<commit_message>
add E-transaction report ver1.0
</commit_message>
<xml_diff>
--- a/10.Master/CGPvCSATANM - De 5 - An toan An ninh trong giao dich dien tu.docx
+++ b/10.Master/CGPvCSATANM - De 5 - An toan An ninh trong giao dich dien tu.docx
@@ -6,14 +6,12 @@
       <w:pPr>
         <w:rPr>
           <w:rFonts w:ascii="Times New Roman" w:hAnsi="Times New Roman" w:cs="Times New Roman"/>
-          <w:sz w:val="26"/>
-          <w:szCs w:val="24"/>
-        </w:rPr>
-      </w:pPr>
-      <w:r>
-        <w:rPr>
-          <w:rFonts w:ascii="Times New Roman" w:hAnsi="Times New Roman" w:cs="Times New Roman"/>
-          <w:sz w:val="26"/>
+          <w:szCs w:val="24"/>
+        </w:rPr>
+      </w:pPr>
+      <w:r>
+        <w:rPr>
+          <w:rFonts w:ascii="Times New Roman" w:hAnsi="Times New Roman" w:cs="Times New Roman"/>
           <w:szCs w:val="24"/>
         </w:rPr>
         <w:t>An toàn an ninh trong thương mại điện tử, giao dịch điện tử và các doanh nghiệp lớ</w:t>
@@ -21,7 +19,6 @@
       <w:r>
         <w:rPr>
           <w:rFonts w:ascii="Times New Roman" w:hAnsi="Times New Roman" w:cs="Times New Roman"/>
-          <w:sz w:val="26"/>
           <w:szCs w:val="24"/>
         </w:rPr>
         <w:t>n (Electronic T</w:t>
@@ -29,7 +26,6 @@
       <w:r>
         <w:rPr>
           <w:rFonts w:ascii="Times New Roman" w:hAnsi="Times New Roman" w:cs="Times New Roman"/>
-          <w:sz w:val="26"/>
           <w:szCs w:val="24"/>
         </w:rPr>
         <w:t>ransaction, e-Commerce, Enterprise security)</w:t>
@@ -39,23 +35,130 @@
       <w:pPr>
         <w:rPr>
           <w:rFonts w:ascii="Times New Roman" w:hAnsi="Times New Roman" w:cs="Times New Roman"/>
-          <w:sz w:val="26"/>
-          <w:szCs w:val="24"/>
-        </w:rPr>
-      </w:pPr>
-    </w:p>
-    <w:p>
-      <w:pPr>
-        <w:rPr>
-          <w:rFonts w:ascii="Times New Roman" w:hAnsi="Times New Roman" w:cs="Times New Roman"/>
-          <w:sz w:val="26"/>
-          <w:szCs w:val="24"/>
-        </w:rPr>
-      </w:pPr>
-      <w:r>
-        <w:rPr>
-          <w:rFonts w:ascii="Times New Roman" w:hAnsi="Times New Roman" w:cs="Times New Roman"/>
-          <w:sz w:val="26"/>
+          <w:szCs w:val="24"/>
+        </w:rPr>
+      </w:pPr>
+    </w:p>
+    <w:p>
+      <w:pPr>
+        <w:rPr>
+          <w:rFonts w:ascii="Times New Roman" w:hAnsi="Times New Roman" w:cs="Times New Roman"/>
+          <w:szCs w:val="24"/>
+        </w:rPr>
+      </w:pPr>
+      <w:r>
+        <w:rPr>
+          <w:rFonts w:ascii="Times New Roman" w:hAnsi="Times New Roman" w:cs="Times New Roman"/>
+          <w:szCs w:val="24"/>
+        </w:rPr>
+        <w:t xml:space="preserve">Mục tiêu </w:t>
+      </w:r>
+    </w:p>
+    <w:p>
+      <w:pPr>
+        <w:rPr>
+          <w:rFonts w:ascii="Times New Roman" w:hAnsi="Times New Roman" w:cs="Times New Roman"/>
+          <w:szCs w:val="24"/>
+        </w:rPr>
+      </w:pPr>
+      <w:r>
+        <w:rPr>
+          <w:rFonts w:ascii="Times New Roman" w:hAnsi="Times New Roman" w:cs="Times New Roman"/>
+          <w:szCs w:val="24"/>
+        </w:rPr>
+        <w:t>Tổng quan đề tài</w:t>
+      </w:r>
+    </w:p>
+    <w:p>
+      <w:pPr>
+        <w:rPr>
+          <w:rFonts w:ascii="Times New Roman" w:hAnsi="Times New Roman" w:cs="Times New Roman"/>
+          <w:szCs w:val="24"/>
+        </w:rPr>
+      </w:pPr>
+      <w:r>
+        <w:rPr>
+          <w:rFonts w:ascii="Times New Roman" w:hAnsi="Times New Roman" w:cs="Times New Roman"/>
+          <w:szCs w:val="24"/>
+        </w:rPr>
+        <w:t>Phân loại các vấn đề và giải pháp</w:t>
+      </w:r>
+    </w:p>
+    <w:p>
+      <w:pPr>
+        <w:rPr>
+          <w:rFonts w:ascii="Times New Roman" w:hAnsi="Times New Roman" w:cs="Times New Roman"/>
+          <w:szCs w:val="24"/>
+        </w:rPr>
+      </w:pPr>
+      <w:r>
+        <w:rPr>
+          <w:rFonts w:ascii="Times New Roman" w:hAnsi="Times New Roman" w:cs="Times New Roman"/>
+          <w:szCs w:val="24"/>
+        </w:rPr>
+        <w:t>Tập trung làm rõ một hoặc hai giải pháp</w:t>
+      </w:r>
+    </w:p>
+    <w:p>
+      <w:pPr>
+        <w:rPr>
+          <w:rFonts w:ascii="Times New Roman" w:hAnsi="Times New Roman" w:cs="Times New Roman"/>
+          <w:szCs w:val="24"/>
+        </w:rPr>
+      </w:pPr>
+      <w:r>
+        <w:rPr>
+          <w:rFonts w:ascii="Times New Roman" w:hAnsi="Times New Roman" w:cs="Times New Roman"/>
+          <w:szCs w:val="24"/>
+        </w:rPr>
+        <w:t>Thử nghiệm</w:t>
+      </w:r>
+    </w:p>
+    <w:p>
+      <w:pPr>
+        <w:rPr>
+          <w:rFonts w:ascii="Times New Roman" w:hAnsi="Times New Roman" w:cs="Times New Roman"/>
+          <w:szCs w:val="24"/>
+        </w:rPr>
+      </w:pPr>
+      <w:r>
+        <w:rPr>
+          <w:rFonts w:ascii="Times New Roman" w:hAnsi="Times New Roman" w:cs="Times New Roman"/>
+          <w:szCs w:val="24"/>
+        </w:rPr>
+        <w:t>Kết luận</w:t>
+      </w:r>
+    </w:p>
+    <w:p>
+      <w:pPr>
+        <w:rPr>
+          <w:rFonts w:ascii="Times New Roman" w:hAnsi="Times New Roman" w:cs="Times New Roman"/>
+          <w:szCs w:val="24"/>
+        </w:rPr>
+      </w:pPr>
+    </w:p>
+    <w:p>
+      <w:pPr>
+        <w:rPr>
+          <w:rFonts w:ascii="Times New Roman" w:hAnsi="Times New Roman" w:cs="Times New Roman"/>
+          <w:szCs w:val="24"/>
+        </w:rPr>
+      </w:pPr>
+    </w:p>
+    <w:p>
+      <w:pPr>
+        <w:rPr>
+          <w:rFonts w:ascii="Times New Roman" w:hAnsi="Times New Roman" w:cs="Times New Roman"/>
+          <w:b/>
+          <w:sz w:val="24"/>
+          <w:szCs w:val="24"/>
+        </w:rPr>
+      </w:pPr>
+      <w:r>
+        <w:rPr>
+          <w:rFonts w:ascii="Times New Roman" w:hAnsi="Times New Roman" w:cs="Times New Roman"/>
+          <w:b/>
+          <w:sz w:val="24"/>
           <w:szCs w:val="24"/>
         </w:rPr>
         <w:t>Mục tiêu</w:t>
@@ -63,7 +166,8 @@
       <w:r>
         <w:rPr>
           <w:rFonts w:ascii="Times New Roman" w:hAnsi="Times New Roman" w:cs="Times New Roman"/>
-          <w:sz w:val="26"/>
+          <w:b/>
+          <w:sz w:val="24"/>
           <w:szCs w:val="24"/>
         </w:rPr>
         <w:t xml:space="preserve"> </w:t>
@@ -73,38 +177,68 @@
       <w:pPr>
         <w:rPr>
           <w:rFonts w:ascii="Times New Roman" w:hAnsi="Times New Roman" w:cs="Times New Roman"/>
-          <w:sz w:val="26"/>
-          <w:szCs w:val="24"/>
-        </w:rPr>
-      </w:pPr>
-      <w:r>
-        <w:rPr>
-          <w:rFonts w:ascii="Times New Roman" w:hAnsi="Times New Roman" w:cs="Times New Roman"/>
-          <w:sz w:val="26"/>
-          <w:szCs w:val="24"/>
-        </w:rPr>
-        <w:t>Hiệ</w:t>
-      </w:r>
-      <w:r>
-        <w:rPr>
-          <w:rFonts w:ascii="Times New Roman" w:hAnsi="Times New Roman" w:cs="Times New Roman"/>
-          <w:sz w:val="26"/>
-          <w:szCs w:val="24"/>
-        </w:rPr>
-        <w:t xml:space="preserve">n nay, </w:t>
-      </w:r>
-      <w:r>
-        <w:rPr>
-          <w:rFonts w:ascii="Times New Roman" w:hAnsi="Times New Roman" w:cs="Times New Roman"/>
-          <w:sz w:val="26"/>
-          <w:szCs w:val="24"/>
-        </w:rPr>
-        <w:t xml:space="preserve">cùng với sự phát triển của khoa học công nghệ, </w:t>
-      </w:r>
-      <w:r>
-        <w:rPr>
-          <w:rFonts w:ascii="Times New Roman" w:hAnsi="Times New Roman" w:cs="Times New Roman"/>
-          <w:sz w:val="26"/>
+          <w:szCs w:val="24"/>
+        </w:rPr>
+      </w:pPr>
+      <w:r>
+        <w:rPr>
+          <w:rFonts w:ascii="Times New Roman" w:hAnsi="Times New Roman" w:cs="Times New Roman"/>
+          <w:szCs w:val="24"/>
+        </w:rPr>
+        <w:t xml:space="preserve">Hiện nay, </w:t>
+      </w:r>
+      <w:r>
+        <w:rPr>
+          <w:rFonts w:ascii="Times New Roman" w:hAnsi="Times New Roman" w:cs="Times New Roman"/>
+          <w:szCs w:val="24"/>
+        </w:rPr>
+        <w:t xml:space="preserve">cùng với sự phát triển của </w:t>
+      </w:r>
+      <w:r>
+        <w:rPr>
+          <w:rFonts w:ascii="Times New Roman" w:hAnsi="Times New Roman" w:cs="Times New Roman"/>
+          <w:szCs w:val="24"/>
+        </w:rPr>
+        <w:t xml:space="preserve">các </w:t>
+      </w:r>
+      <w:r>
+        <w:rPr>
+          <w:rFonts w:ascii="Times New Roman" w:hAnsi="Times New Roman" w:cs="Times New Roman"/>
+          <w:szCs w:val="24"/>
+        </w:rPr>
+        <w:t xml:space="preserve">dịch vụ được cung cấp </w:t>
+      </w:r>
+      <w:r>
+        <w:rPr>
+          <w:rFonts w:ascii="Times New Roman" w:hAnsi="Times New Roman" w:cs="Times New Roman"/>
+          <w:szCs w:val="24"/>
+        </w:rPr>
+        <w:t>trên nền tảng</w:t>
+      </w:r>
+      <w:r>
+        <w:rPr>
+          <w:rFonts w:ascii="Times New Roman" w:hAnsi="Times New Roman" w:cs="Times New Roman"/>
+          <w:szCs w:val="24"/>
+        </w:rPr>
+        <w:t xml:space="preserve"> công nghệ</w:t>
+      </w:r>
+      <w:r>
+        <w:rPr>
+          <w:rFonts w:ascii="Times New Roman" w:hAnsi="Times New Roman" w:cs="Times New Roman"/>
+          <w:szCs w:val="24"/>
+        </w:rPr>
+        <w:t xml:space="preserve"> cao</w:t>
+      </w:r>
+      <w:r>
+        <w:rPr>
+          <w:rFonts w:ascii="Times New Roman" w:hAnsi="Times New Roman" w:cs="Times New Roman"/>
+          <w:szCs w:val="24"/>
+        </w:rPr>
+        <w:t xml:space="preserve">, </w:t>
+      </w:r>
+      <w:r>
+        <w:rPr>
+          <w:rFonts w:ascii="Times New Roman" w:hAnsi="Times New Roman" w:cs="Times New Roman"/>
           <w:szCs w:val="24"/>
         </w:rPr>
         <w:t xml:space="preserve">thương mại điện tử </w:t>
@@ -112,7 +246,6 @@
       <w:r>
         <w:rPr>
           <w:rFonts w:ascii="Times New Roman" w:hAnsi="Times New Roman" w:cs="Times New Roman"/>
-          <w:sz w:val="26"/>
           <w:szCs w:val="24"/>
         </w:rPr>
         <w:t>đã trở nên phổ biến trong cuộc sống thườ</w:t>
@@ -120,7 +253,6 @@
       <w:r>
         <w:rPr>
           <w:rFonts w:ascii="Times New Roman" w:hAnsi="Times New Roman" w:cs="Times New Roman"/>
-          <w:sz w:val="26"/>
           <w:szCs w:val="24"/>
         </w:rPr>
         <w:t>ng ngày,</w:t>
@@ -128,7 +260,6 @@
       <w:r>
         <w:rPr>
           <w:rFonts w:ascii="Times New Roman" w:hAnsi="Times New Roman" w:cs="Times New Roman"/>
-          <w:sz w:val="26"/>
           <w:szCs w:val="24"/>
         </w:rPr>
         <w:t xml:space="preserve"> </w:t>
@@ -136,7 +267,6 @@
       <w:r>
         <w:rPr>
           <w:rFonts w:ascii="Times New Roman" w:hAnsi="Times New Roman" w:cs="Times New Roman"/>
-          <w:sz w:val="26"/>
           <w:szCs w:val="24"/>
         </w:rPr>
         <w:t>giúp thực hiện các giao dị</w:t>
@@ -144,7 +274,6 @@
       <w:r>
         <w:rPr>
           <w:rFonts w:ascii="Times New Roman" w:hAnsi="Times New Roman" w:cs="Times New Roman"/>
-          <w:sz w:val="26"/>
           <w:szCs w:val="24"/>
         </w:rPr>
         <w:t>ch, thanh toán</w:t>
@@ -152,7 +281,6 @@
       <w:r>
         <w:rPr>
           <w:rFonts w:ascii="Times New Roman" w:hAnsi="Times New Roman" w:cs="Times New Roman"/>
-          <w:sz w:val="26"/>
           <w:szCs w:val="24"/>
         </w:rPr>
         <w:t xml:space="preserve"> và gia tăng giá trị của các sản phẩm hàng hóa hoặc truyền những cơ sở dữ liệu liên quan tới thẻ tín dụng, các phương tiện thanh toán khác của khách hàng. </w:t>
@@ -160,7 +288,6 @@
       <w:r>
         <w:rPr>
           <w:rFonts w:ascii="Times New Roman" w:hAnsi="Times New Roman" w:cs="Times New Roman"/>
-          <w:sz w:val="26"/>
           <w:szCs w:val="24"/>
         </w:rPr>
         <w:t>Thông qua các nhà cung cấp</w:t>
@@ -168,7 +295,6 @@
       <w:r>
         <w:rPr>
           <w:rFonts w:ascii="Times New Roman" w:hAnsi="Times New Roman" w:cs="Times New Roman"/>
-          <w:sz w:val="26"/>
           <w:szCs w:val="24"/>
         </w:rPr>
         <w:t xml:space="preserve"> trực tuyến</w:t>
@@ -176,7 +302,6 @@
       <w:r>
         <w:rPr>
           <w:rFonts w:ascii="Times New Roman" w:hAnsi="Times New Roman" w:cs="Times New Roman"/>
-          <w:sz w:val="26"/>
           <w:szCs w:val="24"/>
         </w:rPr>
         <w:t xml:space="preserve"> </w:t>
@@ -184,7 +309,6 @@
       <w:r>
         <w:rPr>
           <w:rFonts w:ascii="Times New Roman" w:hAnsi="Times New Roman" w:cs="Times New Roman"/>
-          <w:sz w:val="26"/>
           <w:szCs w:val="24"/>
         </w:rPr>
         <w:t>như amazon hay</w:t>
@@ -192,7 +316,6 @@
       <w:r>
         <w:rPr>
           <w:rFonts w:ascii="Times New Roman" w:hAnsi="Times New Roman" w:cs="Times New Roman"/>
-          <w:sz w:val="26"/>
           <w:szCs w:val="24"/>
         </w:rPr>
         <w:t xml:space="preserve"> ebay</w:t>
@@ -200,7 +323,6 @@
       <w:r>
         <w:rPr>
           <w:rFonts w:ascii="Times New Roman" w:hAnsi="Times New Roman" w:cs="Times New Roman"/>
-          <w:sz w:val="26"/>
           <w:szCs w:val="24"/>
         </w:rPr>
         <w:t>, c</w:t>
@@ -208,7 +330,6 @@
       <w:r>
         <w:rPr>
           <w:rFonts w:ascii="Times New Roman" w:hAnsi="Times New Roman" w:cs="Times New Roman"/>
-          <w:sz w:val="26"/>
           <w:szCs w:val="24"/>
         </w:rPr>
         <w:t xml:space="preserve">hỉ bằng các click chuột và khai báo một số thông tin thẻ cá nhân, mỗi người đều có thể mua bán các mặt hàng ở khắp nơi trên thế giới. </w:t>
@@ -218,14 +339,12 @@
       <w:pPr>
         <w:rPr>
           <w:rFonts w:ascii="Times New Roman" w:hAnsi="Times New Roman" w:cs="Times New Roman"/>
-          <w:sz w:val="26"/>
-          <w:szCs w:val="24"/>
-        </w:rPr>
-      </w:pPr>
-      <w:r>
-        <w:rPr>
-          <w:rFonts w:ascii="Times New Roman" w:hAnsi="Times New Roman" w:cs="Times New Roman"/>
-          <w:sz w:val="26"/>
+          <w:szCs w:val="24"/>
+        </w:rPr>
+      </w:pPr>
+      <w:r>
+        <w:rPr>
+          <w:rFonts w:ascii="Times New Roman" w:hAnsi="Times New Roman" w:cs="Times New Roman"/>
           <w:szCs w:val="24"/>
         </w:rPr>
         <w:t xml:space="preserve">Việc trực tiếp cho phép thay đổi số tiền trong tài khoản của khách hàng đã </w:t>
@@ -233,7 +352,6 @@
       <w:r>
         <w:rPr>
           <w:rFonts w:ascii="Times New Roman" w:hAnsi="Times New Roman" w:cs="Times New Roman"/>
-          <w:sz w:val="26"/>
           <w:szCs w:val="24"/>
         </w:rPr>
         <w:t>đặt ra một vấn đề nóng hổ</w:t>
@@ -241,7 +359,6 @@
       <w:r>
         <w:rPr>
           <w:rFonts w:ascii="Times New Roman" w:hAnsi="Times New Roman" w:cs="Times New Roman"/>
-          <w:sz w:val="26"/>
           <w:szCs w:val="24"/>
         </w:rPr>
         <w:t xml:space="preserve">i về bảo mật và an ninh trên mạng trong hoạt động thực tiễn của giao dịch điện tử. </w:t>
@@ -249,7 +366,6 @@
       <w:r>
         <w:rPr>
           <w:rFonts w:ascii="Times New Roman" w:hAnsi="Times New Roman" w:cs="Times New Roman"/>
-          <w:sz w:val="26"/>
           <w:szCs w:val="24"/>
         </w:rPr>
         <w:t>Liệu khách hàng có tin tưởng khi thực hiện các giao dịch trên mạng không? Và liệu những nhà cung cấp dịch vụ giao dịch trực tuyến có đảm bảo được những thông tin của khách hàng giao dịch được an toàn không?</w:t>
@@ -259,14 +375,12 @@
       <w:pPr>
         <w:rPr>
           <w:rFonts w:ascii="Times New Roman" w:hAnsi="Times New Roman" w:cs="Times New Roman"/>
-          <w:sz w:val="26"/>
-          <w:szCs w:val="24"/>
-        </w:rPr>
-      </w:pPr>
-      <w:r>
-        <w:rPr>
-          <w:rFonts w:ascii="Times New Roman" w:hAnsi="Times New Roman" w:cs="Times New Roman"/>
-          <w:sz w:val="26"/>
+          <w:szCs w:val="24"/>
+        </w:rPr>
+      </w:pPr>
+      <w:r>
+        <w:rPr>
+          <w:rFonts w:ascii="Times New Roman" w:hAnsi="Times New Roman" w:cs="Times New Roman"/>
           <w:szCs w:val="24"/>
         </w:rPr>
         <w:t>Việc đảm bảo an toàn cho các thông tin trên là rất quan trọng, song đang phải đối diện với một vấn đề: làm thế nào để tìm ra được một trạng thái cân bằng hợp lý giữa một bên là an toàn và một bên là tiện dụng (gồm các chức năng, đặc tính dễ thao tác của hệ thống này). Một hệ thống càng an toàn thì khả năng xử lý, thực thi thao tác càng phức tạp. Còn ngược lại, một hệ thống dễ thao tác có thể sẽ không đảm bảo an toàn.</w:t>
@@ -276,58 +390,170 @@
       <w:pPr>
         <w:rPr>
           <w:rFonts w:ascii="Times New Roman" w:hAnsi="Times New Roman" w:cs="Times New Roman"/>
-          <w:sz w:val="26"/>
-          <w:szCs w:val="24"/>
-        </w:rPr>
-      </w:pPr>
-      <w:r>
-        <w:rPr>
-          <w:rFonts w:ascii="Times New Roman" w:hAnsi="Times New Roman" w:cs="Times New Roman"/>
-          <w:sz w:val="26"/>
-          <w:szCs w:val="24"/>
-        </w:rPr>
-        <w:t xml:space="preserve">Nội dung tiểu luận </w:t>
-      </w:r>
-    </w:p>
-    <w:p>
-      <w:pPr>
-        <w:rPr>
-          <w:rFonts w:ascii="Times New Roman" w:hAnsi="Times New Roman" w:cs="Times New Roman"/>
-          <w:sz w:val="26"/>
-          <w:szCs w:val="24"/>
-        </w:rPr>
-      </w:pPr>
-    </w:p>
-    <w:p>
-      <w:pPr>
-        <w:rPr>
-          <w:rFonts w:ascii="Times New Roman" w:hAnsi="Times New Roman" w:cs="Times New Roman"/>
-          <w:sz w:val="26"/>
-          <w:szCs w:val="24"/>
-        </w:rPr>
-      </w:pPr>
-    </w:p>
-    <w:p>
-      <w:pPr>
-        <w:rPr>
-          <w:rFonts w:ascii="Times New Roman" w:hAnsi="Times New Roman" w:cs="Times New Roman"/>
-          <w:sz w:val="26"/>
-          <w:szCs w:val="24"/>
-        </w:rPr>
-      </w:pPr>
-    </w:p>
-    <w:p>
-      <w:pPr>
-        <w:rPr>
-          <w:rFonts w:ascii="Times New Roman" w:hAnsi="Times New Roman" w:cs="Times New Roman"/>
-          <w:sz w:val="26"/>
-          <w:szCs w:val="24"/>
-        </w:rPr>
-      </w:pPr>
-      <w:r>
-        <w:rPr>
-          <w:rFonts w:ascii="Times New Roman" w:hAnsi="Times New Roman" w:cs="Times New Roman"/>
-          <w:sz w:val="26"/>
+          <w:szCs w:val="24"/>
+        </w:rPr>
+      </w:pPr>
+      <w:r>
+        <w:rPr>
+          <w:rFonts w:ascii="Times New Roman" w:hAnsi="Times New Roman" w:cs="Times New Roman"/>
+          <w:szCs w:val="24"/>
+        </w:rPr>
+        <w:t>Trong n</w:t>
+      </w:r>
+      <w:r>
+        <w:rPr>
+          <w:rFonts w:ascii="Times New Roman" w:hAnsi="Times New Roman" w:cs="Times New Roman"/>
+          <w:szCs w:val="24"/>
+        </w:rPr>
+        <w:t xml:space="preserve">ội dung </w:t>
+      </w:r>
+      <w:r>
+        <w:rPr>
+          <w:rFonts w:ascii="Times New Roman" w:hAnsi="Times New Roman" w:cs="Times New Roman"/>
+          <w:szCs w:val="24"/>
+        </w:rPr>
+        <w:t xml:space="preserve">bài </w:t>
+      </w:r>
+      <w:r>
+        <w:rPr>
+          <w:rFonts w:ascii="Times New Roman" w:hAnsi="Times New Roman" w:cs="Times New Roman"/>
+          <w:szCs w:val="24"/>
+        </w:rPr>
+        <w:t xml:space="preserve">tiểu luận </w:t>
+      </w:r>
+      <w:r>
+        <w:rPr>
+          <w:rFonts w:ascii="Times New Roman" w:hAnsi="Times New Roman" w:cs="Times New Roman"/>
+          <w:szCs w:val="24"/>
+        </w:rPr>
+        <w:t xml:space="preserve">này, </w:t>
+      </w:r>
+      <w:r>
+        <w:rPr>
+          <w:rFonts w:ascii="Times New Roman" w:hAnsi="Times New Roman" w:cs="Times New Roman"/>
+          <w:szCs w:val="24"/>
+        </w:rPr>
+        <w:t>em xin trình bày những tìm hiểu về định nghĩa</w:t>
+      </w:r>
+      <w:r>
+        <w:rPr>
+          <w:rFonts w:ascii="Times New Roman" w:hAnsi="Times New Roman" w:cs="Times New Roman"/>
+          <w:szCs w:val="24"/>
+        </w:rPr>
+        <w:t xml:space="preserve"> thương mại điện tử (E-commerce) là gì</w:t>
+      </w:r>
+      <w:r>
+        <w:rPr>
+          <w:rFonts w:ascii="Times New Roman" w:hAnsi="Times New Roman" w:cs="Times New Roman"/>
+          <w:szCs w:val="24"/>
+        </w:rPr>
+        <w:t xml:space="preserve">, </w:t>
+      </w:r>
+      <w:r>
+        <w:rPr>
+          <w:rFonts w:ascii="Times New Roman" w:hAnsi="Times New Roman" w:cs="Times New Roman"/>
+          <w:szCs w:val="24"/>
+        </w:rPr>
+        <w:t xml:space="preserve">tập trung vào phân tích </w:t>
+      </w:r>
+      <w:r>
+        <w:rPr>
+          <w:rFonts w:ascii="Times New Roman" w:hAnsi="Times New Roman" w:cs="Times New Roman"/>
+          <w:szCs w:val="24"/>
+        </w:rPr>
+        <w:t xml:space="preserve">giao dịch điện tử (electronic transaction), </w:t>
+      </w:r>
+      <w:r>
+        <w:rPr>
+          <w:rFonts w:ascii="Times New Roman" w:hAnsi="Times New Roman" w:cs="Times New Roman"/>
+          <w:szCs w:val="24"/>
+        </w:rPr>
+        <w:t xml:space="preserve">giới thiệu một số </w:t>
+      </w:r>
+      <w:r>
+        <w:rPr>
+          <w:rFonts w:ascii="Times New Roman" w:hAnsi="Times New Roman" w:cs="Times New Roman"/>
+          <w:szCs w:val="24"/>
+        </w:rPr>
+        <w:t xml:space="preserve">phương thức bảo mật </w:t>
+      </w:r>
+      <w:r>
+        <w:rPr>
+          <w:rFonts w:ascii="Times New Roman" w:hAnsi="Times New Roman" w:cs="Times New Roman"/>
+          <w:szCs w:val="24"/>
+        </w:rPr>
+        <w:t xml:space="preserve">trong giao dịch điện tử </w:t>
+      </w:r>
+      <w:r>
+        <w:rPr>
+          <w:rFonts w:ascii="Times New Roman" w:hAnsi="Times New Roman" w:cs="Times New Roman"/>
+          <w:szCs w:val="24"/>
+        </w:rPr>
+        <w:t xml:space="preserve">và </w:t>
+      </w:r>
+      <w:r>
+        <w:rPr>
+          <w:rFonts w:ascii="Times New Roman" w:hAnsi="Times New Roman" w:cs="Times New Roman"/>
+          <w:szCs w:val="24"/>
+        </w:rPr>
+        <w:t xml:space="preserve">trình bày </w:t>
+      </w:r>
+      <w:r>
+        <w:rPr>
+          <w:rFonts w:ascii="Times New Roman" w:hAnsi="Times New Roman" w:cs="Times New Roman"/>
+          <w:szCs w:val="24"/>
+        </w:rPr>
+        <w:t>một giải pháp</w:t>
+      </w:r>
+      <w:r>
+        <w:rPr>
+          <w:rFonts w:ascii="Times New Roman" w:hAnsi="Times New Roman" w:cs="Times New Roman"/>
+          <w:szCs w:val="24"/>
+        </w:rPr>
+        <w:t xml:space="preserve"> cụ thể</w:t>
+      </w:r>
+      <w:r>
+        <w:rPr>
+          <w:rFonts w:ascii="Times New Roman" w:hAnsi="Times New Roman" w:cs="Times New Roman"/>
+          <w:szCs w:val="24"/>
+        </w:rPr>
+        <w:t xml:space="preserve">. </w:t>
+      </w:r>
+    </w:p>
+    <w:p>
+      <w:pPr>
+        <w:rPr>
+          <w:rFonts w:ascii="Times New Roman" w:hAnsi="Times New Roman" w:cs="Times New Roman"/>
+          <w:szCs w:val="24"/>
+        </w:rPr>
+      </w:pPr>
+    </w:p>
+    <w:p>
+      <w:pPr>
+        <w:rPr>
+          <w:rFonts w:ascii="Times New Roman" w:hAnsi="Times New Roman" w:cs="Times New Roman"/>
+          <w:szCs w:val="24"/>
+        </w:rPr>
+      </w:pPr>
+    </w:p>
+    <w:p>
+      <w:pPr>
+        <w:rPr>
+          <w:rFonts w:ascii="Times New Roman" w:hAnsi="Times New Roman" w:cs="Times New Roman"/>
+          <w:szCs w:val="24"/>
+        </w:rPr>
+      </w:pPr>
+    </w:p>
+    <w:p>
+      <w:pPr>
+        <w:rPr>
+          <w:rFonts w:ascii="Times New Roman" w:hAnsi="Times New Roman" w:cs="Times New Roman"/>
+          <w:szCs w:val="24"/>
+        </w:rPr>
+      </w:pPr>
+      <w:r>
+        <w:rPr>
+          <w:rFonts w:ascii="Times New Roman" w:hAnsi="Times New Roman" w:cs="Times New Roman"/>
           <w:szCs w:val="24"/>
         </w:rPr>
         <w:br w:type="page"/>
@@ -337,14 +563,16 @@
       <w:pPr>
         <w:rPr>
           <w:rFonts w:ascii="Times New Roman" w:hAnsi="Times New Roman" w:cs="Times New Roman"/>
-          <w:sz w:val="26"/>
-          <w:szCs w:val="24"/>
-        </w:rPr>
-      </w:pPr>
-      <w:r>
-        <w:rPr>
-          <w:rFonts w:ascii="Times New Roman" w:hAnsi="Times New Roman" w:cs="Times New Roman"/>
-          <w:sz w:val="26"/>
+          <w:b/>
+          <w:sz w:val="24"/>
+          <w:szCs w:val="24"/>
+        </w:rPr>
+      </w:pPr>
+      <w:r>
+        <w:rPr>
+          <w:rFonts w:ascii="Times New Roman" w:hAnsi="Times New Roman" w:cs="Times New Roman"/>
+          <w:b/>
+          <w:sz w:val="24"/>
           <w:szCs w:val="24"/>
         </w:rPr>
         <w:lastRenderedPageBreak/>
@@ -355,14 +583,27 @@
       <w:pPr>
         <w:rPr>
           <w:rFonts w:ascii="Times New Roman" w:hAnsi="Times New Roman" w:cs="Times New Roman"/>
-          <w:sz w:val="26"/>
-          <w:szCs w:val="24"/>
-        </w:rPr>
-      </w:pPr>
-      <w:r>
-        <w:rPr>
-          <w:rFonts w:ascii="Times New Roman" w:hAnsi="Times New Roman" w:cs="Times New Roman"/>
-          <w:sz w:val="26"/>
+          <w:szCs w:val="24"/>
+        </w:rPr>
+      </w:pPr>
+      <w:r>
+        <w:rPr>
+          <w:rFonts w:ascii="Times New Roman" w:hAnsi="Times New Roman" w:cs="Times New Roman"/>
+          <w:szCs w:val="24"/>
+        </w:rPr>
+        <w:t>Thương mại điện tử và các loại hình giao dịch</w:t>
+      </w:r>
+    </w:p>
+    <w:p>
+      <w:pPr>
+        <w:rPr>
+          <w:rFonts w:ascii="Times New Roman" w:hAnsi="Times New Roman" w:cs="Times New Roman"/>
+          <w:szCs w:val="24"/>
+        </w:rPr>
+      </w:pPr>
+      <w:r>
+        <w:rPr>
+          <w:rFonts w:ascii="Times New Roman" w:hAnsi="Times New Roman" w:cs="Times New Roman"/>
           <w:szCs w:val="24"/>
         </w:rPr>
         <w:t xml:space="preserve">Thương mại điện tử (E-commerce – TMĐT), mô tả quá trình </w:t>
@@ -370,7 +611,6 @@
       <w:r>
         <w:rPr>
           <w:rFonts w:ascii="Times New Roman" w:hAnsi="Times New Roman" w:cs="Times New Roman"/>
-          <w:sz w:val="26"/>
           <w:szCs w:val="24"/>
         </w:rPr>
         <w:t>mua, bán, vận chuyển hay trao đổi sản phẩm, dịch vụ và thông tin, thông qua các mạng máy tính, bao gồm cả</w:t>
@@ -378,7 +618,6 @@
       <w:r>
         <w:rPr>
           <w:rFonts w:ascii="Times New Roman" w:hAnsi="Times New Roman" w:cs="Times New Roman"/>
-          <w:sz w:val="26"/>
           <w:szCs w:val="24"/>
         </w:rPr>
         <w:t xml:space="preserve"> Internet. </w:t>
@@ -386,32 +625,21 @@
       <w:r>
         <w:rPr>
           <w:rFonts w:ascii="Times New Roman" w:hAnsi="Times New Roman" w:cs="Times New Roman"/>
-          <w:sz w:val="26"/>
-          <w:szCs w:val="24"/>
-        </w:rPr>
-        <w:t>P</w:t>
-      </w:r>
-      <w:r>
-        <w:rPr>
-          <w:rFonts w:ascii="Times New Roman" w:hAnsi="Times New Roman" w:cs="Times New Roman"/>
-          <w:sz w:val="26"/>
-          <w:szCs w:val="24"/>
-        </w:rPr>
-        <w:t>hần lớn thương mại điện tử được thực hiện trên Internet. Nhưng thương mại điện tử cũng có thể được tiến hành trên các mạng dùng riêng, ví dụ như các mạng giá trị gia tăng (VAN), hay trên các LAN, hay thậm chí là trên một thiết bị duy nhất đã được điện toán hoá. Ví dụ, mua thực phẩm từ một máy bán hàng tự động và trả bằng thẻ thông minh hay điện thoại di động có thể coi là hoạt động thương mại điện tử.</w:t>
-      </w:r>
-    </w:p>
-    <w:p>
-      <w:pPr>
-        <w:rPr>
-          <w:rFonts w:ascii="Times New Roman" w:hAnsi="Times New Roman" w:cs="Times New Roman"/>
-          <w:sz w:val="26"/>
-          <w:szCs w:val="24"/>
-        </w:rPr>
-      </w:pPr>
-      <w:r>
-        <w:rPr>
-          <w:rFonts w:ascii="Times New Roman" w:hAnsi="Times New Roman" w:cs="Times New Roman"/>
-          <w:sz w:val="26"/>
+          <w:szCs w:val="24"/>
+        </w:rPr>
+        <w:t>Phần lớn thương mại điện tử được thực hiện trên Internet. Nhưng thương mại điện tử cũng có thể được tiến hành trên các mạng dùng riêng, ví dụ như các mạng giá trị gia tăng (VAN), hay trên các LAN, hay thậm chí là trên một thiết bị duy nhất đã được điện toán hoá. Ví dụ, mua thực phẩm từ một máy bán hàng tự động và trả bằng thẻ thông minh hay điện thoại di động có thể coi là hoạt động thương mại điện tử.</w:t>
+      </w:r>
+    </w:p>
+    <w:p>
+      <w:pPr>
+        <w:rPr>
+          <w:rFonts w:ascii="Times New Roman" w:hAnsi="Times New Roman" w:cs="Times New Roman"/>
+          <w:szCs w:val="24"/>
+        </w:rPr>
+      </w:pPr>
+      <w:r>
+        <w:rPr>
+          <w:rFonts w:ascii="Times New Roman" w:hAnsi="Times New Roman" w:cs="Times New Roman"/>
           <w:szCs w:val="24"/>
         </w:rPr>
         <w:t xml:space="preserve">Giao dịch điện tử </w:t>
@@ -419,7 +647,6 @@
       <w:r>
         <w:rPr>
           <w:rFonts w:ascii="Times New Roman" w:hAnsi="Times New Roman" w:cs="Times New Roman"/>
-          <w:sz w:val="26"/>
           <w:szCs w:val="24"/>
         </w:rPr>
         <w:t>(E-t</w:t>
@@ -427,7 +654,6 @@
       <w:r>
         <w:rPr>
           <w:rFonts w:ascii="Times New Roman" w:hAnsi="Times New Roman" w:cs="Times New Roman"/>
-          <w:sz w:val="26"/>
           <w:szCs w:val="24"/>
         </w:rPr>
         <w:t>ransaction)</w:t>
@@ -435,7 +661,6 @@
       <w:r>
         <w:rPr>
           <w:rFonts w:ascii="Times New Roman" w:hAnsi="Times New Roman" w:cs="Times New Roman"/>
-          <w:sz w:val="26"/>
           <w:szCs w:val="24"/>
         </w:rPr>
         <w:t>,</w:t>
@@ -443,7 +668,6 @@
       <w:r>
         <w:rPr>
           <w:rFonts w:ascii="Times New Roman" w:hAnsi="Times New Roman" w:cs="Times New Roman"/>
-          <w:sz w:val="26"/>
           <w:szCs w:val="24"/>
         </w:rPr>
         <w:t xml:space="preserve"> là giao dịch mua bán các mặt hàng, dịch vụ giữa các doanh nghiệp, tổ chức, chính phủ, hay cá nhân được thực hiện thông qua các phương tiện điện tử và cũng có giá trị pháp lý như nó được ghi chép, hoặc mô tả bằng văn bản theo phương pháp truyền thống.</w:t>
@@ -453,23 +677,20 @@
       <w:pPr>
         <w:rPr>
           <w:rFonts w:ascii="Times New Roman" w:hAnsi="Times New Roman" w:cs="Times New Roman"/>
-          <w:sz w:val="26"/>
-          <w:szCs w:val="24"/>
-        </w:rPr>
-      </w:pPr>
-    </w:p>
-    <w:p>
-      <w:pPr>
-        <w:rPr>
-          <w:rFonts w:ascii="Times New Roman" w:hAnsi="Times New Roman" w:cs="Times New Roman"/>
-          <w:sz w:val="26"/>
-          <w:szCs w:val="24"/>
-        </w:rPr>
-      </w:pPr>
-      <w:r>
-        <w:rPr>
-          <w:rFonts w:ascii="Times New Roman" w:hAnsi="Times New Roman" w:cs="Times New Roman"/>
-          <w:sz w:val="26"/>
+          <w:szCs w:val="24"/>
+        </w:rPr>
+      </w:pPr>
+    </w:p>
+    <w:p>
+      <w:pPr>
+        <w:rPr>
+          <w:rFonts w:ascii="Times New Roman" w:hAnsi="Times New Roman" w:cs="Times New Roman"/>
+          <w:szCs w:val="24"/>
+        </w:rPr>
+      </w:pPr>
+      <w:r>
+        <w:rPr>
+          <w:rFonts w:ascii="Times New Roman" w:hAnsi="Times New Roman" w:cs="Times New Roman"/>
           <w:szCs w:val="24"/>
         </w:rPr>
         <w:t>Các loại hình giao dịch thương mại điện tử trong hoạt động thương mại điện tử:</w:t>
@@ -484,14 +705,12 @@
         </w:numPr>
         <w:rPr>
           <w:rFonts w:ascii="Times New Roman" w:hAnsi="Times New Roman" w:cs="Times New Roman"/>
-          <w:sz w:val="26"/>
-          <w:szCs w:val="24"/>
-        </w:rPr>
-      </w:pPr>
-      <w:r>
-        <w:rPr>
-          <w:rFonts w:ascii="Times New Roman" w:hAnsi="Times New Roman" w:cs="Times New Roman"/>
-          <w:sz w:val="26"/>
+          <w:szCs w:val="24"/>
+        </w:rPr>
+      </w:pPr>
+      <w:r>
+        <w:rPr>
+          <w:rFonts w:ascii="Times New Roman" w:hAnsi="Times New Roman" w:cs="Times New Roman"/>
           <w:szCs w:val="24"/>
         </w:rPr>
         <w:t>B2B (b</w:t>
@@ -499,7 +718,6 @@
       <w:r>
         <w:rPr>
           <w:rFonts w:ascii="Times New Roman" w:hAnsi="Times New Roman" w:cs="Times New Roman"/>
-          <w:sz w:val="26"/>
           <w:szCs w:val="24"/>
         </w:rPr>
         <w:t xml:space="preserve">usiness to business): là loại hình giao dịch qua các phương tiện điện tử giữa doanh nghiệp với doanh nghiệp. Giao dịch B2B chiếm gần 90% tỷ trong trong TMĐT. </w:t>
@@ -507,7 +725,6 @@
       <w:r>
         <w:rPr>
           <w:rFonts w:ascii="Times New Roman" w:hAnsi="Times New Roman" w:cs="Times New Roman"/>
-          <w:sz w:val="26"/>
           <w:szCs w:val="24"/>
         </w:rPr>
         <w:t xml:space="preserve">Các giao dịch B2B chủ yếu được thực hiện trên các hệ thống ứng dụng </w:t>
@@ -515,7 +732,6 @@
       <w:r>
         <w:rPr>
           <w:rFonts w:ascii="Times New Roman" w:hAnsi="Times New Roman" w:cs="Times New Roman"/>
-          <w:sz w:val="26"/>
           <w:szCs w:val="24"/>
         </w:rPr>
         <w:t>TMĐT như mạng giá trị</w:t>
@@ -523,7 +739,6 @@
       <w:r>
         <w:rPr>
           <w:rFonts w:ascii="Times New Roman" w:hAnsi="Times New Roman" w:cs="Times New Roman"/>
-          <w:sz w:val="26"/>
           <w:szCs w:val="24"/>
         </w:rPr>
         <w:t xml:space="preserve"> gia tăng,</w:t>
@@ -531,7 +746,6 @@
       <w:r>
         <w:rPr>
           <w:rFonts w:ascii="Times New Roman" w:hAnsi="Times New Roman" w:cs="Times New Roman"/>
-          <w:sz w:val="26"/>
           <w:szCs w:val="24"/>
         </w:rPr>
         <w:t xml:space="preserve"> các sàn giao dịch TMĐ</w:t>
@@ -539,7 +753,6 @@
       <w:r>
         <w:rPr>
           <w:rFonts w:ascii="Times New Roman" w:hAnsi="Times New Roman" w:cs="Times New Roman"/>
-          <w:sz w:val="26"/>
           <w:szCs w:val="24"/>
         </w:rPr>
         <w:t xml:space="preserve">T. </w:t>
@@ -547,7 +760,6 @@
       <w:r>
         <w:rPr>
           <w:rFonts w:ascii="Times New Roman" w:hAnsi="Times New Roman" w:cs="Times New Roman"/>
-          <w:sz w:val="26"/>
           <w:szCs w:val="24"/>
         </w:rPr>
         <w:t>TMĐT B2B đem lại nhiều lợi ích thực tế cho doanh nghiệp, đặc biệt giúp giảm các chi phí về thu thập thông tin tìm hiểu thị trường, quảng cáo, tiếp thị, đàm phán, tăng các cơ hội kinh doanh,…</w:t>
@@ -562,14 +774,12 @@
         </w:numPr>
         <w:rPr>
           <w:rFonts w:ascii="Times New Roman" w:hAnsi="Times New Roman" w:cs="Times New Roman"/>
-          <w:sz w:val="26"/>
-          <w:szCs w:val="24"/>
-        </w:rPr>
-      </w:pPr>
-      <w:r>
-        <w:rPr>
-          <w:rFonts w:ascii="Times New Roman" w:hAnsi="Times New Roman" w:cs="Times New Roman"/>
-          <w:sz w:val="26"/>
+          <w:szCs w:val="24"/>
+        </w:rPr>
+      </w:pPr>
+      <w:r>
+        <w:rPr>
+          <w:rFonts w:ascii="Times New Roman" w:hAnsi="Times New Roman" w:cs="Times New Roman"/>
           <w:szCs w:val="24"/>
         </w:rPr>
         <w:t>B2C (business to consumer)</w:t>
@@ -577,7 +787,6 @@
       <w:r>
         <w:rPr>
           <w:rFonts w:ascii="Times New Roman" w:hAnsi="Times New Roman" w:cs="Times New Roman"/>
-          <w:sz w:val="26"/>
           <w:szCs w:val="24"/>
         </w:rPr>
         <w:t xml:space="preserve">: là loại hình giao dịch giữa doanh nghiệp và người tiêu dùng qua các phương tiện điện tử. </w:t>
@@ -585,7 +794,6 @@
       <w:r>
         <w:rPr>
           <w:rFonts w:ascii="Times New Roman" w:hAnsi="Times New Roman" w:cs="Times New Roman"/>
-          <w:sz w:val="26"/>
           <w:szCs w:val="24"/>
         </w:rPr>
         <w:t>Giao dịch B2C tuy chiếm tỷ trọng ít (khoảng 10%) trong TMĐT nhưng phạm vi ảnh hưởng rất rộng. Để tham gia hình thức kinh doanh này, thông thường doanh nghiệp sẽ thiết lập website, hình thành cơ sở dữ liệu về hàng hoá, dịch vụ; tiến hành các quy trình tiếp thị, quảng cáo, phân phối trực tiếp tới người tiêu dùng. TMĐT B2C đem lại lợi ích cho cả doanh nghiệp lẫn người tiêu dùng. Doanh nghiệp tiết kiệm nhiều chi phí bán hàng do không cần phòng trưng bày hay thuê người giới thiệu bán hàng, chi phí quản lý cũng giảm hơn. Người tiêu dùng sẽ cảm thấy thuận tiện vì không phải tới tận cửa hàng, có khả năng lựa chọn và so sánh nhiều mặt hàng cùng một lúc.</w:t>
@@ -600,14 +808,12 @@
         </w:numPr>
         <w:rPr>
           <w:rFonts w:ascii="Times New Roman" w:hAnsi="Times New Roman" w:cs="Times New Roman"/>
-          <w:sz w:val="26"/>
-          <w:szCs w:val="24"/>
-        </w:rPr>
-      </w:pPr>
-      <w:r>
-        <w:rPr>
-          <w:rFonts w:ascii="Times New Roman" w:hAnsi="Times New Roman" w:cs="Times New Roman"/>
-          <w:sz w:val="26"/>
+          <w:szCs w:val="24"/>
+        </w:rPr>
+      </w:pPr>
+      <w:r>
+        <w:rPr>
+          <w:rFonts w:ascii="Times New Roman" w:hAnsi="Times New Roman" w:cs="Times New Roman"/>
           <w:szCs w:val="24"/>
         </w:rPr>
         <w:t>B2G (business to government)</w:t>
@@ -615,18 +821,9 @@
       <w:r>
         <w:rPr>
           <w:rFonts w:ascii="Times New Roman" w:hAnsi="Times New Roman" w:cs="Times New Roman"/>
-          <w:sz w:val="26"/>
-          <w:szCs w:val="24"/>
-        </w:rPr>
-        <w:t xml:space="preserve">: </w:t>
-      </w:r>
-      <w:r>
-        <w:rPr>
-          <w:rFonts w:ascii="Times New Roman" w:hAnsi="Times New Roman" w:cs="Times New Roman"/>
-          <w:sz w:val="26"/>
-          <w:szCs w:val="24"/>
-        </w:rPr>
-        <w:t>là loại hình giao dịch giữa doanh nghiệp với cơ quan nhà nước, trong đó cơ quan nhà nước đóng vai trò khách hàng. Quá trình trao đổi thông tin giữa doanh nghiệp với cơ quan nhà nước được tiến hành qua các phương tiện điện tử. Cơ quan nhà nước cũng có thể thiết lập những website tại đó đăng tải thông tin về nhu cầu mua hàng của các cơ quan nhà nước, tiến hành việc đấu thầu hàng hoá, dịch vụ và lựa chọn nhà cung cấp trên website. Điều này một mặt giúp tiết kiệm các chi phí tìm nhà cung cấp, đồng thời giúp tăng cường tính minh bạch trong hoạt động mua sắm công.</w:t>
+          <w:szCs w:val="24"/>
+        </w:rPr>
+        <w:t>: là loại hình giao dịch giữa doanh nghiệp với cơ quan nhà nước, trong đó cơ quan nhà nước đóng vai trò khách hàng. Quá trình trao đổi thông tin giữa doanh nghiệp với cơ quan nhà nước được tiến hành qua các phương tiện điện tử. Cơ quan nhà nước cũng có thể thiết lập những website tại đó đăng tải thông tin về nhu cầu mua hàng của các cơ quan nhà nước, tiến hành việc đấu thầu hàng hoá, dịch vụ và lựa chọn nhà cung cấp trên website. Điều này một mặt giúp tiết kiệm các chi phí tìm nhà cung cấp, đồng thời giúp tăng cường tính minh bạch trong hoạt động mua sắm công.</w:t>
       </w:r>
     </w:p>
     <w:p>
@@ -638,34 +835,22 @@
         </w:numPr>
         <w:rPr>
           <w:rFonts w:ascii="Times New Roman" w:hAnsi="Times New Roman" w:cs="Times New Roman"/>
-          <w:sz w:val="26"/>
-          <w:szCs w:val="24"/>
-        </w:rPr>
-      </w:pPr>
-      <w:r>
-        <w:rPr>
-          <w:rFonts w:ascii="Times New Roman" w:hAnsi="Times New Roman" w:cs="Times New Roman"/>
-          <w:sz w:val="26"/>
-          <w:szCs w:val="24"/>
-        </w:rPr>
-        <w:lastRenderedPageBreak/>
+          <w:szCs w:val="24"/>
+        </w:rPr>
+      </w:pPr>
+      <w:r>
+        <w:rPr>
+          <w:rFonts w:ascii="Times New Roman" w:hAnsi="Times New Roman" w:cs="Times New Roman"/>
+          <w:szCs w:val="24"/>
+        </w:rPr>
         <w:t>C2C (consumer to consumer)</w:t>
       </w:r>
       <w:r>
         <w:rPr>
           <w:rFonts w:ascii="Times New Roman" w:hAnsi="Times New Roman" w:cs="Times New Roman"/>
-          <w:sz w:val="26"/>
-          <w:szCs w:val="24"/>
-        </w:rPr>
-        <w:t>: là</w:t>
-      </w:r>
-      <w:r>
-        <w:rPr>
-          <w:rFonts w:ascii="Times New Roman" w:hAnsi="Times New Roman" w:cs="Times New Roman"/>
-          <w:sz w:val="26"/>
-          <w:szCs w:val="24"/>
-        </w:rPr>
-        <w:t xml:space="preserve"> loại hình giao dịch giữa các cá nhân với nhau. Sự phát triển của các phương tiện điện tử làm cho nhiều cá nhân có thể tham gia hoạt động thương mại với tư cách là người bán, người cung cấp dịch vụ. Một cá nhân có thể tự thiết lập website để kinh doanh những mặt hàng do mình làm ra hoặc sử dụng một website có sẵn để đấu giá một số mặt hàng mình có.</w:t>
+          <w:szCs w:val="24"/>
+        </w:rPr>
+        <w:t>: là loại hình giao dịch giữa các cá nhân với nhau. Sự phát triển của các phương tiện điện tử làm cho nhiều cá nhân có thể tham gia hoạt động thương mại với tư cách là người bán, người cung cấp dịch vụ. Một cá nhân có thể tự thiết lập website để kinh doanh những mặt hàng do mình làm ra hoặc sử dụng một website có sẵn để đấu giá một số mặt hàng mình có.</w:t>
       </w:r>
     </w:p>
     <w:p>
@@ -677,14 +862,12 @@
         </w:numPr>
         <w:rPr>
           <w:rFonts w:ascii="Times New Roman" w:hAnsi="Times New Roman" w:cs="Times New Roman"/>
-          <w:sz w:val="26"/>
-          <w:szCs w:val="24"/>
-        </w:rPr>
-      </w:pPr>
-      <w:r>
-        <w:rPr>
-          <w:rFonts w:ascii="Times New Roman" w:hAnsi="Times New Roman" w:cs="Times New Roman"/>
-          <w:sz w:val="26"/>
+          <w:szCs w:val="24"/>
+        </w:rPr>
+      </w:pPr>
+      <w:r>
+        <w:rPr>
+          <w:rFonts w:ascii="Times New Roman" w:hAnsi="Times New Roman" w:cs="Times New Roman"/>
           <w:szCs w:val="24"/>
         </w:rPr>
         <w:t>G2C (government to consumer)</w:t>
@@ -692,41 +875,29 @@
       <w:r>
         <w:rPr>
           <w:rFonts w:ascii="Times New Roman" w:hAnsi="Times New Roman" w:cs="Times New Roman"/>
-          <w:sz w:val="26"/>
-          <w:szCs w:val="24"/>
-        </w:rPr>
-        <w:t xml:space="preserve">: </w:t>
-      </w:r>
-      <w:r>
-        <w:rPr>
-          <w:rFonts w:ascii="Times New Roman" w:hAnsi="Times New Roman" w:cs="Times New Roman"/>
-          <w:sz w:val="26"/>
-          <w:szCs w:val="24"/>
-        </w:rPr>
-        <w:t>là loại hình giao dịch giữa cơ quan nhà nước với cá nhân. Đây chủ yếu là các giao dịch mang tính hành chính, nhưng có thể mang những yếu tố của TMĐT. Ví dụ khi người dân đóng tiền thuế qua mạng, trả phí khi đăng ký hồ sơ trực tuyến, v.v…</w:t>
-      </w:r>
-    </w:p>
-    <w:p>
-      <w:pPr>
-        <w:rPr>
-          <w:rFonts w:ascii="Times New Roman" w:hAnsi="Times New Roman" w:cs="Times New Roman"/>
-          <w:sz w:val="26"/>
-          <w:szCs w:val="24"/>
-        </w:rPr>
-      </w:pPr>
-    </w:p>
-    <w:p>
-      <w:pPr>
-        <w:rPr>
-          <w:rFonts w:ascii="Times New Roman" w:hAnsi="Times New Roman" w:cs="Times New Roman"/>
-          <w:sz w:val="26"/>
-          <w:szCs w:val="24"/>
-        </w:rPr>
-      </w:pPr>
-      <w:r>
-        <w:rPr>
-          <w:rFonts w:ascii="Times New Roman" w:hAnsi="Times New Roman" w:cs="Times New Roman"/>
-          <w:sz w:val="26"/>
+          <w:szCs w:val="24"/>
+        </w:rPr>
+        <w:t>: là loại hình giao dịch giữa cơ quan nhà nước với cá nhân. Đây chủ yếu là các giao dịch mang tính hành chính, nhưng có thể mang những yếu tố của TMĐT. Ví dụ khi người dân đóng tiền thuế qua mạng, trả phí khi đăng ký hồ sơ trực tuyến, v.v…</w:t>
+      </w:r>
+    </w:p>
+    <w:p>
+      <w:pPr>
+        <w:rPr>
+          <w:rFonts w:ascii="Times New Roman" w:hAnsi="Times New Roman" w:cs="Times New Roman"/>
+          <w:szCs w:val="24"/>
+        </w:rPr>
+      </w:pPr>
+    </w:p>
+    <w:p>
+      <w:pPr>
+        <w:rPr>
+          <w:rFonts w:ascii="Times New Roman" w:hAnsi="Times New Roman" w:cs="Times New Roman"/>
+          <w:szCs w:val="24"/>
+        </w:rPr>
+      </w:pPr>
+      <w:r>
+        <w:rPr>
+          <w:rFonts w:ascii="Times New Roman" w:hAnsi="Times New Roman" w:cs="Times New Roman"/>
           <w:szCs w:val="24"/>
         </w:rPr>
         <w:t>Các hệ thống thanh toán trong TMĐT</w:t>
@@ -741,14 +912,12 @@
         </w:numPr>
         <w:rPr>
           <w:rFonts w:ascii="Times New Roman" w:hAnsi="Times New Roman" w:cs="Times New Roman"/>
-          <w:sz w:val="26"/>
-          <w:szCs w:val="24"/>
-        </w:rPr>
-      </w:pPr>
-      <w:r>
-        <w:rPr>
-          <w:rFonts w:ascii="Times New Roman" w:hAnsi="Times New Roman" w:cs="Times New Roman"/>
-          <w:sz w:val="26"/>
+          <w:szCs w:val="24"/>
+        </w:rPr>
+      </w:pPr>
+      <w:r>
+        <w:rPr>
+          <w:rFonts w:ascii="Times New Roman" w:hAnsi="Times New Roman" w:cs="Times New Roman"/>
           <w:szCs w:val="24"/>
         </w:rPr>
         <w:t>Giao dịch thẻ tín dụng trực tuyến</w:t>
@@ -756,7 +925,6 @@
       <w:r>
         <w:rPr>
           <w:rFonts w:ascii="Times New Roman" w:hAnsi="Times New Roman" w:cs="Times New Roman"/>
-          <w:sz w:val="26"/>
           <w:szCs w:val="24"/>
         </w:rPr>
         <w:t xml:space="preserve"> (Online Credit Card Transactions)</w:t>
@@ -771,22 +939,20 @@
         </w:numPr>
         <w:rPr>
           <w:rFonts w:ascii="Times New Roman" w:hAnsi="Times New Roman" w:cs="Times New Roman"/>
-          <w:sz w:val="26"/>
-          <w:szCs w:val="24"/>
-        </w:rPr>
-      </w:pPr>
-      <w:r>
-        <w:rPr>
-          <w:rFonts w:ascii="Times New Roman" w:hAnsi="Times New Roman" w:cs="Times New Roman"/>
-          <w:sz w:val="26"/>
-          <w:szCs w:val="24"/>
-        </w:rPr>
+          <w:szCs w:val="24"/>
+        </w:rPr>
+      </w:pPr>
+      <w:r>
+        <w:rPr>
+          <w:rFonts w:ascii="Times New Roman" w:hAnsi="Times New Roman" w:cs="Times New Roman"/>
+          <w:szCs w:val="24"/>
+        </w:rPr>
+        <w:lastRenderedPageBreak/>
         <w:t xml:space="preserve">Ví điện tử </w:t>
       </w:r>
       <w:r>
         <w:rPr>
           <w:rFonts w:ascii="Times New Roman" w:hAnsi="Times New Roman" w:cs="Times New Roman"/>
-          <w:sz w:val="26"/>
           <w:szCs w:val="24"/>
         </w:rPr>
         <w:t>(Digital Wallets)</w:t>
@@ -801,14 +967,12 @@
         </w:numPr>
         <w:rPr>
           <w:rFonts w:ascii="Times New Roman" w:hAnsi="Times New Roman" w:cs="Times New Roman"/>
-          <w:sz w:val="26"/>
-          <w:szCs w:val="24"/>
-        </w:rPr>
-      </w:pPr>
-      <w:r>
-        <w:rPr>
-          <w:rFonts w:ascii="Times New Roman" w:hAnsi="Times New Roman" w:cs="Times New Roman"/>
-          <w:sz w:val="26"/>
+          <w:szCs w:val="24"/>
+        </w:rPr>
+      </w:pPr>
+      <w:r>
+        <w:rPr>
+          <w:rFonts w:ascii="Times New Roman" w:hAnsi="Times New Roman" w:cs="Times New Roman"/>
           <w:szCs w:val="24"/>
         </w:rPr>
         <w:t xml:space="preserve">Tiền điện tử </w:t>
@@ -816,7 +980,6 @@
       <w:r>
         <w:rPr>
           <w:rFonts w:ascii="Times New Roman" w:hAnsi="Times New Roman" w:cs="Times New Roman"/>
-          <w:sz w:val="26"/>
           <w:szCs w:val="24"/>
         </w:rPr>
         <w:t>(Digital Cash)</w:t>
@@ -831,14 +994,12 @@
         </w:numPr>
         <w:rPr>
           <w:rFonts w:ascii="Times New Roman" w:hAnsi="Times New Roman" w:cs="Times New Roman"/>
-          <w:sz w:val="26"/>
-          <w:szCs w:val="24"/>
-        </w:rPr>
-      </w:pPr>
-      <w:r>
-        <w:rPr>
-          <w:rFonts w:ascii="Times New Roman" w:hAnsi="Times New Roman" w:cs="Times New Roman"/>
-          <w:sz w:val="26"/>
+          <w:szCs w:val="24"/>
+        </w:rPr>
+      </w:pPr>
+      <w:r>
+        <w:rPr>
+          <w:rFonts w:ascii="Times New Roman" w:hAnsi="Times New Roman" w:cs="Times New Roman"/>
           <w:szCs w:val="24"/>
         </w:rPr>
         <w:t>Hệ thống giao dịch theo giá trị được tích lũy trực tuyến (Online Stored Value Payment Systems)</w:t>
@@ -853,14 +1014,12 @@
         </w:numPr>
         <w:rPr>
           <w:rFonts w:ascii="Times New Roman" w:hAnsi="Times New Roman" w:cs="Times New Roman"/>
-          <w:sz w:val="26"/>
-          <w:szCs w:val="24"/>
-        </w:rPr>
-      </w:pPr>
-      <w:r>
-        <w:rPr>
-          <w:rFonts w:ascii="Times New Roman" w:hAnsi="Times New Roman" w:cs="Times New Roman"/>
-          <w:sz w:val="26"/>
+          <w:szCs w:val="24"/>
+        </w:rPr>
+      </w:pPr>
+      <w:r>
+        <w:rPr>
+          <w:rFonts w:ascii="Times New Roman" w:hAnsi="Times New Roman" w:cs="Times New Roman"/>
           <w:szCs w:val="24"/>
         </w:rPr>
         <w:t>Hệ thống số dư tích lũy điện tử (Digital Accumulating Balance Systems)</w:t>
@@ -875,14 +1034,12 @@
         </w:numPr>
         <w:rPr>
           <w:rFonts w:ascii="Times New Roman" w:hAnsi="Times New Roman" w:cs="Times New Roman"/>
-          <w:sz w:val="26"/>
-          <w:szCs w:val="24"/>
-        </w:rPr>
-      </w:pPr>
-      <w:r>
-        <w:rPr>
-          <w:rFonts w:ascii="Times New Roman" w:hAnsi="Times New Roman" w:cs="Times New Roman"/>
-          <w:sz w:val="26"/>
+          <w:szCs w:val="24"/>
+        </w:rPr>
+      </w:pPr>
+      <w:r>
+        <w:rPr>
+          <w:rFonts w:ascii="Times New Roman" w:hAnsi="Times New Roman" w:cs="Times New Roman"/>
           <w:szCs w:val="24"/>
         </w:rPr>
         <w:t>Hệ thống thanh toán Séc điện tử (Digital Checking Payment Systems)</w:t>
@@ -897,14 +1054,12 @@
         </w:numPr>
         <w:rPr>
           <w:rFonts w:ascii="Times New Roman" w:hAnsi="Times New Roman" w:cs="Times New Roman"/>
-          <w:sz w:val="26"/>
-          <w:szCs w:val="24"/>
-        </w:rPr>
-      </w:pPr>
-      <w:r>
-        <w:rPr>
-          <w:rFonts w:ascii="Times New Roman" w:hAnsi="Times New Roman" w:cs="Times New Roman"/>
-          <w:sz w:val="26"/>
+          <w:szCs w:val="24"/>
+        </w:rPr>
+      </w:pPr>
+      <w:r>
+        <w:rPr>
+          <w:rFonts w:ascii="Times New Roman" w:hAnsi="Times New Roman" w:cs="Times New Roman"/>
           <w:szCs w:val="24"/>
         </w:rPr>
         <w:t>Hệ thống thanh toán di động (Mobile Payment Systems)</w:t>
@@ -914,14 +1069,12 @@
       <w:pPr>
         <w:rPr>
           <w:rFonts w:ascii="Times New Roman" w:hAnsi="Times New Roman" w:cs="Times New Roman"/>
-          <w:sz w:val="26"/>
-          <w:szCs w:val="24"/>
-        </w:rPr>
-      </w:pPr>
-      <w:r>
-        <w:rPr>
-          <w:rFonts w:ascii="Times New Roman" w:hAnsi="Times New Roman" w:cs="Times New Roman"/>
-          <w:sz w:val="26"/>
+          <w:szCs w:val="24"/>
+        </w:rPr>
+      </w:pPr>
+      <w:r>
+        <w:rPr>
+          <w:rFonts w:ascii="Times New Roman" w:hAnsi="Times New Roman" w:cs="Times New Roman"/>
           <w:szCs w:val="24"/>
         </w:rPr>
         <w:t>Ở</w:t>
@@ -929,7 +1082,6 @@
       <w:r>
         <w:rPr>
           <w:rFonts w:ascii="Times New Roman" w:hAnsi="Times New Roman" w:cs="Times New Roman"/>
-          <w:sz w:val="26"/>
           <w:szCs w:val="24"/>
         </w:rPr>
         <w:t xml:space="preserve"> nước ta hiện tại</w:t>
@@ -937,7 +1089,6 @@
       <w:r>
         <w:rPr>
           <w:rFonts w:ascii="Times New Roman" w:hAnsi="Times New Roman" w:cs="Times New Roman"/>
-          <w:sz w:val="26"/>
           <w:szCs w:val="24"/>
         </w:rPr>
         <w:t xml:space="preserve">, cổng thanh toán NAPAS (National Payment Service) cho phép khách hàng </w:t>
@@ -945,69 +1096,88 @@
       <w:r>
         <w:rPr>
           <w:rFonts w:ascii="Times New Roman" w:hAnsi="Times New Roman" w:cs="Times New Roman"/>
-          <w:sz w:val="26"/>
           <w:szCs w:val="24"/>
         </w:rPr>
         <w:t>sử dụng để giao dịch điện tử như</w:t>
       </w:r>
+      <w:r>
+        <w:rPr>
+          <w:rFonts w:ascii="Times New Roman" w:hAnsi="Times New Roman" w:cs="Times New Roman"/>
+          <w:szCs w:val="24"/>
+        </w:rPr>
+        <w:t xml:space="preserve"> thanh toán hóa đơn dịch vụ, thanh toán mua hàng trực tuyến, chuyển rút tiền tại máy ATM/máy POS mà chỉ với thẻ ATM của một ngân hàng nội địa liên kết. </w:t>
+      </w:r>
+    </w:p>
+    <w:p>
+      <w:pPr>
+        <w:rPr>
+          <w:rFonts w:ascii="Times New Roman" w:hAnsi="Times New Roman" w:cs="Times New Roman"/>
+          <w:szCs w:val="24"/>
+        </w:rPr>
+      </w:pPr>
+      <w:r>
+        <w:rPr>
+          <w:rFonts w:ascii="Times New Roman" w:hAnsi="Times New Roman" w:cs="Times New Roman"/>
+          <w:szCs w:val="24"/>
+        </w:rPr>
+        <w:t>Chứng thư điện tử - Chứng thực chữ ký điện tử - Chương trình ký điện tử</w:t>
+      </w:r>
+    </w:p>
+    <w:p>
+      <w:pPr>
+        <w:rPr>
+          <w:rFonts w:ascii="Times New Roman" w:hAnsi="Times New Roman" w:cs="Times New Roman"/>
+          <w:szCs w:val="24"/>
+        </w:rPr>
+      </w:pPr>
+    </w:p>
+    <w:p>
+      <w:pPr>
+        <w:rPr>
+          <w:rFonts w:ascii="Times New Roman" w:hAnsi="Times New Roman" w:cs="Times New Roman"/>
+          <w:szCs w:val="24"/>
+        </w:rPr>
+      </w:pPr>
+      <w:r>
+        <w:rPr>
+          <w:rFonts w:ascii="Times New Roman" w:hAnsi="Times New Roman" w:cs="Times New Roman"/>
+          <w:szCs w:val="24"/>
+        </w:rPr>
+        <w:t>Giao dịch điện tử sử dụng thẻ Credit-card</w:t>
+      </w:r>
+    </w:p>
+    <w:p>
+      <w:pPr>
+        <w:rPr>
+          <w:rFonts w:ascii="Times New Roman" w:hAnsi="Times New Roman" w:cs="Times New Roman"/>
+          <w:szCs w:val="24"/>
+        </w:rPr>
+      </w:pPr>
       <w:bookmarkStart w:id="0" w:name="_GoBack"/>
       <w:bookmarkEnd w:id="0"/>
-      <w:r>
-        <w:rPr>
-          <w:rFonts w:ascii="Times New Roman" w:hAnsi="Times New Roman" w:cs="Times New Roman"/>
-          <w:sz w:val="26"/>
-          <w:szCs w:val="24"/>
-        </w:rPr>
-        <w:t xml:space="preserve"> thanh toán hóa đơn dịch vụ, thanh toán mua hàng trực tuyến, chuyển rút tiền tại máy ATM/máy POS mà chỉ với thẻ ATM của một ngân hàng nội địa liên kết. </w:t>
-      </w:r>
-    </w:p>
-    <w:p>
-      <w:pPr>
-        <w:rPr>
-          <w:rFonts w:ascii="Times New Roman" w:hAnsi="Times New Roman" w:cs="Times New Roman"/>
-          <w:sz w:val="26"/>
-          <w:szCs w:val="24"/>
-        </w:rPr>
-      </w:pPr>
-    </w:p>
-    <w:p>
-      <w:pPr>
-        <w:rPr>
-          <w:rFonts w:ascii="Times New Roman" w:hAnsi="Times New Roman" w:cs="Times New Roman"/>
-          <w:sz w:val="26"/>
-          <w:szCs w:val="24"/>
-        </w:rPr>
-      </w:pPr>
-      <w:r>
-        <w:rPr>
-          <w:rFonts w:ascii="Times New Roman" w:hAnsi="Times New Roman" w:cs="Times New Roman"/>
-          <w:sz w:val="26"/>
-          <w:szCs w:val="24"/>
-        </w:rPr>
-        <w:t>Chứng thư điện tử - Chứng thực chữ ký điện tử - Chương trình ký điện tử</w:t>
-      </w:r>
-    </w:p>
-    <w:p>
-      <w:pPr>
-        <w:rPr>
-          <w:rFonts w:ascii="Times New Roman" w:hAnsi="Times New Roman" w:cs="Times New Roman"/>
-          <w:sz w:val="26"/>
-          <w:szCs w:val="24"/>
-        </w:rPr>
-      </w:pPr>
-    </w:p>
-    <w:p>
-      <w:pPr>
-        <w:rPr>
-          <w:rFonts w:ascii="Times New Roman" w:hAnsi="Times New Roman" w:cs="Times New Roman"/>
-          <w:sz w:val="26"/>
-          <w:szCs w:val="24"/>
-        </w:rPr>
-      </w:pPr>
-      <w:r>
-        <w:rPr>
-          <w:rFonts w:ascii="Times New Roman" w:hAnsi="Times New Roman" w:cs="Times New Roman"/>
-          <w:sz w:val="26"/>
+    </w:p>
+    <w:p>
+      <w:pPr>
+        <w:rPr>
+          <w:rFonts w:ascii="Times New Roman" w:hAnsi="Times New Roman" w:cs="Times New Roman"/>
+          <w:szCs w:val="24"/>
+        </w:rPr>
+      </w:pPr>
+    </w:p>
+    <w:p>
+      <w:pPr>
+        <w:rPr>
+          <w:rFonts w:ascii="Times New Roman" w:hAnsi="Times New Roman" w:cs="Times New Roman"/>
+          <w:b/>
+          <w:sz w:val="24"/>
+          <w:szCs w:val="24"/>
+        </w:rPr>
+      </w:pPr>
+      <w:r>
+        <w:rPr>
+          <w:rFonts w:ascii="Times New Roman" w:hAnsi="Times New Roman" w:cs="Times New Roman"/>
+          <w:b/>
+          <w:sz w:val="24"/>
           <w:szCs w:val="24"/>
         </w:rPr>
         <w:t>Phân loại các vấn đề và giải pháp</w:t>
@@ -1017,14 +1187,27 @@
       <w:pPr>
         <w:rPr>
           <w:rFonts w:ascii="Times New Roman" w:hAnsi="Times New Roman" w:cs="Times New Roman"/>
-          <w:sz w:val="26"/>
-          <w:szCs w:val="24"/>
-        </w:rPr>
-      </w:pPr>
-      <w:r>
-        <w:rPr>
-          <w:rFonts w:ascii="Times New Roman" w:hAnsi="Times New Roman" w:cs="Times New Roman"/>
-          <w:sz w:val="26"/>
+          <w:szCs w:val="24"/>
+        </w:rPr>
+      </w:pPr>
+      <w:r>
+        <w:rPr>
+          <w:rFonts w:ascii="Times New Roman" w:hAnsi="Times New Roman" w:cs="Times New Roman"/>
+          <w:szCs w:val="24"/>
+        </w:rPr>
+        <w:t>Các yêu cầu bảo mật</w:t>
+      </w:r>
+    </w:p>
+    <w:p>
+      <w:pPr>
+        <w:rPr>
+          <w:rFonts w:ascii="Times New Roman" w:hAnsi="Times New Roman" w:cs="Times New Roman"/>
+          <w:szCs w:val="24"/>
+        </w:rPr>
+      </w:pPr>
+      <w:r>
+        <w:rPr>
+          <w:rFonts w:ascii="Times New Roman" w:hAnsi="Times New Roman" w:cs="Times New Roman"/>
           <w:szCs w:val="24"/>
         </w:rPr>
         <w:t>Trong thương mại điện tử, các vấn đề kĩ thuật về an toàn thông tin sau cần quan tâm:</w:t>
@@ -1034,31 +1217,56 @@
       <w:pPr>
         <w:rPr>
           <w:rFonts w:ascii="Times New Roman" w:hAnsi="Times New Roman" w:cs="Times New Roman"/>
-          <w:sz w:val="26"/>
-          <w:szCs w:val="24"/>
-        </w:rPr>
-      </w:pPr>
-      <w:r>
-        <w:rPr>
-          <w:rFonts w:ascii="Times New Roman" w:hAnsi="Times New Roman" w:cs="Times New Roman"/>
-          <w:sz w:val="26"/>
-          <w:szCs w:val="24"/>
-        </w:rPr>
-        <w:t>– Tính bảo mật (Confidentiality): thông tin trong thương mại điện tử được bảo vệ khỏi các truy cập trái phép.</w:t>
-      </w:r>
-    </w:p>
-    <w:p>
-      <w:pPr>
-        <w:rPr>
-          <w:rFonts w:ascii="Times New Roman" w:hAnsi="Times New Roman" w:cs="Times New Roman"/>
-          <w:sz w:val="26"/>
-          <w:szCs w:val="24"/>
-        </w:rPr>
-      </w:pPr>
-      <w:r>
-        <w:rPr>
-          <w:rFonts w:ascii="Times New Roman" w:hAnsi="Times New Roman" w:cs="Times New Roman"/>
-          <w:sz w:val="26"/>
+          <w:szCs w:val="24"/>
+        </w:rPr>
+      </w:pPr>
+      <w:r>
+        <w:rPr>
+          <w:rFonts w:ascii="Times New Roman" w:hAnsi="Times New Roman" w:cs="Times New Roman"/>
+          <w:szCs w:val="24"/>
+        </w:rPr>
+        <w:t>– Tính bảo mật (Confidentiality</w:t>
+      </w:r>
+      <w:r>
+        <w:rPr>
+          <w:rFonts w:ascii="Times New Roman" w:hAnsi="Times New Roman" w:cs="Times New Roman"/>
+          <w:szCs w:val="24"/>
+        </w:rPr>
+        <w:t xml:space="preserve"> / Privacy</w:t>
+      </w:r>
+      <w:r>
+        <w:rPr>
+          <w:rFonts w:ascii="Times New Roman" w:hAnsi="Times New Roman" w:cs="Times New Roman"/>
+          <w:szCs w:val="24"/>
+        </w:rPr>
+        <w:t>): thông tin trong thương mại điện tử được bảo vệ khỏi các truy cập trái phép.</w:t>
+      </w:r>
+    </w:p>
+    <w:p>
+      <w:pPr>
+        <w:rPr>
+          <w:rFonts w:ascii="Times New Roman" w:hAnsi="Times New Roman" w:cs="Times New Roman"/>
+          <w:szCs w:val="24"/>
+        </w:rPr>
+      </w:pPr>
+      <w:r>
+        <w:rPr>
+          <w:rFonts w:ascii="Times New Roman" w:hAnsi="Times New Roman" w:cs="Times New Roman"/>
+          <w:szCs w:val="24"/>
+        </w:rPr>
+        <w:t>– Tính xác thực (Authentication): người dùng cần xác thực trước khi tiếp cận thông tin cá nhân của họ hoặc các thông tin có quyền hạn.</w:t>
+      </w:r>
+    </w:p>
+    <w:p>
+      <w:pPr>
+        <w:rPr>
+          <w:rFonts w:ascii="Times New Roman" w:hAnsi="Times New Roman" w:cs="Times New Roman"/>
+          <w:szCs w:val="24"/>
+        </w:rPr>
+      </w:pPr>
+      <w:r>
+        <w:rPr>
+          <w:rFonts w:ascii="Times New Roman" w:hAnsi="Times New Roman" w:cs="Times New Roman"/>
           <w:szCs w:val="24"/>
         </w:rPr>
         <w:t>– Tính toàn vẹn (Integrity): thông tin giao dịch không bị thay đổi trên đường truyền</w:t>
@@ -1068,14 +1276,27 @@
       <w:pPr>
         <w:rPr>
           <w:rFonts w:ascii="Times New Roman" w:hAnsi="Times New Roman" w:cs="Times New Roman"/>
-          <w:sz w:val="26"/>
-          <w:szCs w:val="24"/>
-        </w:rPr>
-      </w:pPr>
-      <w:r>
-        <w:rPr>
-          <w:rFonts w:ascii="Times New Roman" w:hAnsi="Times New Roman" w:cs="Times New Roman"/>
-          <w:sz w:val="26"/>
+          <w:szCs w:val="24"/>
+        </w:rPr>
+      </w:pPr>
+      <w:r>
+        <w:rPr>
+          <w:rFonts w:ascii="Times New Roman" w:hAnsi="Times New Roman" w:cs="Times New Roman"/>
+          <w:szCs w:val="24"/>
+        </w:rPr>
+        <w:t>– Tính chống chối bỏ (Non-Repudiation): hai bên giao dịch không thể từ chối thông tin do chính mình đã gửi/nhận.</w:t>
+      </w:r>
+    </w:p>
+    <w:p>
+      <w:pPr>
+        <w:rPr>
+          <w:rFonts w:ascii="Times New Roman" w:hAnsi="Times New Roman" w:cs="Times New Roman"/>
+          <w:szCs w:val="24"/>
+        </w:rPr>
+      </w:pPr>
+      <w:r>
+        <w:rPr>
+          <w:rFonts w:ascii="Times New Roman" w:hAnsi="Times New Roman" w:cs="Times New Roman"/>
           <w:szCs w:val="24"/>
         </w:rPr>
         <w:t>– Tính sẵn sàng (Availability): thông tin cần thiết phải sẵn sàng cung cấp khi có yêu cầu, truy cập từ người dùng.</w:t>
@@ -1085,110 +1306,754 @@
       <w:pPr>
         <w:rPr>
           <w:rFonts w:ascii="Times New Roman" w:hAnsi="Times New Roman" w:cs="Times New Roman"/>
-          <w:sz w:val="26"/>
-          <w:szCs w:val="24"/>
-        </w:rPr>
-      </w:pPr>
-      <w:r>
-        <w:rPr>
-          <w:rFonts w:ascii="Times New Roman" w:hAnsi="Times New Roman" w:cs="Times New Roman"/>
-          <w:sz w:val="26"/>
-          <w:szCs w:val="24"/>
-        </w:rPr>
-        <w:t>– Tính xác thực (Authentication): người dùng cần xác thực trước khi tiếp cận thông tin cá nhân của họ hoặc các thông tin có quyền hạn.</w:t>
-      </w:r>
-    </w:p>
-    <w:p>
-      <w:pPr>
-        <w:rPr>
-          <w:rFonts w:ascii="Times New Roman" w:hAnsi="Times New Roman" w:cs="Times New Roman"/>
-          <w:sz w:val="26"/>
-          <w:szCs w:val="24"/>
-        </w:rPr>
-      </w:pPr>
-      <w:r>
-        <w:rPr>
-          <w:rFonts w:ascii="Times New Roman" w:hAnsi="Times New Roman" w:cs="Times New Roman"/>
-          <w:sz w:val="26"/>
+          <w:szCs w:val="24"/>
+        </w:rPr>
+      </w:pPr>
+      <w:r>
+        <w:rPr>
+          <w:rFonts w:ascii="Times New Roman" w:hAnsi="Times New Roman" w:cs="Times New Roman"/>
+          <w:szCs w:val="24"/>
+        </w:rPr>
+        <w:t>– Tính mã hóa (Encryption): thông tin cần được mã hóa chỉ để những người dùng hợp lệ truy xuất</w:t>
+      </w:r>
+    </w:p>
+    <w:p>
+      <w:pPr>
+        <w:rPr>
+          <w:rFonts w:ascii="Times New Roman" w:hAnsi="Times New Roman" w:cs="Times New Roman"/>
+          <w:szCs w:val="24"/>
+        </w:rPr>
+      </w:pPr>
+      <w:r>
+        <w:rPr>
+          <w:rFonts w:ascii="Times New Roman" w:hAnsi="Times New Roman" w:cs="Times New Roman"/>
+          <w:szCs w:val="24"/>
+        </w:rPr>
+        <w:t>– Tính kiểm toán (Auditing): lưu trữ dữ liệu để đối soát khi có sự cố, hoặc khi cần thiết.</w:t>
+      </w:r>
+    </w:p>
+    <w:p>
+      <w:pPr>
+        <w:rPr>
+          <w:rFonts w:ascii="Times New Roman" w:hAnsi="Times New Roman" w:cs="Times New Roman"/>
+          <w:szCs w:val="24"/>
+        </w:rPr>
+      </w:pPr>
+    </w:p>
+    <w:p>
+      <w:pPr>
+        <w:rPr>
+          <w:rFonts w:ascii="Times New Roman" w:hAnsi="Times New Roman" w:cs="Times New Roman"/>
+          <w:szCs w:val="24"/>
+        </w:rPr>
+      </w:pPr>
+      <w:r>
+        <w:rPr>
+          <w:rFonts w:ascii="Times New Roman" w:hAnsi="Times New Roman" w:cs="Times New Roman"/>
+          <w:szCs w:val="24"/>
+        </w:rPr>
+        <w:t xml:space="preserve">Các kỹ thuật mã hóa </w:t>
+      </w:r>
+    </w:p>
+    <w:p>
+      <w:pPr>
+        <w:rPr>
+          <w:rFonts w:ascii="Times New Roman" w:hAnsi="Times New Roman" w:cs="Times New Roman"/>
+          <w:szCs w:val="24"/>
+        </w:rPr>
+      </w:pPr>
+      <w:r>
+        <w:rPr>
+          <w:rFonts w:ascii="Times New Roman" w:hAnsi="Times New Roman" w:cs="Times New Roman"/>
+          <w:szCs w:val="24"/>
+        </w:rPr>
+        <w:t>Câu hỏi đặt ra là l</w:t>
+      </w:r>
+      <w:r>
+        <w:rPr>
+          <w:rFonts w:ascii="Times New Roman" w:hAnsi="Times New Roman" w:cs="Times New Roman"/>
+          <w:szCs w:val="24"/>
+        </w:rPr>
+        <w:t xml:space="preserve">àm thế nào để </w:t>
+      </w:r>
+      <w:r>
+        <w:rPr>
+          <w:rFonts w:ascii="Times New Roman" w:hAnsi="Times New Roman" w:cs="Times New Roman"/>
+          <w:szCs w:val="24"/>
+        </w:rPr>
+        <w:t>đáp ứng</w:t>
+      </w:r>
+      <w:r>
+        <w:rPr>
+          <w:rFonts w:ascii="Times New Roman" w:hAnsi="Times New Roman" w:cs="Times New Roman"/>
+          <w:szCs w:val="24"/>
+        </w:rPr>
+        <w:t xml:space="preserve"> được những yêu cầu trên?</w:t>
+      </w:r>
+    </w:p>
+    <w:p>
+      <w:pPr>
+        <w:rPr>
+          <w:rFonts w:ascii="Times New Roman" w:hAnsi="Times New Roman" w:cs="Times New Roman"/>
+          <w:szCs w:val="24"/>
+        </w:rPr>
+      </w:pPr>
+      <w:r>
+        <w:rPr>
+          <w:rFonts w:ascii="Times New Roman" w:hAnsi="Times New Roman" w:cs="Times New Roman"/>
+          <w:szCs w:val="24"/>
+        </w:rPr>
+        <w:t xml:space="preserve">Hiện nay, phương pháp phổ biến là sử dụng kỹ thuật mã hóa. Kĩ thuật mật mã được phân loại thành kỹ thuật mã hóa khóa đối xứng và kỹ thuật mã hóa khóa </w:t>
+      </w:r>
+      <w:r>
+        <w:rPr>
+          <w:rFonts w:ascii="Times New Roman" w:hAnsi="Times New Roman" w:cs="Times New Roman"/>
+          <w:szCs w:val="24"/>
+        </w:rPr>
+        <w:t>bất</w:t>
+      </w:r>
+      <w:r>
+        <w:rPr>
+          <w:rFonts w:ascii="Times New Roman" w:hAnsi="Times New Roman" w:cs="Times New Roman"/>
+          <w:szCs w:val="24"/>
+        </w:rPr>
+        <w:t xml:space="preserve"> đối xứng.</w:t>
+      </w:r>
+    </w:p>
+    <w:p>
+      <w:pPr>
+        <w:rPr>
+          <w:rFonts w:ascii="Times New Roman" w:hAnsi="Times New Roman" w:cs="Times New Roman"/>
+          <w:szCs w:val="24"/>
+        </w:rPr>
+      </w:pPr>
+      <w:r>
+        <w:rPr>
+          <w:rFonts w:ascii="Times New Roman" w:hAnsi="Times New Roman" w:cs="Times New Roman"/>
+          <w:szCs w:val="24"/>
+        </w:rPr>
+        <w:t>Kỹ thuật mã hóa khóa đối xứng</w:t>
+      </w:r>
+    </w:p>
+    <w:p>
+      <w:pPr>
+        <w:rPr>
+          <w:rFonts w:ascii="Times New Roman" w:hAnsi="Times New Roman" w:cs="Times New Roman"/>
+          <w:szCs w:val="24"/>
+        </w:rPr>
+      </w:pPr>
+      <w:r>
+        <w:rPr>
+          <w:rFonts w:ascii="Times New Roman" w:hAnsi="Times New Roman" w:cs="Times New Roman"/>
           <w:szCs w:val="24"/>
         </w:rPr>
         <w:lastRenderedPageBreak/>
-        <w:t>– Tính chống chối bỏ (Non-Repudiability): hai bên giao dịch không thể từ chối thông tin do chính mình đã gửi/nhận.</w:t>
-      </w:r>
-    </w:p>
-    <w:p>
-      <w:pPr>
-        <w:rPr>
-          <w:rFonts w:ascii="Times New Roman" w:hAnsi="Times New Roman" w:cs="Times New Roman"/>
-          <w:sz w:val="26"/>
-          <w:szCs w:val="24"/>
-        </w:rPr>
-      </w:pPr>
-      <w:r>
-        <w:rPr>
-          <w:rFonts w:ascii="Times New Roman" w:hAnsi="Times New Roman" w:cs="Times New Roman"/>
-          <w:sz w:val="26"/>
-          <w:szCs w:val="24"/>
-        </w:rPr>
-        <w:t>– Tính mã hóa (Encryption): thông tin cần được mã hóa chỉ để những người dùng hợp lệ truy xuất</w:t>
-      </w:r>
-    </w:p>
-    <w:p>
-      <w:pPr>
-        <w:rPr>
-          <w:rFonts w:ascii="Times New Roman" w:hAnsi="Times New Roman" w:cs="Times New Roman"/>
-          <w:sz w:val="26"/>
-          <w:szCs w:val="24"/>
-        </w:rPr>
-      </w:pPr>
-      <w:r>
-        <w:rPr>
-          <w:rFonts w:ascii="Times New Roman" w:hAnsi="Times New Roman" w:cs="Times New Roman"/>
-          <w:sz w:val="26"/>
-          <w:szCs w:val="24"/>
-        </w:rPr>
-        <w:t>– Tính kiểm toán (Auditing): lưu trữ dữ liệu để đối soát khi có sự cố, hoặc khi cần thiết.</w:t>
-      </w:r>
-    </w:p>
-    <w:p>
-      <w:pPr>
-        <w:rPr>
-          <w:rFonts w:ascii="Times New Roman" w:hAnsi="Times New Roman" w:cs="Times New Roman"/>
-          <w:sz w:val="26"/>
-          <w:szCs w:val="24"/>
-        </w:rPr>
-      </w:pPr>
-    </w:p>
-    <w:p>
-      <w:pPr>
-        <w:rPr>
-          <w:rFonts w:ascii="Times New Roman" w:hAnsi="Times New Roman" w:cs="Times New Roman"/>
-          <w:sz w:val="26"/>
-          <w:szCs w:val="24"/>
-        </w:rPr>
-      </w:pPr>
-    </w:p>
-    <w:p>
-      <w:pPr>
-        <w:rPr>
-          <w:rFonts w:ascii="Times New Roman" w:hAnsi="Times New Roman" w:cs="Times New Roman"/>
-          <w:sz w:val="26"/>
-          <w:szCs w:val="24"/>
-        </w:rPr>
-      </w:pPr>
-    </w:p>
-    <w:p>
-      <w:pPr>
-        <w:rPr>
-          <w:rFonts w:ascii="Times New Roman" w:hAnsi="Times New Roman" w:cs="Times New Roman"/>
-          <w:sz w:val="26"/>
-          <w:szCs w:val="24"/>
-        </w:rPr>
-      </w:pPr>
-      <w:r>
-        <w:rPr>
-          <w:rFonts w:ascii="Times New Roman" w:hAnsi="Times New Roman" w:cs="Times New Roman"/>
-          <w:sz w:val="26"/>
+        <w:t>Ở kỹ thuật mã hóa khóa đối xứng, một khóa sẽ được dùng cho cả mã hóa và giải mã. Bên gửi phải có một bản sao của khóa cho quá trình mã hóa và bên nhận cũng phải có một bản sao của khóa đó cho quá trình giải mã. Hình dưới mô tả hoạt động của một quá trình mã hóa đối xứng</w:t>
+      </w:r>
+    </w:p>
+    <w:p>
+      <w:pPr>
+        <w:rPr>
+          <w:rFonts w:ascii="Times New Roman" w:hAnsi="Times New Roman" w:cs="Times New Roman"/>
+          <w:szCs w:val="24"/>
+        </w:rPr>
+      </w:pPr>
+      <w:r>
+        <w:rPr>
+          <w:noProof/>
+          <w:sz w:val="18"/>
+        </w:rPr>
+        <w:drawing>
+          <wp:inline distT="0" distB="0" distL="0" distR="0" wp14:anchorId="2AE6CC63" wp14:editId="733BCEF3">
+            <wp:extent cx="6135370" cy="2990850"/>
+            <wp:effectExtent l="0" t="0" r="0" b="0"/>
+            <wp:docPr id="1" name="Picture 1"/>
+            <wp:cNvGraphicFramePr>
+              <a:graphicFrameLocks xmlns:a="http://schemas.openxmlformats.org/drawingml/2006/main" noChangeAspect="1"/>
+            </wp:cNvGraphicFramePr>
+            <a:graphic xmlns:a="http://schemas.openxmlformats.org/drawingml/2006/main">
+              <a:graphicData uri="http://schemas.openxmlformats.org/drawingml/2006/picture">
+                <pic:pic xmlns:pic="http://schemas.openxmlformats.org/drawingml/2006/picture">
+                  <pic:nvPicPr>
+                    <pic:cNvPr id="1" name=""/>
+                    <pic:cNvPicPr/>
+                  </pic:nvPicPr>
+                  <pic:blipFill>
+                    <a:blip r:embed="rId5"/>
+                    <a:stretch>
+                      <a:fillRect/>
+                    </a:stretch>
+                  </pic:blipFill>
+                  <pic:spPr>
+                    <a:xfrm>
+                      <a:off x="0" y="0"/>
+                      <a:ext cx="6135370" cy="2990850"/>
+                    </a:xfrm>
+                    <a:prstGeom prst="rect">
+                      <a:avLst/>
+                    </a:prstGeom>
+                  </pic:spPr>
+                </pic:pic>
+              </a:graphicData>
+            </a:graphic>
+          </wp:inline>
+        </w:drawing>
+      </w:r>
+    </w:p>
+    <w:p>
+      <w:pPr>
+        <w:rPr>
+          <w:rFonts w:ascii="Times New Roman" w:hAnsi="Times New Roman" w:cs="Times New Roman"/>
+          <w:szCs w:val="24"/>
+        </w:rPr>
+      </w:pPr>
+      <w:r>
+        <w:rPr>
+          <w:rFonts w:ascii="Times New Roman" w:hAnsi="Times New Roman" w:cs="Times New Roman"/>
+          <w:szCs w:val="24"/>
+        </w:rPr>
+        <w:t>Kỹ thuật mã hóa khóa đối xứng hoạt động hiệu quả, nhanh, và tiêu thụ ít tài nguyên máy như vi xử lý và bộ nhớ. Tuy nhiên, nó tồn tại một số nhược điểm sau:</w:t>
+      </w:r>
+    </w:p>
+    <w:p>
+      <w:pPr>
+        <w:rPr>
+          <w:rFonts w:ascii="Times New Roman" w:hAnsi="Times New Roman" w:cs="Times New Roman"/>
+          <w:szCs w:val="24"/>
+        </w:rPr>
+      </w:pPr>
+      <w:r>
+        <w:rPr>
+          <w:rFonts w:ascii="Times New Roman" w:hAnsi="Times New Roman" w:cs="Times New Roman"/>
+          <w:szCs w:val="24"/>
+        </w:rPr>
+        <w:t>+ Bên gửi phải truyền một bản sao của khóa tới bên nhận để phục vụ giải mã.</w:t>
+      </w:r>
+    </w:p>
+    <w:p>
+      <w:pPr>
+        <w:rPr>
+          <w:rFonts w:ascii="Times New Roman" w:hAnsi="Times New Roman" w:cs="Times New Roman"/>
+          <w:szCs w:val="24"/>
+        </w:rPr>
+      </w:pPr>
+      <w:r>
+        <w:rPr>
+          <w:rFonts w:ascii="Times New Roman" w:hAnsi="Times New Roman" w:cs="Times New Roman"/>
+          <w:szCs w:val="24"/>
+        </w:rPr>
+        <w:t>+ Bên gửi phải sử dụng các khóa khác nhau cho các người dùng khác nhau.</w:t>
+      </w:r>
+    </w:p>
+    <w:p>
+      <w:pPr>
+        <w:rPr>
+          <w:rFonts w:ascii="Times New Roman" w:hAnsi="Times New Roman" w:cs="Times New Roman"/>
+          <w:szCs w:val="24"/>
+        </w:rPr>
+      </w:pPr>
+      <w:r>
+        <w:rPr>
+          <w:rFonts w:ascii="Times New Roman" w:hAnsi="Times New Roman" w:cs="Times New Roman"/>
+          <w:szCs w:val="24"/>
+        </w:rPr>
+        <w:t xml:space="preserve">+ Không thể </w:t>
+      </w:r>
+      <w:r>
+        <w:rPr>
+          <w:rFonts w:ascii="Times New Roman" w:hAnsi="Times New Roman" w:cs="Times New Roman"/>
+          <w:szCs w:val="24"/>
+        </w:rPr>
+        <w:t xml:space="preserve">tạo ra chữ </w:t>
+      </w:r>
+      <w:r>
+        <w:rPr>
+          <w:rFonts w:ascii="Times New Roman" w:hAnsi="Times New Roman" w:cs="Times New Roman"/>
+          <w:szCs w:val="24"/>
+        </w:rPr>
+        <w:t>ký điện tử cho bản tin (message)</w:t>
+      </w:r>
+    </w:p>
+    <w:p>
+      <w:pPr>
+        <w:rPr>
+          <w:rFonts w:ascii="Times New Roman" w:hAnsi="Times New Roman" w:cs="Times New Roman"/>
+          <w:szCs w:val="24"/>
+        </w:rPr>
+      </w:pPr>
+      <w:r>
+        <w:rPr>
+          <w:rFonts w:ascii="Times New Roman" w:hAnsi="Times New Roman" w:cs="Times New Roman"/>
+          <w:szCs w:val="24"/>
+        </w:rPr>
+        <w:t>+ Rất khó để áp dụng tính chống chối bỏ (non-repudi</w:t>
+      </w:r>
+      <w:r>
+        <w:rPr>
+          <w:rFonts w:ascii="Times New Roman" w:hAnsi="Times New Roman" w:cs="Times New Roman"/>
+          <w:szCs w:val="24"/>
+        </w:rPr>
+        <w:t>ation) cho các nhóm giao tiếp chia sẻ chung một khóa.</w:t>
+      </w:r>
+    </w:p>
+    <w:p>
+      <w:pPr>
+        <w:rPr>
+          <w:rFonts w:ascii="Times New Roman" w:hAnsi="Times New Roman" w:cs="Times New Roman"/>
+          <w:szCs w:val="24"/>
+        </w:rPr>
+      </w:pPr>
+      <w:r>
+        <w:rPr>
+          <w:rFonts w:ascii="Times New Roman" w:hAnsi="Times New Roman" w:cs="Times New Roman"/>
+          <w:szCs w:val="24"/>
+        </w:rPr>
+        <w:t>Các ví dụ tiêu biểu của thuật toán mã hóa đối xứng là: Data Encryption Standard (DES), Triple Data Encryption Standard I(3DES), và Advanced Encryption Standard (AES)</w:t>
+      </w:r>
+    </w:p>
+    <w:p>
+      <w:pPr>
+        <w:rPr>
+          <w:rFonts w:ascii="Times New Roman" w:hAnsi="Times New Roman" w:cs="Times New Roman"/>
+          <w:szCs w:val="24"/>
+        </w:rPr>
+      </w:pPr>
+    </w:p>
+    <w:p>
+      <w:pPr>
+        <w:rPr>
+          <w:rFonts w:ascii="Times New Roman" w:hAnsi="Times New Roman" w:cs="Times New Roman"/>
+          <w:szCs w:val="24"/>
+        </w:rPr>
+      </w:pPr>
+      <w:r>
+        <w:rPr>
+          <w:rFonts w:ascii="Times New Roman" w:hAnsi="Times New Roman" w:cs="Times New Roman"/>
+          <w:szCs w:val="24"/>
+        </w:rPr>
+        <w:t xml:space="preserve">Kỹ thuật mã hóa khóa </w:t>
+      </w:r>
+      <w:r>
+        <w:rPr>
+          <w:rFonts w:ascii="Times New Roman" w:hAnsi="Times New Roman" w:cs="Times New Roman"/>
+          <w:szCs w:val="24"/>
+        </w:rPr>
+        <w:t>bất</w:t>
+      </w:r>
+      <w:r>
+        <w:rPr>
+          <w:rFonts w:ascii="Times New Roman" w:hAnsi="Times New Roman" w:cs="Times New Roman"/>
+          <w:szCs w:val="24"/>
+        </w:rPr>
+        <w:t xml:space="preserve"> đối xứng</w:t>
+      </w:r>
+    </w:p>
+    <w:p>
+      <w:pPr>
+        <w:rPr>
+          <w:rFonts w:ascii="Times New Roman" w:hAnsi="Times New Roman" w:cs="Times New Roman"/>
+          <w:szCs w:val="24"/>
+        </w:rPr>
+      </w:pPr>
+      <w:r>
+        <w:rPr>
+          <w:rFonts w:ascii="Times New Roman" w:hAnsi="Times New Roman" w:cs="Times New Roman"/>
+          <w:szCs w:val="24"/>
+        </w:rPr>
+        <w:t xml:space="preserve">Các hạn chế của phương pháp mã hóa đối xứng được giải quyết bằng kỹ thuật mã hóa khóa bất đối xứng. Ở đây, mỗi người dùng có một cặp khóa bao gồm một khóa công khai và một khóa mật. </w:t>
+      </w:r>
+      <w:r>
+        <w:rPr>
+          <w:rFonts w:ascii="Times New Roman" w:hAnsi="Times New Roman" w:cs="Times New Roman"/>
+          <w:szCs w:val="24"/>
+        </w:rPr>
+        <w:t xml:space="preserve">Mỗi khóa là những số cố định sử dụng trong quá trình mã hóa và giải mã. Khóa công khai được công bố rộng rãi cho mọi người và được dùng để mã hóa. Những thông tin được mã hóa bằng khóa công khai chỉ có thể được giải mã bằng khóa bí mật tương ứng. Nói cách khác, mọi người đều có thể mã hóa nhưng chỉ có người biết khóa </w:t>
+      </w:r>
+      <w:r>
+        <w:rPr>
+          <w:rFonts w:ascii="Times New Roman" w:hAnsi="Times New Roman" w:cs="Times New Roman"/>
+          <w:szCs w:val="24"/>
+        </w:rPr>
+        <w:t>mật</w:t>
+      </w:r>
+      <w:r>
+        <w:rPr>
+          <w:rFonts w:ascii="Times New Roman" w:hAnsi="Times New Roman" w:cs="Times New Roman"/>
+          <w:szCs w:val="24"/>
+        </w:rPr>
+        <w:t xml:space="preserve"> mới có thể giải mã được. </w:t>
+      </w:r>
+      <w:r>
+        <w:rPr>
+          <w:rFonts w:ascii="Times New Roman" w:hAnsi="Times New Roman" w:cs="Times New Roman"/>
+          <w:szCs w:val="24"/>
+        </w:rPr>
+        <w:t xml:space="preserve">Tất cả bản tin được gửi thì được mã hóa sử dụng khóa công khai và giải mã sử dụng khóa </w:t>
+      </w:r>
+      <w:r>
+        <w:rPr>
+          <w:rFonts w:ascii="Times New Roman" w:hAnsi="Times New Roman" w:cs="Times New Roman"/>
+          <w:szCs w:val="24"/>
+        </w:rPr>
+        <w:t>mật riêng</w:t>
+      </w:r>
+      <w:r>
+        <w:rPr>
+          <w:rFonts w:ascii="Times New Roman" w:hAnsi="Times New Roman" w:cs="Times New Roman"/>
+          <w:szCs w:val="24"/>
+        </w:rPr>
+        <w:t xml:space="preserve"> của bên nhận. </w:t>
+      </w:r>
+    </w:p>
+    <w:p>
+      <w:pPr>
+        <w:rPr>
+          <w:rFonts w:ascii="Times New Roman" w:hAnsi="Times New Roman" w:cs="Times New Roman"/>
+          <w:szCs w:val="24"/>
+        </w:rPr>
+      </w:pPr>
+      <w:r>
+        <w:rPr>
+          <w:rFonts w:ascii="Times New Roman" w:hAnsi="Times New Roman" w:cs="Times New Roman"/>
+          <w:szCs w:val="24"/>
+        </w:rPr>
+        <w:t>Hình dưới mô tả nguyên lý hoạt động của hệ thống mã khóa khóa bất đối xứng.</w:t>
+      </w:r>
+    </w:p>
+    <w:p>
+      <w:pPr>
+        <w:rPr>
+          <w:rFonts w:ascii="Times New Roman" w:hAnsi="Times New Roman" w:cs="Times New Roman"/>
+          <w:szCs w:val="24"/>
+        </w:rPr>
+      </w:pPr>
+      <w:r>
+        <w:rPr>
+          <w:rFonts w:ascii="Times New Roman" w:hAnsi="Times New Roman" w:cs="Times New Roman"/>
+          <w:szCs w:val="24"/>
+        </w:rPr>
+        <w:lastRenderedPageBreak/>
+        <w:t xml:space="preserve"> </w:t>
+      </w:r>
+      <w:r>
+        <w:rPr>
+          <w:noProof/>
+          <w:sz w:val="18"/>
+        </w:rPr>
+        <w:drawing>
+          <wp:inline distT="0" distB="0" distL="0" distR="0" wp14:anchorId="587F2A13" wp14:editId="217E0707">
+            <wp:extent cx="6135370" cy="2465070"/>
+            <wp:effectExtent l="0" t="0" r="0" b="0"/>
+            <wp:docPr id="2" name="Picture 2"/>
+            <wp:cNvGraphicFramePr>
+              <a:graphicFrameLocks xmlns:a="http://schemas.openxmlformats.org/drawingml/2006/main" noChangeAspect="1"/>
+            </wp:cNvGraphicFramePr>
+            <a:graphic xmlns:a="http://schemas.openxmlformats.org/drawingml/2006/main">
+              <a:graphicData uri="http://schemas.openxmlformats.org/drawingml/2006/picture">
+                <pic:pic xmlns:pic="http://schemas.openxmlformats.org/drawingml/2006/picture">
+                  <pic:nvPicPr>
+                    <pic:cNvPr id="1" name=""/>
+                    <pic:cNvPicPr/>
+                  </pic:nvPicPr>
+                  <pic:blipFill>
+                    <a:blip r:embed="rId6"/>
+                    <a:stretch>
+                      <a:fillRect/>
+                    </a:stretch>
+                  </pic:blipFill>
+                  <pic:spPr>
+                    <a:xfrm>
+                      <a:off x="0" y="0"/>
+                      <a:ext cx="6135370" cy="2465070"/>
+                    </a:xfrm>
+                    <a:prstGeom prst="rect">
+                      <a:avLst/>
+                    </a:prstGeom>
+                  </pic:spPr>
+                </pic:pic>
+              </a:graphicData>
+            </a:graphic>
+          </wp:inline>
+        </w:drawing>
+      </w:r>
+    </w:p>
+    <w:p>
+      <w:pPr>
+        <w:rPr>
+          <w:rFonts w:ascii="Times New Roman" w:hAnsi="Times New Roman" w:cs="Times New Roman"/>
+          <w:szCs w:val="24"/>
+        </w:rPr>
+      </w:pPr>
+      <w:r>
+        <w:rPr>
+          <w:rFonts w:ascii="Times New Roman" w:hAnsi="Times New Roman" w:cs="Times New Roman"/>
+          <w:szCs w:val="24"/>
+        </w:rPr>
+        <w:t xml:space="preserve">Nhược điểm của hệ thống này là hoạt động chậm, không hiệu quả bằng phương pháp mã hóa khóa đối xứng và tiêu tốn tài nguyên máy. </w:t>
+      </w:r>
+    </w:p>
+    <w:p>
+      <w:pPr>
+        <w:rPr>
+          <w:rFonts w:ascii="Times New Roman" w:hAnsi="Times New Roman" w:cs="Times New Roman"/>
+          <w:szCs w:val="24"/>
+        </w:rPr>
+      </w:pPr>
+      <w:r>
+        <w:rPr>
+          <w:rFonts w:ascii="Times New Roman" w:hAnsi="Times New Roman" w:cs="Times New Roman"/>
+          <w:szCs w:val="24"/>
+        </w:rPr>
+        <w:t xml:space="preserve">RSA là </w:t>
+      </w:r>
+      <w:r>
+        <w:rPr>
+          <w:rFonts w:ascii="Times New Roman" w:hAnsi="Times New Roman" w:cs="Times New Roman"/>
+          <w:szCs w:val="24"/>
+        </w:rPr>
+        <w:t xml:space="preserve">thuật toán mã hóa khóa công khai </w:t>
+      </w:r>
+      <w:r>
+        <w:rPr>
+          <w:rFonts w:ascii="Times New Roman" w:hAnsi="Times New Roman" w:cs="Times New Roman"/>
+          <w:szCs w:val="24"/>
+        </w:rPr>
+        <w:t xml:space="preserve">tiêu biểu </w:t>
+      </w:r>
+      <w:r>
+        <w:rPr>
+          <w:rFonts w:ascii="Times New Roman" w:hAnsi="Times New Roman" w:cs="Times New Roman"/>
+          <w:szCs w:val="24"/>
+        </w:rPr>
+        <w:t>cho</w:t>
+      </w:r>
+      <w:r>
+        <w:rPr>
+          <w:rFonts w:ascii="Times New Roman" w:hAnsi="Times New Roman" w:cs="Times New Roman"/>
+          <w:szCs w:val="24"/>
+        </w:rPr>
+        <w:t xml:space="preserve"> kỹ thuật mã hóa khóa bất đối xứng.</w:t>
+      </w:r>
+      <w:r>
+        <w:rPr>
+          <w:rFonts w:ascii="Times New Roman" w:hAnsi="Times New Roman" w:cs="Times New Roman"/>
+          <w:szCs w:val="24"/>
+        </w:rPr>
+        <w:t xml:space="preserve"> RSA đang được sử dụng phổ biến trong thương mại điện tử và được cho là đảm bảo an toàn với điều kiện độ dài khóa đủ lớn.</w:t>
+      </w:r>
+    </w:p>
+    <w:p>
+      <w:pPr>
+        <w:rPr>
+          <w:rFonts w:ascii="Times New Roman" w:hAnsi="Times New Roman" w:cs="Times New Roman"/>
+          <w:szCs w:val="24"/>
+        </w:rPr>
+      </w:pPr>
+    </w:p>
+    <w:p>
+      <w:pPr>
+        <w:rPr>
+          <w:rFonts w:ascii="Times New Roman" w:hAnsi="Times New Roman" w:cs="Times New Roman"/>
+          <w:szCs w:val="24"/>
+        </w:rPr>
+      </w:pPr>
+      <w:r>
+        <w:rPr>
+          <w:rFonts w:ascii="Times New Roman" w:hAnsi="Times New Roman" w:cs="Times New Roman"/>
+          <w:szCs w:val="24"/>
+        </w:rPr>
+        <w:t>Các giao thức đảm bảo giao dịch – SSL, SET</w:t>
+      </w:r>
+    </w:p>
+    <w:p>
+      <w:pPr>
+        <w:rPr>
+          <w:rFonts w:ascii="Times New Roman" w:hAnsi="Times New Roman" w:cs="Times New Roman"/>
+          <w:szCs w:val="24"/>
+        </w:rPr>
+      </w:pPr>
+      <w:r>
+        <w:rPr>
+          <w:rFonts w:ascii="Times New Roman" w:hAnsi="Times New Roman" w:cs="Times New Roman"/>
+          <w:szCs w:val="24"/>
+        </w:rPr>
+        <w:t xml:space="preserve">Một số </w:t>
+      </w:r>
+      <w:r>
+        <w:rPr>
+          <w:rFonts w:ascii="Times New Roman" w:hAnsi="Times New Roman" w:cs="Times New Roman"/>
+          <w:szCs w:val="24"/>
+        </w:rPr>
+        <w:t xml:space="preserve">giao thức được triển khai nhằm bảo đảm an toàn cho các giao dịch điện tử </w:t>
+      </w:r>
+      <w:r>
+        <w:rPr>
+          <w:rFonts w:ascii="Times New Roman" w:hAnsi="Times New Roman" w:cs="Times New Roman"/>
+          <w:szCs w:val="24"/>
+        </w:rPr>
+        <w:t>là</w:t>
+      </w:r>
+      <w:r>
+        <w:rPr>
+          <w:rFonts w:ascii="Times New Roman" w:hAnsi="Times New Roman" w:cs="Times New Roman"/>
+          <w:szCs w:val="24"/>
+        </w:rPr>
+        <w:t xml:space="preserve">: </w:t>
+      </w:r>
+    </w:p>
+    <w:p>
+      <w:pPr>
+        <w:rPr>
+          <w:rFonts w:ascii="Times New Roman" w:hAnsi="Times New Roman" w:cs="Times New Roman"/>
+          <w:szCs w:val="24"/>
+        </w:rPr>
+      </w:pPr>
+      <w:r>
+        <w:rPr>
+          <w:rFonts w:ascii="Times New Roman" w:hAnsi="Times New Roman" w:cs="Times New Roman"/>
+          <w:szCs w:val="24"/>
+        </w:rPr>
+        <w:t>+ Giao thức Internet Protocol Security (IPSec)</w:t>
+      </w:r>
+    </w:p>
+    <w:p>
+      <w:pPr>
+        <w:rPr>
+          <w:rFonts w:ascii="Times New Roman" w:hAnsi="Times New Roman" w:cs="Times New Roman"/>
+          <w:szCs w:val="24"/>
+        </w:rPr>
+      </w:pPr>
+      <w:r>
+        <w:rPr>
+          <w:rFonts w:ascii="Times New Roman" w:hAnsi="Times New Roman" w:cs="Times New Roman"/>
+          <w:szCs w:val="24"/>
+        </w:rPr>
+        <w:t>+ Giao thức Secure-Socket Layer (SSL)</w:t>
+      </w:r>
+    </w:p>
+    <w:p>
+      <w:pPr>
+        <w:rPr>
+          <w:rFonts w:ascii="Times New Roman" w:hAnsi="Times New Roman" w:cs="Times New Roman"/>
+          <w:szCs w:val="24"/>
+        </w:rPr>
+      </w:pPr>
+      <w:r>
+        <w:rPr>
+          <w:rFonts w:ascii="Times New Roman" w:hAnsi="Times New Roman" w:cs="Times New Roman"/>
+          <w:szCs w:val="24"/>
+        </w:rPr>
+        <w:t>+ Giao thức Secure Electronic Transaction (SET)</w:t>
+      </w:r>
+    </w:p>
+    <w:p>
+      <w:pPr>
+        <w:rPr>
+          <w:rFonts w:ascii="Times New Roman" w:hAnsi="Times New Roman" w:cs="Times New Roman"/>
+          <w:szCs w:val="24"/>
+        </w:rPr>
+      </w:pPr>
+      <w:r>
+        <w:rPr>
+          <w:rFonts w:ascii="Times New Roman" w:hAnsi="Times New Roman" w:cs="Times New Roman"/>
+          <w:noProof/>
+          <w:szCs w:val="24"/>
+        </w:rPr>
+        <w:drawing>
+          <wp:inline distT="0" distB="0" distL="0" distR="0">
+            <wp:extent cx="6130290" cy="1590040"/>
+            <wp:effectExtent l="0" t="0" r="3810" b="0"/>
+            <wp:docPr id="3" name="Picture 3"/>
+            <wp:cNvGraphicFramePr>
+              <a:graphicFrameLocks xmlns:a="http://schemas.openxmlformats.org/drawingml/2006/main" noChangeAspect="1"/>
+            </wp:cNvGraphicFramePr>
+            <a:graphic xmlns:a="http://schemas.openxmlformats.org/drawingml/2006/main">
+              <a:graphicData uri="http://schemas.openxmlformats.org/drawingml/2006/picture">
+                <pic:pic xmlns:pic="http://schemas.openxmlformats.org/drawingml/2006/picture">
+                  <pic:nvPicPr>
+                    <pic:cNvPr id="0" name="Picture 1"/>
+                    <pic:cNvPicPr>
+                      <a:picLocks noChangeAspect="1" noChangeArrowheads="1"/>
+                    </pic:cNvPicPr>
+                  </pic:nvPicPr>
+                  <pic:blipFill>
+                    <a:blip r:embed="rId7">
+                      <a:extLst>
+                        <a:ext uri="{28A0092B-C50C-407E-A947-70E740481C1C}">
+                          <a14:useLocalDpi xmlns:a14="http://schemas.microsoft.com/office/drawing/2010/main" val="0"/>
+                        </a:ext>
+                      </a:extLst>
+                    </a:blip>
+                    <a:srcRect/>
+                    <a:stretch>
+                      <a:fillRect/>
+                    </a:stretch>
+                  </pic:blipFill>
+                  <pic:spPr bwMode="auto">
+                    <a:xfrm>
+                      <a:off x="0" y="0"/>
+                      <a:ext cx="6130290" cy="1590040"/>
+                    </a:xfrm>
+                    <a:prstGeom prst="rect">
+                      <a:avLst/>
+                    </a:prstGeom>
+                    <a:noFill/>
+                    <a:ln>
+                      <a:noFill/>
+                    </a:ln>
+                  </pic:spPr>
+                </pic:pic>
+              </a:graphicData>
+            </a:graphic>
+          </wp:inline>
+        </w:drawing>
+      </w:r>
+    </w:p>
+    <w:p>
+      <w:pPr>
+        <w:rPr>
+          <w:rFonts w:ascii="Times New Roman" w:hAnsi="Times New Roman" w:cs="Times New Roman"/>
+          <w:szCs w:val="24"/>
+        </w:rPr>
+      </w:pPr>
+      <w:r>
+        <w:rPr>
+          <w:rFonts w:ascii="Times New Roman" w:hAnsi="Times New Roman" w:cs="Times New Roman"/>
+          <w:szCs w:val="24"/>
+        </w:rPr>
+        <w:t xml:space="preserve">Như chúng ta đã biết, TCP/IP được chia thành 5 tầng riêng biệt. Mỗi tầng đảm nhiệm một vai trò riêng biệt và giao tiếp với tầng trên và tầng dưới. Kiến trúc module này có lợi thế… Có một vài tầng có thể triển khai được các giao thức bảo mật để bảo vệ kết nối Internet khỏi các xâm nhập có hại. </w:t>
+      </w:r>
+    </w:p>
+    <w:p>
+      <w:pPr>
+        <w:rPr>
+          <w:rFonts w:ascii="Times New Roman" w:hAnsi="Times New Roman" w:cs="Times New Roman"/>
+          <w:szCs w:val="24"/>
+        </w:rPr>
+      </w:pPr>
+    </w:p>
+    <w:p>
+      <w:pPr>
+        <w:rPr>
+          <w:rFonts w:ascii="Times New Roman" w:hAnsi="Times New Roman" w:cs="Times New Roman"/>
+          <w:szCs w:val="24"/>
+        </w:rPr>
+      </w:pPr>
+    </w:p>
+    <w:p>
+      <w:pPr>
+        <w:rPr>
+          <w:rFonts w:ascii="Times New Roman" w:hAnsi="Times New Roman" w:cs="Times New Roman"/>
+          <w:b/>
+          <w:sz w:val="24"/>
+          <w:szCs w:val="24"/>
+        </w:rPr>
+      </w:pPr>
+      <w:r>
+        <w:rPr>
+          <w:rFonts w:ascii="Times New Roman" w:hAnsi="Times New Roman" w:cs="Times New Roman"/>
+          <w:b/>
+          <w:sz w:val="24"/>
           <w:szCs w:val="24"/>
         </w:rPr>
         <w:t>Tập trung làm rõ một hoặc hai giải pháp</w:t>
@@ -1198,32 +2063,28 @@
       <w:pPr>
         <w:rPr>
           <w:rFonts w:ascii="Times New Roman" w:hAnsi="Times New Roman" w:cs="Times New Roman"/>
-          <w:sz w:val="26"/>
-          <w:szCs w:val="24"/>
-        </w:rPr>
-      </w:pPr>
-    </w:p>
-    <w:p>
-      <w:pPr>
-        <w:rPr>
-          <w:rFonts w:ascii="Times New Roman" w:hAnsi="Times New Roman" w:cs="Times New Roman"/>
-          <w:sz w:val="26"/>
-          <w:szCs w:val="24"/>
-        </w:rPr>
-      </w:pPr>
-    </w:p>
-    <w:p>
-      <w:pPr>
-        <w:rPr>
-          <w:rFonts w:ascii="Times New Roman" w:hAnsi="Times New Roman" w:cs="Times New Roman"/>
-          <w:sz w:val="26"/>
-          <w:szCs w:val="24"/>
-        </w:rPr>
-      </w:pPr>
-      <w:r>
-        <w:rPr>
-          <w:rFonts w:ascii="Times New Roman" w:hAnsi="Times New Roman" w:cs="Times New Roman"/>
-          <w:sz w:val="26"/>
+          <w:szCs w:val="24"/>
+        </w:rPr>
+      </w:pPr>
+    </w:p>
+    <w:p>
+      <w:pPr>
+        <w:rPr>
+          <w:rFonts w:ascii="Times New Roman" w:hAnsi="Times New Roman" w:cs="Times New Roman"/>
+          <w:szCs w:val="24"/>
+        </w:rPr>
+      </w:pPr>
+    </w:p>
+    <w:p>
+      <w:pPr>
+        <w:rPr>
+          <w:rFonts w:ascii="Times New Roman" w:hAnsi="Times New Roman" w:cs="Times New Roman"/>
+          <w:szCs w:val="24"/>
+        </w:rPr>
+      </w:pPr>
+      <w:r>
+        <w:rPr>
+          <w:rFonts w:ascii="Times New Roman" w:hAnsi="Times New Roman" w:cs="Times New Roman"/>
           <w:szCs w:val="24"/>
         </w:rPr>
         <w:t>Thử nghiệm</w:t>
@@ -1233,14 +2094,12 @@
       <w:pPr>
         <w:rPr>
           <w:rFonts w:ascii="Times New Roman" w:hAnsi="Times New Roman" w:cs="Times New Roman"/>
-          <w:sz w:val="26"/>
-          <w:szCs w:val="24"/>
-        </w:rPr>
-      </w:pPr>
-      <w:r>
-        <w:rPr>
-          <w:rFonts w:ascii="Times New Roman" w:hAnsi="Times New Roman" w:cs="Times New Roman"/>
-          <w:sz w:val="26"/>
+          <w:szCs w:val="24"/>
+        </w:rPr>
+      </w:pPr>
+      <w:r>
+        <w:rPr>
+          <w:rFonts w:ascii="Times New Roman" w:hAnsi="Times New Roman" w:cs="Times New Roman"/>
           <w:szCs w:val="24"/>
         </w:rPr>
         <w:t>Kết luận</w:t>
@@ -1250,16 +2109,14 @@
       <w:pPr>
         <w:rPr>
           <w:rFonts w:ascii="Times New Roman" w:hAnsi="Times New Roman" w:cs="Times New Roman"/>
-          <w:sz w:val="26"/>
-          <w:szCs w:val="24"/>
-        </w:rPr>
-      </w:pPr>
-    </w:p>
-    <w:p>
-      <w:pPr>
-        <w:rPr>
-          <w:rFonts w:ascii="Times New Roman" w:hAnsi="Times New Roman" w:cs="Times New Roman"/>
-          <w:sz w:val="26"/>
+          <w:szCs w:val="24"/>
+        </w:rPr>
+      </w:pPr>
+    </w:p>
+    <w:p>
+      <w:pPr>
+        <w:rPr>
+          <w:rFonts w:ascii="Times New Roman" w:hAnsi="Times New Roman" w:cs="Times New Roman"/>
           <w:szCs w:val="24"/>
         </w:rPr>
       </w:pPr>

</xml_diff>

<commit_message>
update E-transaction report ver1.1
</commit_message>
<xml_diff>
--- a/10.Master/CGPvCSATANM - De 5 - An toan An ninh trong giao dich dien tu.docx
+++ b/10.Master/CGPvCSATANM - De 5 - An toan An ninh trong giao dich dien tu.docx
@@ -1,6 +1,6 @@
 
 <file path=word/document.xml><?xml version="1.0" encoding="utf-8"?>
-<w:document xmlns:wpc="http://schemas.microsoft.com/office/word/2010/wordprocessingCanvas" xmlns:mc="http://schemas.openxmlformats.org/markup-compatibility/2006" xmlns:o="urn:schemas-microsoft-com:office:office" xmlns:r="http://schemas.openxmlformats.org/officeDocument/2006/relationships" xmlns:m="http://schemas.openxmlformats.org/officeDocument/2006/math" xmlns:v="urn:schemas-microsoft-com:vml" xmlns:wp14="http://schemas.microsoft.com/office/word/2010/wordprocessingDrawing" xmlns:wp="http://schemas.openxmlformats.org/drawingml/2006/wordprocessingDrawing" xmlns:w10="urn:schemas-microsoft-com:office:word" xmlns:w="http://schemas.openxmlformats.org/wordprocessingml/2006/main" xmlns:w14="http://schemas.microsoft.com/office/word/2010/wordml" xmlns:w15="http://schemas.microsoft.com/office/word/2012/wordml" xmlns:wpg="http://schemas.microsoft.com/office/word/2010/wordprocessingGroup" xmlns:wpi="http://schemas.microsoft.com/office/word/2010/wordprocessingInk" xmlns:wne="http://schemas.microsoft.com/office/word/2006/wordml" xmlns:wps="http://schemas.microsoft.com/office/word/2010/wordprocessingShape" mc:Ignorable="w14 w15 wp14">
+<w:document xmlns:wpc="http://schemas.microsoft.com/office/word/2010/wordprocessingCanvas" xmlns:cx="http://schemas.microsoft.com/office/drawing/2014/chartex" xmlns:cx1="http://schemas.microsoft.com/office/drawing/2015/9/8/chartex" xmlns:cx2="http://schemas.microsoft.com/office/drawing/2015/10/21/chartex" xmlns:cx3="http://schemas.microsoft.com/office/drawing/2016/5/9/chartex" xmlns:cx4="http://schemas.microsoft.com/office/drawing/2016/5/10/chartex" xmlns:cx5="http://schemas.microsoft.com/office/drawing/2016/5/11/chartex" xmlns:cx6="http://schemas.microsoft.com/office/drawing/2016/5/12/chartex" xmlns:cx7="http://schemas.microsoft.com/office/drawing/2016/5/13/chartex" xmlns:cx8="http://schemas.microsoft.com/office/drawing/2016/5/14/chartex" xmlns:mc="http://schemas.openxmlformats.org/markup-compatibility/2006" xmlns:aink="http://schemas.microsoft.com/office/drawing/2016/ink" xmlns:am3d="http://schemas.microsoft.com/office/drawing/2017/model3d" xmlns:o="urn:schemas-microsoft-com:office:office" xmlns:r="http://schemas.openxmlformats.org/officeDocument/2006/relationships" xmlns:m="http://schemas.openxmlformats.org/officeDocument/2006/math" xmlns:v="urn:schemas-microsoft-com:vml" xmlns:wp14="http://schemas.microsoft.com/office/word/2010/wordprocessingDrawing" xmlns:wp="http://schemas.openxmlformats.org/drawingml/2006/wordprocessingDrawing" xmlns:w10="urn:schemas-microsoft-com:office:word" xmlns:w="http://schemas.openxmlformats.org/wordprocessingml/2006/main" xmlns:w14="http://schemas.microsoft.com/office/word/2010/wordml" xmlns:w15="http://schemas.microsoft.com/office/word/2012/wordml" xmlns:w16cid="http://schemas.microsoft.com/office/word/2016/wordml/cid" xmlns:w16se="http://schemas.microsoft.com/office/word/2015/wordml/symex" xmlns:wpg="http://schemas.microsoft.com/office/word/2010/wordprocessingGroup" xmlns:wpi="http://schemas.microsoft.com/office/word/2010/wordprocessingInk" xmlns:wne="http://schemas.microsoft.com/office/word/2006/wordml" xmlns:wps="http://schemas.microsoft.com/office/word/2010/wordprocessingShape" mc:Ignorable="w14 w15 w16se w16cid wp14">
   <w:body>
     <w:p>
       <w:pPr>
@@ -454,21 +454,7 @@
           <w:rFonts w:ascii="Times New Roman" w:hAnsi="Times New Roman" w:cs="Times New Roman"/>
           <w:szCs w:val="24"/>
         </w:rPr>
-        <w:t xml:space="preserve">tập trung vào phân tích </w:t>
-      </w:r>
-      <w:r>
-        <w:rPr>
-          <w:rFonts w:ascii="Times New Roman" w:hAnsi="Times New Roman" w:cs="Times New Roman"/>
-          <w:szCs w:val="24"/>
-        </w:rPr>
-        <w:t xml:space="preserve">giao dịch điện tử (electronic transaction), </w:t>
-      </w:r>
-      <w:r>
-        <w:rPr>
-          <w:rFonts w:ascii="Times New Roman" w:hAnsi="Times New Roman" w:cs="Times New Roman"/>
-          <w:szCs w:val="24"/>
-        </w:rPr>
-        <w:t xml:space="preserve">giới thiệu một số </w:t>
+        <w:t xml:space="preserve">tập trung vào phân tích giao dịch điện tử (electronic transaction), giới thiệu một số </w:t>
       </w:r>
       <w:r>
         <w:rPr>
@@ -1153,8 +1139,6 @@
           <w:szCs w:val="24"/>
         </w:rPr>
       </w:pPr>
-      <w:bookmarkStart w:id="0" w:name="_GoBack"/>
-      <w:bookmarkEnd w:id="0"/>
     </w:p>
     <w:p>
       <w:pPr>
@@ -1388,7 +1372,35 @@
           <w:rFonts w:ascii="Times New Roman" w:hAnsi="Times New Roman" w:cs="Times New Roman"/>
           <w:szCs w:val="24"/>
         </w:rPr>
-        <w:t xml:space="preserve"> được những yêu cầu trên?</w:t>
+        <w:t xml:space="preserve"> được </w:t>
+      </w:r>
+      <w:r>
+        <w:rPr>
+          <w:rFonts w:ascii="Times New Roman" w:hAnsi="Times New Roman" w:cs="Times New Roman"/>
+          <w:szCs w:val="24"/>
+        </w:rPr>
+        <w:t>các</w:t>
+      </w:r>
+      <w:r>
+        <w:rPr>
+          <w:rFonts w:ascii="Times New Roman" w:hAnsi="Times New Roman" w:cs="Times New Roman"/>
+          <w:szCs w:val="24"/>
+        </w:rPr>
+        <w:t xml:space="preserve"> yêu cầu </w:t>
+      </w:r>
+      <w:r>
+        <w:rPr>
+          <w:rFonts w:ascii="Times New Roman" w:hAnsi="Times New Roman" w:cs="Times New Roman"/>
+          <w:szCs w:val="24"/>
+        </w:rPr>
+        <w:t>đã được đưa ra</w:t>
+      </w:r>
+      <w:r>
+        <w:rPr>
+          <w:rFonts w:ascii="Times New Roman" w:hAnsi="Times New Roman" w:cs="Times New Roman"/>
+          <w:szCs w:val="24"/>
+        </w:rPr>
+        <w:t>?</w:t>
       </w:r>
     </w:p>
     <w:p>
@@ -2021,16 +2033,819 @@
           <w:rFonts w:ascii="Times New Roman" w:hAnsi="Times New Roman" w:cs="Times New Roman"/>
           <w:szCs w:val="24"/>
         </w:rPr>
-        <w:t xml:space="preserve">Như chúng ta đã biết, TCP/IP được chia thành 5 tầng riêng biệt. Mỗi tầng đảm nhiệm một vai trò riêng biệt và giao tiếp với tầng trên và tầng dưới. Kiến trúc module này có lợi thế… Có một vài tầng có thể triển khai được các giao thức bảo mật để bảo vệ kết nối Internet khỏi các xâm nhập có hại. </w:t>
-      </w:r>
-    </w:p>
-    <w:p>
-      <w:pPr>
-        <w:rPr>
-          <w:rFonts w:ascii="Times New Roman" w:hAnsi="Times New Roman" w:cs="Times New Roman"/>
-          <w:szCs w:val="24"/>
-        </w:rPr>
-      </w:pPr>
+        <w:t xml:space="preserve">Như chúng ta đã biết, TCP/IP được chia thành 5 tầng riêng biệt. Mỗi tầng đảm nhiệm một vai trò </w:t>
+      </w:r>
+      <w:r>
+        <w:rPr>
+          <w:rFonts w:ascii="Times New Roman" w:hAnsi="Times New Roman" w:cs="Times New Roman"/>
+          <w:szCs w:val="24"/>
+        </w:rPr>
+        <w:t>khác nhau</w:t>
+      </w:r>
+      <w:r>
+        <w:rPr>
+          <w:rFonts w:ascii="Times New Roman" w:hAnsi="Times New Roman" w:cs="Times New Roman"/>
+          <w:szCs w:val="24"/>
+        </w:rPr>
+        <w:t xml:space="preserve"> và </w:t>
+      </w:r>
+      <w:r>
+        <w:rPr>
+          <w:rFonts w:ascii="Times New Roman" w:hAnsi="Times New Roman" w:cs="Times New Roman"/>
+          <w:szCs w:val="24"/>
+        </w:rPr>
+        <w:t xml:space="preserve">chỉ </w:t>
+      </w:r>
+      <w:r>
+        <w:rPr>
+          <w:rFonts w:ascii="Times New Roman" w:hAnsi="Times New Roman" w:cs="Times New Roman"/>
+          <w:szCs w:val="24"/>
+        </w:rPr>
+        <w:t xml:space="preserve">giao tiếp với tầng trên và tầng dưới. Kiến trúc module này có lợi thế… Có một vài tầng có thể triển khai được các giao thức bảo mật để bảo vệ kết nối Internet khỏi các xâm nhập có hại. </w:t>
+      </w:r>
+    </w:p>
+    <w:p>
+      <w:pPr>
+        <w:rPr>
+          <w:rFonts w:ascii="Times New Roman" w:hAnsi="Times New Roman" w:cs="Times New Roman"/>
+          <w:szCs w:val="24"/>
+        </w:rPr>
+      </w:pPr>
+    </w:p>
+    <w:p>
+      <w:pPr>
+        <w:rPr>
+          <w:rFonts w:ascii="Times New Roman" w:hAnsi="Times New Roman" w:cs="Times New Roman"/>
+          <w:szCs w:val="24"/>
+        </w:rPr>
+      </w:pPr>
+      <w:r>
+        <w:rPr>
+          <w:rFonts w:ascii="Times New Roman" w:hAnsi="Times New Roman" w:cs="Times New Roman"/>
+          <w:szCs w:val="24"/>
+        </w:rPr>
+        <w:t>Internet Protocol Security</w:t>
+      </w:r>
+    </w:p>
+    <w:p>
+      <w:pPr>
+        <w:rPr>
+          <w:rFonts w:ascii="Times New Roman" w:hAnsi="Times New Roman" w:cs="Times New Roman"/>
+          <w:szCs w:val="24"/>
+        </w:rPr>
+      </w:pPr>
+      <w:r>
+        <w:rPr>
+          <w:rFonts w:ascii="Times New Roman" w:hAnsi="Times New Roman" w:cs="Times New Roman"/>
+          <w:szCs w:val="24"/>
+        </w:rPr>
+        <w:t xml:space="preserve">Giao thức IPSec được </w:t>
+      </w:r>
+      <w:r>
+        <w:rPr>
+          <w:rFonts w:ascii="Times New Roman" w:hAnsi="Times New Roman" w:cs="Times New Roman"/>
+          <w:szCs w:val="24"/>
+        </w:rPr>
+        <w:t>áp dụng ở tầng Network, cung cấp khả năng mã hóa và xác thực dữ liệu người dùng (payload). Hacker chỉ có thể biết được đích đến của bản tin (</w:t>
+      </w:r>
+      <w:r>
+        <w:rPr>
+          <w:rFonts w:ascii="Times New Roman" w:hAnsi="Times New Roman" w:cs="Times New Roman"/>
+          <w:szCs w:val="24"/>
+        </w:rPr>
+        <w:t xml:space="preserve">có thể </w:t>
+      </w:r>
+      <w:r>
+        <w:rPr>
+          <w:rFonts w:ascii="Times New Roman" w:hAnsi="Times New Roman" w:cs="Times New Roman"/>
+          <w:szCs w:val="24"/>
+        </w:rPr>
+        <w:t xml:space="preserve">là địa chỉ IP) nhưng không thể lấy được </w:t>
+      </w:r>
+      <w:r>
+        <w:rPr>
+          <w:rFonts w:ascii="Times New Roman" w:hAnsi="Times New Roman" w:cs="Times New Roman"/>
+          <w:szCs w:val="24"/>
+        </w:rPr>
+        <w:lastRenderedPageBreak/>
+        <w:t>thông tin. Hơn nữa, IPSec có tùy chọn mã hóa một bản tin IP gốc và đặt nó vào một bản tin mới với một header ngụy trạng. Tùy chọn “tunnel mode” này cho phép người dùng có thể thiết lập các nhóm cá nhân trên Internet (các mạng riêng ảo).</w:t>
+      </w:r>
+    </w:p>
+    <w:p>
+      <w:pPr>
+        <w:rPr>
+          <w:rFonts w:ascii="Times New Roman" w:hAnsi="Times New Roman" w:cs="Times New Roman"/>
+          <w:szCs w:val="24"/>
+        </w:rPr>
+      </w:pPr>
+      <w:r>
+        <w:rPr>
+          <w:rFonts w:ascii="Times New Roman" w:hAnsi="Times New Roman" w:cs="Times New Roman"/>
+          <w:szCs w:val="24"/>
+        </w:rPr>
+        <w:t>Ưu điểm của bảo mật ở tầng Network:</w:t>
+      </w:r>
+    </w:p>
+    <w:p>
+      <w:pPr>
+        <w:rPr>
+          <w:rFonts w:ascii="Times New Roman" w:hAnsi="Times New Roman" w:cs="Times New Roman"/>
+          <w:szCs w:val="24"/>
+        </w:rPr>
+      </w:pPr>
+      <w:r>
+        <w:rPr>
+          <w:rFonts w:ascii="Times New Roman" w:hAnsi="Times New Roman" w:cs="Times New Roman"/>
+          <w:szCs w:val="24"/>
+        </w:rPr>
+        <w:t xml:space="preserve">+ Chức năng bảo mật hoàn toàn “trong suốt” </w:t>
+      </w:r>
+      <w:r>
+        <w:rPr>
+          <w:rFonts w:ascii="Times New Roman" w:hAnsi="Times New Roman" w:cs="Times New Roman"/>
+          <w:szCs w:val="24"/>
+        </w:rPr>
+        <w:t xml:space="preserve">đối </w:t>
+      </w:r>
+      <w:r>
+        <w:rPr>
+          <w:rFonts w:ascii="Times New Roman" w:hAnsi="Times New Roman" w:cs="Times New Roman"/>
+          <w:szCs w:val="24"/>
+        </w:rPr>
+        <w:t xml:space="preserve">với người dùng </w:t>
+      </w:r>
+    </w:p>
+    <w:p>
+      <w:pPr>
+        <w:rPr>
+          <w:rFonts w:ascii="Times New Roman" w:hAnsi="Times New Roman" w:cs="Times New Roman"/>
+          <w:szCs w:val="24"/>
+        </w:rPr>
+      </w:pPr>
+      <w:r>
+        <w:rPr>
+          <w:rFonts w:ascii="Times New Roman" w:hAnsi="Times New Roman" w:cs="Times New Roman"/>
+          <w:szCs w:val="24"/>
+        </w:rPr>
+        <w:t xml:space="preserve">+ </w:t>
+      </w:r>
+      <w:r>
+        <w:rPr>
+          <w:rFonts w:ascii="Times New Roman" w:hAnsi="Times New Roman" w:cs="Times New Roman"/>
+          <w:szCs w:val="24"/>
+        </w:rPr>
+        <w:t>Danh tính của các bên tham gia được bảo vệ do các địa chỉ IP được</w:t>
+      </w:r>
+      <w:r>
+        <w:rPr>
+          <w:rFonts w:ascii="Times New Roman" w:hAnsi="Times New Roman" w:cs="Times New Roman"/>
+          <w:szCs w:val="24"/>
+        </w:rPr>
+        <w:t xml:space="preserve"> ngụy trang</w:t>
+      </w:r>
+    </w:p>
+    <w:p>
+      <w:pPr>
+        <w:rPr>
+          <w:rFonts w:ascii="Times New Roman" w:hAnsi="Times New Roman" w:cs="Times New Roman"/>
+          <w:szCs w:val="24"/>
+        </w:rPr>
+      </w:pPr>
+      <w:r>
+        <w:rPr>
+          <w:rFonts w:ascii="Times New Roman" w:hAnsi="Times New Roman" w:cs="Times New Roman"/>
+          <w:szCs w:val="24"/>
+        </w:rPr>
+        <w:t>Nhược điểm của bảo mật ở tầng Network:</w:t>
+      </w:r>
+    </w:p>
+    <w:p>
+      <w:pPr>
+        <w:rPr>
+          <w:rFonts w:ascii="Times New Roman" w:hAnsi="Times New Roman" w:cs="Times New Roman"/>
+          <w:szCs w:val="24"/>
+        </w:rPr>
+      </w:pPr>
+      <w:r>
+        <w:rPr>
+          <w:rFonts w:ascii="Times New Roman" w:hAnsi="Times New Roman" w:cs="Times New Roman"/>
+          <w:szCs w:val="24"/>
+        </w:rPr>
+        <w:t>+</w:t>
+      </w:r>
+      <w:r>
+        <w:rPr>
+          <w:rFonts w:ascii="Times New Roman" w:hAnsi="Times New Roman" w:cs="Times New Roman"/>
+          <w:szCs w:val="24"/>
+        </w:rPr>
+        <w:t xml:space="preserve"> Chỉ có thể bảo mật từ lớp IP trở xuống. Khi dữ liệu được gửi lên các lớp cao hơn</w:t>
+      </w:r>
+      <w:r>
+        <w:rPr>
+          <w:rFonts w:ascii="Times New Roman" w:hAnsi="Times New Roman" w:cs="Times New Roman"/>
+          <w:szCs w:val="24"/>
+        </w:rPr>
+        <w:t xml:space="preserve"> thì không còn được bảo vệ nữa. Nếu có nhiều người dùng trên cùng một hệ thống, thông tin của một cá nhân có thể được nhìn thấy bởi những người khác.</w:t>
+      </w:r>
+    </w:p>
+    <w:p>
+      <w:pPr>
+        <w:rPr>
+          <w:rFonts w:ascii="Times New Roman" w:hAnsi="Times New Roman" w:cs="Times New Roman"/>
+          <w:szCs w:val="24"/>
+        </w:rPr>
+      </w:pPr>
+      <w:r>
+        <w:rPr>
+          <w:rFonts w:ascii="Times New Roman" w:hAnsi="Times New Roman" w:cs="Times New Roman"/>
+          <w:szCs w:val="24"/>
+        </w:rPr>
+        <w:t xml:space="preserve">+ </w:t>
+      </w:r>
+      <w:r>
+        <w:rPr>
+          <w:rFonts w:ascii="Times New Roman" w:hAnsi="Times New Roman" w:cs="Times New Roman"/>
+          <w:szCs w:val="24"/>
+        </w:rPr>
+        <w:t>Danh tính của nhiều người dùng trên cùng hệ thống chỉ có thể chuyển thành một địa chỉ IP duy nhất. Do đó việc xác thực một cá nhân là không thể.</w:t>
+      </w:r>
+    </w:p>
+    <w:p>
+      <w:pPr>
+        <w:rPr>
+          <w:rFonts w:ascii="Times New Roman" w:hAnsi="Times New Roman" w:cs="Times New Roman"/>
+          <w:szCs w:val="24"/>
+        </w:rPr>
+      </w:pPr>
+    </w:p>
+    <w:p>
+      <w:pPr>
+        <w:rPr>
+          <w:rFonts w:ascii="Times New Roman" w:hAnsi="Times New Roman" w:cs="Times New Roman"/>
+          <w:szCs w:val="24"/>
+        </w:rPr>
+      </w:pPr>
+      <w:r>
+        <w:rPr>
+          <w:rFonts w:ascii="Times New Roman" w:hAnsi="Times New Roman" w:cs="Times New Roman"/>
+          <w:szCs w:val="24"/>
+        </w:rPr>
+        <w:t>S</w:t>
+      </w:r>
+      <w:r>
+        <w:rPr>
+          <w:rFonts w:ascii="Times New Roman" w:hAnsi="Times New Roman" w:cs="Times New Roman"/>
+          <w:szCs w:val="24"/>
+        </w:rPr>
+        <w:t xml:space="preserve">ecure </w:t>
+      </w:r>
+      <w:r>
+        <w:rPr>
+          <w:rFonts w:ascii="Times New Roman" w:hAnsi="Times New Roman" w:cs="Times New Roman"/>
+          <w:szCs w:val="24"/>
+        </w:rPr>
+        <w:t>S</w:t>
+      </w:r>
+      <w:r>
+        <w:rPr>
+          <w:rFonts w:ascii="Times New Roman" w:hAnsi="Times New Roman" w:cs="Times New Roman"/>
+          <w:szCs w:val="24"/>
+        </w:rPr>
+        <w:t xml:space="preserve">ocket </w:t>
+      </w:r>
+      <w:r>
+        <w:rPr>
+          <w:rFonts w:ascii="Times New Roman" w:hAnsi="Times New Roman" w:cs="Times New Roman"/>
+          <w:szCs w:val="24"/>
+        </w:rPr>
+        <w:t>L</w:t>
+      </w:r>
+      <w:r>
+        <w:rPr>
+          <w:rFonts w:ascii="Times New Roman" w:hAnsi="Times New Roman" w:cs="Times New Roman"/>
+          <w:szCs w:val="24"/>
+        </w:rPr>
+        <w:t>ayer</w:t>
+      </w:r>
+    </w:p>
+    <w:p>
+      <w:pPr>
+        <w:rPr>
+          <w:rFonts w:ascii="Times New Roman" w:hAnsi="Times New Roman" w:cs="Times New Roman"/>
+          <w:szCs w:val="24"/>
+        </w:rPr>
+      </w:pPr>
+      <w:r>
+        <w:rPr>
+          <w:rFonts w:ascii="Times New Roman" w:hAnsi="Times New Roman" w:cs="Times New Roman"/>
+          <w:szCs w:val="24"/>
+        </w:rPr>
+        <w:t xml:space="preserve">SSL được </w:t>
+      </w:r>
+      <w:r>
+        <w:rPr>
+          <w:rFonts w:ascii="Times New Roman" w:hAnsi="Times New Roman" w:cs="Times New Roman"/>
+          <w:szCs w:val="24"/>
+        </w:rPr>
+        <w:t xml:space="preserve">bắt nguồn và phát triển bởi Netscape và hiện tại được áp dụng rộng rãi cho tất cả các trình duyệt Web và </w:t>
+      </w:r>
+      <w:r>
+        <w:rPr>
+          <w:rFonts w:ascii="Times New Roman" w:hAnsi="Times New Roman" w:cs="Times New Roman"/>
+          <w:szCs w:val="24"/>
+        </w:rPr>
+        <w:t xml:space="preserve">máy chủ </w:t>
+      </w:r>
+      <w:r>
+        <w:rPr>
+          <w:rFonts w:ascii="Times New Roman" w:hAnsi="Times New Roman" w:cs="Times New Roman"/>
+          <w:szCs w:val="24"/>
+        </w:rPr>
+        <w:t xml:space="preserve">Web. </w:t>
+      </w:r>
+      <w:r>
+        <w:rPr>
+          <w:rFonts w:ascii="Times New Roman" w:hAnsi="Times New Roman" w:cs="Times New Roman"/>
+          <w:szCs w:val="24"/>
+        </w:rPr>
+        <w:t xml:space="preserve">SSL là công nghệ mã hóa trao đổi dữ liệu giữa máy chủ Web (server) và máy tính cá nhân (client). Đảm bảo việc trao đổi thông tin không thể bị khai thác và giải mã bởi đối tượng thứ ba. Ngoài ra SSL còn có nhiệm vụ như chứng thực Website, bảo mật FTP, Mail Service, VPN… </w:t>
+      </w:r>
+    </w:p>
+    <w:p>
+      <w:pPr>
+        <w:rPr>
+          <w:rFonts w:ascii="Times New Roman" w:hAnsi="Times New Roman" w:cs="Times New Roman"/>
+          <w:szCs w:val="24"/>
+        </w:rPr>
+      </w:pPr>
+      <w:r>
+        <w:rPr>
+          <w:rFonts w:ascii="Times New Roman" w:hAnsi="Times New Roman" w:cs="Times New Roman"/>
+          <w:szCs w:val="24"/>
+        </w:rPr>
+        <w:t>Giao thức SSL bao gồm hai giao thức:</w:t>
+      </w:r>
+    </w:p>
+    <w:p>
+      <w:pPr>
+        <w:rPr>
+          <w:rFonts w:ascii="Times New Roman" w:hAnsi="Times New Roman" w:cs="Times New Roman"/>
+          <w:szCs w:val="24"/>
+        </w:rPr>
+      </w:pPr>
+      <w:r>
+        <w:rPr>
+          <w:rFonts w:ascii="Times New Roman" w:hAnsi="Times New Roman" w:cs="Times New Roman"/>
+          <w:szCs w:val="24"/>
+        </w:rPr>
+        <w:t xml:space="preserve">+ Giao thức bắt tay SSL (The SSL handshake protocol): client và server xác thực lẫn nhau và thỏa thuận một chìa khóa mã hóa. </w:t>
+      </w:r>
+    </w:p>
+    <w:p>
+      <w:pPr>
+        <w:rPr>
+          <w:rFonts w:ascii="Times New Roman" w:hAnsi="Times New Roman" w:cs="Times New Roman"/>
+          <w:szCs w:val="24"/>
+        </w:rPr>
+      </w:pPr>
+      <w:r>
+        <w:rPr>
+          <w:rFonts w:ascii="Times New Roman" w:hAnsi="Times New Roman" w:cs="Times New Roman"/>
+          <w:szCs w:val="24"/>
+        </w:rPr>
+        <w:t xml:space="preserve">+ Giao thức bản ghi SSL (The SSL record protocol): </w:t>
+      </w:r>
+      <w:r>
+        <w:rPr>
+          <w:rFonts w:ascii="Times New Roman" w:hAnsi="Times New Roman" w:cs="Times New Roman"/>
+          <w:szCs w:val="24"/>
+        </w:rPr>
+        <w:t xml:space="preserve">dữ liệu các phiên giao dịch được mã hóa khi trao đổi giữa client và server. </w:t>
+      </w:r>
+    </w:p>
+    <w:p>
+      <w:pPr>
+        <w:rPr>
+          <w:rFonts w:ascii="Times New Roman" w:hAnsi="Times New Roman" w:cs="Times New Roman"/>
+          <w:szCs w:val="24"/>
+        </w:rPr>
+      </w:pPr>
+      <w:r>
+        <w:rPr>
+          <w:rFonts w:ascii="Times New Roman" w:hAnsi="Times New Roman" w:cs="Times New Roman"/>
+          <w:noProof/>
+          <w:szCs w:val="24"/>
+        </w:rPr>
+        <w:drawing>
+          <wp:inline distT="0" distB="0" distL="0" distR="0">
+            <wp:extent cx="6135370" cy="2476500"/>
+            <wp:effectExtent l="0" t="0" r="0" b="0"/>
+            <wp:docPr id="4" name="Picture 4"/>
+            <wp:cNvGraphicFramePr>
+              <a:graphicFrameLocks xmlns:a="http://schemas.openxmlformats.org/drawingml/2006/main" noChangeAspect="1"/>
+            </wp:cNvGraphicFramePr>
+            <a:graphic xmlns:a="http://schemas.openxmlformats.org/drawingml/2006/main">
+              <a:graphicData uri="http://schemas.openxmlformats.org/drawingml/2006/picture">
+                <pic:pic xmlns:pic="http://schemas.openxmlformats.org/drawingml/2006/picture">
+                  <pic:nvPicPr>
+                    <pic:cNvPr id="4" name="Figure 2.JPG"/>
+                    <pic:cNvPicPr/>
+                  </pic:nvPicPr>
+                  <pic:blipFill>
+                    <a:blip r:embed="rId8">
+                      <a:extLst>
+                        <a:ext uri="{28A0092B-C50C-407E-A947-70E740481C1C}">
+                          <a14:useLocalDpi xmlns:a14="http://schemas.microsoft.com/office/drawing/2010/main" val="0"/>
+                        </a:ext>
+                      </a:extLst>
+                    </a:blip>
+                    <a:stretch>
+                      <a:fillRect/>
+                    </a:stretch>
+                  </pic:blipFill>
+                  <pic:spPr>
+                    <a:xfrm>
+                      <a:off x="0" y="0"/>
+                      <a:ext cx="6135370" cy="2476500"/>
+                    </a:xfrm>
+                    <a:prstGeom prst="rect">
+                      <a:avLst/>
+                    </a:prstGeom>
+                  </pic:spPr>
+                </pic:pic>
+              </a:graphicData>
+            </a:graphic>
+          </wp:inline>
+        </w:drawing>
+      </w:r>
+    </w:p>
+    <w:p>
+      <w:pPr>
+        <w:rPr>
+          <w:rFonts w:ascii="Times New Roman" w:hAnsi="Times New Roman" w:cs="Times New Roman"/>
+          <w:szCs w:val="24"/>
+        </w:rPr>
+      </w:pPr>
+      <w:r>
+        <w:rPr>
+          <w:rFonts w:ascii="Times New Roman" w:hAnsi="Times New Roman" w:cs="Times New Roman"/>
+          <w:szCs w:val="24"/>
+        </w:rPr>
+        <w:t xml:space="preserve">Các </w:t>
+      </w:r>
+      <w:r>
+        <w:rPr>
+          <w:rFonts w:ascii="Times New Roman" w:hAnsi="Times New Roman" w:cs="Times New Roman"/>
+          <w:szCs w:val="24"/>
+        </w:rPr>
+        <w:t>bước trong một giao dịch SSL:</w:t>
+      </w:r>
+    </w:p>
+    <w:p>
+      <w:pPr>
+        <w:rPr>
+          <w:rFonts w:ascii="Times New Roman" w:hAnsi="Times New Roman" w:cs="Times New Roman"/>
+          <w:szCs w:val="24"/>
+        </w:rPr>
+      </w:pPr>
+      <w:r>
+        <w:rPr>
+          <w:rFonts w:ascii="Times New Roman" w:hAnsi="Times New Roman" w:cs="Times New Roman"/>
+          <w:szCs w:val="24"/>
+        </w:rPr>
+        <w:t xml:space="preserve">+ </w:t>
+      </w:r>
+      <w:r>
+        <w:rPr>
+          <w:rFonts w:ascii="Times New Roman" w:hAnsi="Times New Roman" w:cs="Times New Roman"/>
+          <w:szCs w:val="24"/>
+        </w:rPr>
+        <w:t>Client gửi một yêu cầu giao dịch</w:t>
+      </w:r>
+    </w:p>
+    <w:p>
+      <w:pPr>
+        <w:rPr>
+          <w:rFonts w:ascii="Times New Roman" w:hAnsi="Times New Roman" w:cs="Times New Roman"/>
+          <w:szCs w:val="24"/>
+        </w:rPr>
+      </w:pPr>
+      <w:r>
+        <w:rPr>
+          <w:rFonts w:ascii="Times New Roman" w:hAnsi="Times New Roman" w:cs="Times New Roman"/>
+          <w:szCs w:val="24"/>
+        </w:rPr>
+        <w:t>+ Server nhận yêu cầu từ client</w:t>
+      </w:r>
+    </w:p>
+    <w:p>
+      <w:pPr>
+        <w:rPr>
+          <w:rFonts w:ascii="Times New Roman" w:hAnsi="Times New Roman" w:cs="Times New Roman"/>
+          <w:szCs w:val="24"/>
+        </w:rPr>
+      </w:pPr>
+      <w:r>
+        <w:rPr>
+          <w:rFonts w:ascii="Times New Roman" w:hAnsi="Times New Roman" w:cs="Times New Roman"/>
+          <w:szCs w:val="24"/>
+        </w:rPr>
+        <w:lastRenderedPageBreak/>
+        <w:t>+ Server gửi chứng chỉ (certificate) của nó tới client</w:t>
+      </w:r>
+    </w:p>
+    <w:p>
+      <w:pPr>
+        <w:rPr>
+          <w:rFonts w:ascii="Times New Roman" w:hAnsi="Times New Roman" w:cs="Times New Roman"/>
+          <w:szCs w:val="24"/>
+        </w:rPr>
+      </w:pPr>
+      <w:r>
+        <w:rPr>
+          <w:rFonts w:ascii="Times New Roman" w:hAnsi="Times New Roman" w:cs="Times New Roman"/>
+          <w:szCs w:val="24"/>
+        </w:rPr>
+        <w:t>+ Client kiểm tra nếu chứng chỉ đó được phát hành bởi một nhà cung cấp đã được nó tin cậy (Certificate Authority – CA)</w:t>
+      </w:r>
+    </w:p>
+    <w:p>
+      <w:pPr>
+        <w:rPr>
+          <w:rFonts w:ascii="Times New Roman" w:hAnsi="Times New Roman" w:cs="Times New Roman"/>
+          <w:szCs w:val="24"/>
+        </w:rPr>
+      </w:pPr>
+      <w:r>
+        <w:rPr>
+          <w:rFonts w:ascii="Times New Roman" w:hAnsi="Times New Roman" w:cs="Times New Roman"/>
+          <w:szCs w:val="24"/>
+        </w:rPr>
+        <w:t>+ Client so sánh thông tin trong chứng chỉ với thông tin nó vừa nhận được từ site</w:t>
+      </w:r>
+    </w:p>
+    <w:p>
+      <w:pPr>
+        <w:rPr>
+          <w:rFonts w:ascii="Times New Roman" w:hAnsi="Times New Roman" w:cs="Times New Roman"/>
+          <w:szCs w:val="24"/>
+        </w:rPr>
+      </w:pPr>
+      <w:r>
+        <w:rPr>
+          <w:rFonts w:ascii="Times New Roman" w:hAnsi="Times New Roman" w:cs="Times New Roman"/>
+          <w:szCs w:val="24"/>
+        </w:rPr>
+        <w:t>+ Client thông báo tới server sử dụng thuật toán mã hóa nào</w:t>
+      </w:r>
+    </w:p>
+    <w:p>
+      <w:pPr>
+        <w:rPr>
+          <w:rFonts w:ascii="Times New Roman" w:hAnsi="Times New Roman" w:cs="Times New Roman"/>
+          <w:szCs w:val="24"/>
+        </w:rPr>
+      </w:pPr>
+      <w:r>
+        <w:rPr>
+          <w:rFonts w:ascii="Times New Roman" w:hAnsi="Times New Roman" w:cs="Times New Roman"/>
+          <w:szCs w:val="24"/>
+        </w:rPr>
+        <w:t>+ Client sinh ra một khóa phiên sử dụng mật mã đã được đồng ý</w:t>
+      </w:r>
+    </w:p>
+    <w:p>
+      <w:pPr>
+        <w:rPr>
+          <w:rFonts w:ascii="Times New Roman" w:hAnsi="Times New Roman" w:cs="Times New Roman"/>
+          <w:szCs w:val="24"/>
+        </w:rPr>
+      </w:pPr>
+      <w:r>
+        <w:rPr>
+          <w:rFonts w:ascii="Times New Roman" w:hAnsi="Times New Roman" w:cs="Times New Roman"/>
+          <w:szCs w:val="24"/>
+        </w:rPr>
+        <w:t>+ Client mã hóa khóa phiên sử dụng khóa công khai của server và gửi nó tới server</w:t>
+      </w:r>
+    </w:p>
+    <w:p>
+      <w:pPr>
+        <w:rPr>
+          <w:rFonts w:ascii="Times New Roman" w:hAnsi="Times New Roman" w:cs="Times New Roman"/>
+          <w:szCs w:val="24"/>
+        </w:rPr>
+      </w:pPr>
+      <w:r>
+        <w:rPr>
+          <w:rFonts w:ascii="Times New Roman" w:hAnsi="Times New Roman" w:cs="Times New Roman"/>
+          <w:szCs w:val="24"/>
+        </w:rPr>
+        <w:t>+ Server nhận khóa phiên đã được mã hóa và giải mã nó bằng khóa riêng</w:t>
+      </w:r>
+    </w:p>
+    <w:p>
+      <w:pPr>
+        <w:rPr>
+          <w:rFonts w:ascii="Times New Roman" w:hAnsi="Times New Roman" w:cs="Times New Roman"/>
+          <w:szCs w:val="24"/>
+        </w:rPr>
+      </w:pPr>
+      <w:r>
+        <w:rPr>
+          <w:rFonts w:ascii="Times New Roman" w:hAnsi="Times New Roman" w:cs="Times New Roman"/>
+          <w:szCs w:val="24"/>
+        </w:rPr>
+        <w:t xml:space="preserve">+ Client và server sử dụng khóa phiên đó cho các giao dịch </w:t>
+      </w:r>
+      <w:r>
+        <w:rPr>
+          <w:rFonts w:ascii="Times New Roman" w:hAnsi="Times New Roman" w:cs="Times New Roman"/>
+          <w:szCs w:val="24"/>
+        </w:rPr>
+        <w:t>tiếp theo</w:t>
+      </w:r>
+      <w:r>
+        <w:rPr>
+          <w:rFonts w:ascii="Times New Roman" w:hAnsi="Times New Roman" w:cs="Times New Roman"/>
+          <w:szCs w:val="24"/>
+        </w:rPr>
+        <w:t>.</w:t>
+      </w:r>
+    </w:p>
+    <w:p>
+      <w:pPr>
+        <w:rPr>
+          <w:rFonts w:ascii="Times New Roman" w:hAnsi="Times New Roman" w:cs="Times New Roman"/>
+          <w:szCs w:val="24"/>
+        </w:rPr>
+      </w:pPr>
+      <w:r>
+        <w:rPr>
+          <w:rFonts w:ascii="Times New Roman" w:hAnsi="Times New Roman" w:cs="Times New Roman"/>
+          <w:szCs w:val="24"/>
+        </w:rPr>
+        <w:t xml:space="preserve">Mặc dầu giao thức SSL được áp dụng cho tất cả các trình duyệt, </w:t>
+      </w:r>
+      <w:r>
+        <w:rPr>
+          <w:rFonts w:ascii="Times New Roman" w:hAnsi="Times New Roman" w:cs="Times New Roman"/>
+          <w:szCs w:val="24"/>
+        </w:rPr>
+        <w:t>nó vẫn tồn tại hai điểm yếu sau:</w:t>
+      </w:r>
+    </w:p>
+    <w:p>
+      <w:pPr>
+        <w:rPr>
+          <w:rFonts w:ascii="Times New Roman" w:hAnsi="Times New Roman" w:cs="Times New Roman"/>
+          <w:szCs w:val="24"/>
+        </w:rPr>
+      </w:pPr>
+      <w:r>
+        <w:rPr>
+          <w:rFonts w:ascii="Times New Roman" w:hAnsi="Times New Roman" w:cs="Times New Roman"/>
+          <w:szCs w:val="24"/>
+        </w:rPr>
+        <w:t xml:space="preserve">+ Chủ nhân của thẻ tín dụng không được bảo vệ trước bên bán. Nếu bên bán gian lận và thu nhiều tiền hơn thì người mua sẽ chịu mất mát. </w:t>
+      </w:r>
+    </w:p>
+    <w:p>
+      <w:pPr>
+        <w:rPr>
+          <w:rFonts w:ascii="Times New Roman" w:hAnsi="Times New Roman" w:cs="Times New Roman"/>
+          <w:szCs w:val="24"/>
+        </w:rPr>
+      </w:pPr>
+      <w:r>
+        <w:rPr>
+          <w:rFonts w:ascii="Times New Roman" w:hAnsi="Times New Roman" w:cs="Times New Roman"/>
+          <w:szCs w:val="24"/>
+        </w:rPr>
+        <w:t>+ Tương tự, bên bán cũng không được bảo vệ trước những người mua gian lận cung cấp thẻ tín dụng giả mạo.</w:t>
+      </w:r>
+    </w:p>
+    <w:p>
+      <w:pPr>
+        <w:rPr>
+          <w:rFonts w:ascii="Times New Roman" w:hAnsi="Times New Roman" w:cs="Times New Roman"/>
+          <w:szCs w:val="24"/>
+        </w:rPr>
+      </w:pPr>
+      <w:r>
+        <w:rPr>
+          <w:rFonts w:ascii="Times New Roman" w:hAnsi="Times New Roman" w:cs="Times New Roman"/>
+          <w:szCs w:val="24"/>
+        </w:rPr>
+        <w:t>Tóm lại:</w:t>
+      </w:r>
+    </w:p>
+    <w:p>
+      <w:pPr>
+        <w:rPr>
+          <w:rFonts w:ascii="Times New Roman" w:hAnsi="Times New Roman" w:cs="Times New Roman"/>
+          <w:szCs w:val="24"/>
+        </w:rPr>
+      </w:pPr>
+      <w:r>
+        <w:rPr>
+          <w:rFonts w:ascii="Times New Roman" w:hAnsi="Times New Roman" w:cs="Times New Roman"/>
+          <w:szCs w:val="24"/>
+        </w:rPr>
+        <w:t>+ SSL là một giao thức bảo mật bản tin, không phải là một giao thức thanh toán</w:t>
+      </w:r>
+    </w:p>
+    <w:p>
+      <w:pPr>
+        <w:rPr>
+          <w:rFonts w:ascii="Times New Roman" w:hAnsi="Times New Roman" w:cs="Times New Roman"/>
+          <w:szCs w:val="24"/>
+        </w:rPr>
+      </w:pPr>
+      <w:r>
+        <w:rPr>
+          <w:rFonts w:ascii="Times New Roman" w:hAnsi="Times New Roman" w:cs="Times New Roman"/>
+          <w:szCs w:val="24"/>
+        </w:rPr>
+        <w:t>+ SSL yêu cầu các bên phải được chứng thực bằng các chứng chỉ</w:t>
+      </w:r>
+    </w:p>
+    <w:p>
+      <w:pPr>
+        <w:rPr>
+          <w:rFonts w:ascii="Times New Roman" w:hAnsi="Times New Roman" w:cs="Times New Roman"/>
+          <w:szCs w:val="24"/>
+        </w:rPr>
+      </w:pPr>
+      <w:r>
+        <w:rPr>
+          <w:rFonts w:ascii="Times New Roman" w:hAnsi="Times New Roman" w:cs="Times New Roman"/>
+          <w:szCs w:val="24"/>
+        </w:rPr>
+        <w:t>+ Giao thức SSL không hỗ trợ chống phủ nhận (non-repudiation)</w:t>
+      </w:r>
+    </w:p>
+    <w:p>
+      <w:pPr>
+        <w:rPr>
+          <w:rFonts w:ascii="Times New Roman" w:hAnsi="Times New Roman" w:cs="Times New Roman"/>
+          <w:szCs w:val="24"/>
+        </w:rPr>
+      </w:pPr>
+      <w:r>
+        <w:rPr>
+          <w:rFonts w:ascii="Times New Roman" w:hAnsi="Times New Roman" w:cs="Times New Roman"/>
+          <w:szCs w:val="24"/>
+        </w:rPr>
+        <w:t>Kế thừa SSL, IBM phát triển một chuẩn mới gọi là Internet Keyed Payment Protocol (iKP) dẫn tới sự ra đời của Secure Electronic Transaction Protocol (giao thức SET)</w:t>
+      </w:r>
+    </w:p>
+    <w:p>
+      <w:pPr>
+        <w:rPr>
+          <w:rFonts w:ascii="Times New Roman" w:hAnsi="Times New Roman" w:cs="Times New Roman"/>
+          <w:szCs w:val="24"/>
+        </w:rPr>
+      </w:pPr>
+    </w:p>
+    <w:p>
+      <w:pPr>
+        <w:rPr>
+          <w:rFonts w:ascii="Times New Roman" w:hAnsi="Times New Roman" w:cs="Times New Roman"/>
+          <w:szCs w:val="24"/>
+        </w:rPr>
+      </w:pPr>
+      <w:r>
+        <w:rPr>
+          <w:rFonts w:ascii="Times New Roman" w:hAnsi="Times New Roman" w:cs="Times New Roman"/>
+          <w:szCs w:val="24"/>
+        </w:rPr>
+        <w:t>Secure Electronic Transaction (SET) Protocol</w:t>
+      </w:r>
+    </w:p>
+    <w:p>
+      <w:pPr>
+        <w:rPr>
+          <w:rFonts w:ascii="Times New Roman" w:hAnsi="Times New Roman" w:cs="Times New Roman"/>
+          <w:szCs w:val="24"/>
+        </w:rPr>
+      </w:pPr>
+      <w:r>
+        <w:rPr>
+          <w:rFonts w:ascii="Times New Roman" w:hAnsi="Times New Roman" w:cs="Times New Roman"/>
+          <w:szCs w:val="24"/>
+        </w:rPr>
+        <w:t xml:space="preserve">SET </w:t>
+      </w:r>
+      <w:r>
+        <w:rPr>
+          <w:rFonts w:ascii="Times New Roman" w:hAnsi="Times New Roman" w:cs="Times New Roman"/>
+          <w:szCs w:val="24"/>
+        </w:rPr>
+        <w:t xml:space="preserve">giúp bảo mật ở tầng cao nhất – tầng App. </w:t>
+      </w:r>
+      <w:bookmarkStart w:id="0" w:name="_GoBack"/>
+      <w:bookmarkEnd w:id="0"/>
     </w:p>
     <w:p>
       <w:pPr>
@@ -2057,6 +2872,21 @@
           <w:szCs w:val="24"/>
         </w:rPr>
         <w:t>Tập trung làm rõ một hoặc hai giải pháp</w:t>
+      </w:r>
+    </w:p>
+    <w:p>
+      <w:pPr>
+        <w:rPr>
+          <w:rFonts w:ascii="Times New Roman" w:hAnsi="Times New Roman" w:cs="Times New Roman"/>
+          <w:szCs w:val="24"/>
+        </w:rPr>
+      </w:pPr>
+      <w:r>
+        <w:rPr>
+          <w:rFonts w:ascii="Times New Roman" w:hAnsi="Times New Roman" w:cs="Times New Roman"/>
+          <w:szCs w:val="24"/>
+        </w:rPr>
+        <w:t>Giao thức SET</w:t>
       </w:r>
     </w:p>
     <w:p>
@@ -2132,8 +2962,8 @@
 </file>
 
 <file path=word/numbering.xml><?xml version="1.0" encoding="utf-8"?>
-<w:numbering xmlns:wpc="http://schemas.microsoft.com/office/word/2010/wordprocessingCanvas" xmlns:mc="http://schemas.openxmlformats.org/markup-compatibility/2006" xmlns:o="urn:schemas-microsoft-com:office:office" xmlns:r="http://schemas.openxmlformats.org/officeDocument/2006/relationships" xmlns:m="http://schemas.openxmlformats.org/officeDocument/2006/math" xmlns:v="urn:schemas-microsoft-com:vml" xmlns:wp14="http://schemas.microsoft.com/office/word/2010/wordprocessingDrawing" xmlns:wp="http://schemas.openxmlformats.org/drawingml/2006/wordprocessingDrawing" xmlns:w10="urn:schemas-microsoft-com:office:word" xmlns:w="http://schemas.openxmlformats.org/wordprocessingml/2006/main" xmlns:w14="http://schemas.microsoft.com/office/word/2010/wordml" xmlns:w15="http://schemas.microsoft.com/office/word/2012/wordml" xmlns:wpg="http://schemas.microsoft.com/office/word/2010/wordprocessingGroup" xmlns:wpi="http://schemas.microsoft.com/office/word/2010/wordprocessingInk" xmlns:wne="http://schemas.microsoft.com/office/word/2006/wordml" xmlns:wps="http://schemas.microsoft.com/office/word/2010/wordprocessingShape" mc:Ignorable="w14 w15 wp14">
-  <w:abstractNum w:abstractNumId="0">
+<w:numbering xmlns:wpc="http://schemas.microsoft.com/office/word/2010/wordprocessingCanvas" xmlns:cx="http://schemas.microsoft.com/office/drawing/2014/chartex" xmlns:cx1="http://schemas.microsoft.com/office/drawing/2015/9/8/chartex" xmlns:cx2="http://schemas.microsoft.com/office/drawing/2015/10/21/chartex" xmlns:cx3="http://schemas.microsoft.com/office/drawing/2016/5/9/chartex" xmlns:cx4="http://schemas.microsoft.com/office/drawing/2016/5/10/chartex" xmlns:cx5="http://schemas.microsoft.com/office/drawing/2016/5/11/chartex" xmlns:cx6="http://schemas.microsoft.com/office/drawing/2016/5/12/chartex" xmlns:cx7="http://schemas.microsoft.com/office/drawing/2016/5/13/chartex" xmlns:cx8="http://schemas.microsoft.com/office/drawing/2016/5/14/chartex" xmlns:mc="http://schemas.openxmlformats.org/markup-compatibility/2006" xmlns:aink="http://schemas.microsoft.com/office/drawing/2016/ink" xmlns:am3d="http://schemas.microsoft.com/office/drawing/2017/model3d" xmlns:o="urn:schemas-microsoft-com:office:office" xmlns:r="http://schemas.openxmlformats.org/officeDocument/2006/relationships" xmlns:m="http://schemas.openxmlformats.org/officeDocument/2006/math" xmlns:v="urn:schemas-microsoft-com:vml" xmlns:wp14="http://schemas.microsoft.com/office/word/2010/wordprocessingDrawing" xmlns:wp="http://schemas.openxmlformats.org/drawingml/2006/wordprocessingDrawing" xmlns:w10="urn:schemas-microsoft-com:office:word" xmlns:w="http://schemas.openxmlformats.org/wordprocessingml/2006/main" xmlns:w14="http://schemas.microsoft.com/office/word/2010/wordml" xmlns:w15="http://schemas.microsoft.com/office/word/2012/wordml" xmlns:w16cid="http://schemas.microsoft.com/office/word/2016/wordml/cid" xmlns:w16se="http://schemas.microsoft.com/office/word/2015/wordml/symex" xmlns:wpg="http://schemas.microsoft.com/office/word/2010/wordprocessingGroup" xmlns:wpi="http://schemas.microsoft.com/office/word/2010/wordprocessingInk" xmlns:wne="http://schemas.microsoft.com/office/word/2006/wordml" xmlns:wps="http://schemas.microsoft.com/office/word/2010/wordprocessingShape" mc:Ignorable="w14 w15 w16se w16cid wp14">
+  <w:abstractNum w:abstractNumId="0" w15:restartNumberingAfterBreak="0">
     <w:nsid w:val="4CF764F1"/>
     <w:multiLevelType w:val="hybridMultilevel"/>
     <w:tmpl w:val="B9BE29B0"/>
@@ -2252,7 +3082,7 @@
 </file>
 
 <file path=word/styles.xml><?xml version="1.0" encoding="utf-8"?>
-<w:styles xmlns:mc="http://schemas.openxmlformats.org/markup-compatibility/2006" xmlns:r="http://schemas.openxmlformats.org/officeDocument/2006/relationships" xmlns:w="http://schemas.openxmlformats.org/wordprocessingml/2006/main" xmlns:w14="http://schemas.microsoft.com/office/word/2010/wordml" xmlns:w15="http://schemas.microsoft.com/office/word/2012/wordml" mc:Ignorable="w14 w15">
+<w:styles xmlns:mc="http://schemas.openxmlformats.org/markup-compatibility/2006" xmlns:r="http://schemas.openxmlformats.org/officeDocument/2006/relationships" xmlns:w="http://schemas.openxmlformats.org/wordprocessingml/2006/main" xmlns:w14="http://schemas.microsoft.com/office/word/2010/wordml" xmlns:w15="http://schemas.microsoft.com/office/word/2012/wordml" xmlns:w16cid="http://schemas.microsoft.com/office/word/2016/wordml/cid" xmlns:w16se="http://schemas.microsoft.com/office/word/2015/wordml/symex" mc:Ignorable="w14 w15 w16se w16cid">
   <w:docDefaults>
     <w:rPrDefault>
       <w:rPr>
@@ -2268,7 +3098,7 @@
       </w:pPr>
     </w:pPrDefault>
   </w:docDefaults>
-  <w:latentStyles w:defLockedState="0" w:defUIPriority="99" w:defSemiHidden="0" w:defUnhideWhenUsed="0" w:defQFormat="0" w:count="371">
+  <w:latentStyles w:defLockedState="0" w:defUIPriority="99" w:defSemiHidden="0" w:defUnhideWhenUsed="0" w:defQFormat="0" w:count="375">
     <w:lsdException w:name="Normal" w:uiPriority="0" w:qFormat="1"/>
     <w:lsdException w:name="heading 1" w:uiPriority="9" w:qFormat="1"/>
     <w:lsdException w:name="heading 2" w:semiHidden="1" w:uiPriority="9" w:unhideWhenUsed="1" w:qFormat="1"/>
@@ -2374,7 +3204,6 @@
     <w:lsdException w:name="HTML Sample" w:semiHidden="1" w:unhideWhenUsed="1"/>
     <w:lsdException w:name="HTML Typewriter" w:semiHidden="1" w:unhideWhenUsed="1"/>
     <w:lsdException w:name="HTML Variable" w:semiHidden="1" w:unhideWhenUsed="1"/>
-    <w:lsdException w:name="Normal Table" w:semiHidden="1" w:unhideWhenUsed="1"/>
     <w:lsdException w:name="annotation subject" w:semiHidden="1" w:unhideWhenUsed="1"/>
     <w:lsdException w:name="No List" w:semiHidden="1" w:unhideWhenUsed="1"/>
     <w:lsdException w:name="Outline List 1" w:semiHidden="1" w:unhideWhenUsed="1"/>
@@ -2418,10 +3247,8 @@
     <w:lsdException w:name="Table Elegant" w:semiHidden="1" w:unhideWhenUsed="1"/>
     <w:lsdException w:name="Table Professional" w:semiHidden="1" w:unhideWhenUsed="1"/>
     <w:lsdException w:name="Table Subtle 1" w:semiHidden="1" w:unhideWhenUsed="1"/>
-    <w:lsdException w:name="Table Subtle 2" w:semiHidden="1" w:unhideWhenUsed="1"/>
     <w:lsdException w:name="Table Web 1" w:semiHidden="1" w:unhideWhenUsed="1"/>
     <w:lsdException w:name="Table Web 2" w:semiHidden="1" w:unhideWhenUsed="1"/>
-    <w:lsdException w:name="Table Web 3" w:semiHidden="1" w:unhideWhenUsed="1"/>
     <w:lsdException w:name="Balloon Text" w:semiHidden="1" w:unhideWhenUsed="1"/>
     <w:lsdException w:name="Table Grid" w:uiPriority="39"/>
     <w:lsdException w:name="Table Theme" w:semiHidden="1" w:unhideWhenUsed="1"/>
@@ -2640,6 +3467,10 @@
     <w:lsdException w:name="List Table 5 Dark Accent 6" w:uiPriority="50"/>
     <w:lsdException w:name="List Table 6 Colorful Accent 6" w:uiPriority="51"/>
     <w:lsdException w:name="List Table 7 Colorful Accent 6" w:uiPriority="52"/>
+    <w:lsdException w:name="Mention" w:semiHidden="1" w:unhideWhenUsed="1"/>
+    <w:lsdException w:name="Smart Hyperlink" w:semiHidden="1" w:unhideWhenUsed="1"/>
+    <w:lsdException w:name="Hashtag" w:semiHidden="1" w:unhideWhenUsed="1"/>
+    <w:lsdException w:name="Unresolved Mention" w:semiHidden="1" w:unhideWhenUsed="1"/>
   </w:latentStyles>
   <w:style w:type="paragraph" w:default="1" w:styleId="Normal">
     <w:name w:val="Normal"/>

</xml_diff>

<commit_message>
update E-transaction report ver 2.1
</commit_message>
<xml_diff>
--- a/10.Master/CGPvCSATANM - De 5 - An toan An ninh trong giao dich dien tu.docx
+++ b/10.Master/CGPvCSATANM - De 5 - An toan An ninh trong giao dich dien tu.docx
@@ -446,16 +446,7 @@
           <w:sz w:val="28"/>
           <w:szCs w:val="28"/>
         </w:rPr>
-        <w:t xml:space="preserve">TS. </w:t>
-      </w:r>
-      <w:r>
-        <w:rPr>
-          <w:rFonts w:eastAsia="Times New Roman" w:cs="Times New Roman"/>
-          <w:b/>
-          <w:sz w:val="28"/>
-          <w:szCs w:val="28"/>
-        </w:rPr>
-        <w:t>Nguyễn Linh Giang</w:t>
+        <w:t>TS. Nguyễn Linh Giang</w:t>
       </w:r>
     </w:p>
     <w:p>
@@ -880,7 +871,7 @@
             </w:rPr>
             <w:fldChar w:fldCharType="separate"/>
           </w:r>
-          <w:hyperlink w:anchor="_Toc505703083" w:history="1">
+          <w:hyperlink w:anchor="_Toc505864001" w:history="1">
             <w:r>
               <w:rPr>
                 <w:rStyle w:val="Hyperlink"/>
@@ -907,7 +898,7 @@
                 <w:noProof/>
                 <w:webHidden/>
               </w:rPr>
-              <w:instrText xml:space="preserve"> PAGEREF _Toc505703083 \h </w:instrText>
+              <w:instrText xml:space="preserve"> PAGEREF _Toc505864001 \h </w:instrText>
             </w:r>
             <w:r>
               <w:rPr>
@@ -950,7 +941,7 @@
               <w:sz w:val="22"/>
             </w:rPr>
           </w:pPr>
-          <w:hyperlink w:anchor="_Toc505703084" w:history="1">
+          <w:hyperlink w:anchor="_Toc505864002" w:history="1">
             <w:r>
               <w:rPr>
                 <w:rStyle w:val="Hyperlink"/>
@@ -977,7 +968,7 @@
                 <w:noProof/>
                 <w:webHidden/>
               </w:rPr>
-              <w:instrText xml:space="preserve"> PAGEREF _Toc505703084 \h </w:instrText>
+              <w:instrText xml:space="preserve"> PAGEREF _Toc505864002 \h </w:instrText>
             </w:r>
             <w:r>
               <w:rPr>
@@ -1021,7 +1012,7 @@
               <w:sz w:val="22"/>
             </w:rPr>
           </w:pPr>
-          <w:hyperlink w:anchor="_Toc505703085" w:history="1">
+          <w:hyperlink w:anchor="_Toc505864003" w:history="1">
             <w:r>
               <w:rPr>
                 <w:rStyle w:val="Hyperlink"/>
@@ -1044,8 +1035,6 @@
               </w:rPr>
               <w:t>Thương mại điện tử và các loại hình giao dịch</w:t>
             </w:r>
-            <w:bookmarkStart w:id="0" w:name="_GoBack"/>
-            <w:bookmarkEnd w:id="0"/>
             <w:r>
               <w:rPr>
                 <w:noProof/>
@@ -1065,7 +1054,7 @@
                 <w:noProof/>
                 <w:webHidden/>
               </w:rPr>
-              <w:instrText xml:space="preserve"> PAGEREF _Toc505703085 \h </w:instrText>
+              <w:instrText xml:space="preserve"> PAGEREF _Toc505864003 \h </w:instrText>
             </w:r>
             <w:r>
               <w:rPr>
@@ -1109,7 +1098,7 @@
               <w:sz w:val="22"/>
             </w:rPr>
           </w:pPr>
-          <w:hyperlink w:anchor="_Toc505703086" w:history="1">
+          <w:hyperlink w:anchor="_Toc505864004" w:history="1">
             <w:r>
               <w:rPr>
                 <w:rStyle w:val="Hyperlink"/>
@@ -1151,7 +1140,7 @@
                 <w:noProof/>
                 <w:webHidden/>
               </w:rPr>
-              <w:instrText xml:space="preserve"> PAGEREF _Toc505703086 \h </w:instrText>
+              <w:instrText xml:space="preserve"> PAGEREF _Toc505864004 \h </w:instrText>
             </w:r>
             <w:r>
               <w:rPr>
@@ -1194,7 +1183,7 @@
               <w:sz w:val="22"/>
             </w:rPr>
           </w:pPr>
-          <w:hyperlink w:anchor="_Toc505703087" w:history="1">
+          <w:hyperlink w:anchor="_Toc505864005" w:history="1">
             <w:r>
               <w:rPr>
                 <w:rStyle w:val="Hyperlink"/>
@@ -1221,7 +1210,7 @@
                 <w:noProof/>
                 <w:webHidden/>
               </w:rPr>
-              <w:instrText xml:space="preserve"> PAGEREF _Toc505703087 \h </w:instrText>
+              <w:instrText xml:space="preserve"> PAGEREF _Toc505864005 \h </w:instrText>
             </w:r>
             <w:r>
               <w:rPr>
@@ -1265,7 +1254,7 @@
               <w:sz w:val="22"/>
             </w:rPr>
           </w:pPr>
-          <w:hyperlink w:anchor="_Toc505703088" w:history="1">
+          <w:hyperlink w:anchor="_Toc505864006" w:history="1">
             <w:r>
               <w:rPr>
                 <w:rStyle w:val="Hyperlink"/>
@@ -1307,7 +1296,7 @@
                 <w:noProof/>
                 <w:webHidden/>
               </w:rPr>
-              <w:instrText xml:space="preserve"> PAGEREF _Toc505703088 \h </w:instrText>
+              <w:instrText xml:space="preserve"> PAGEREF _Toc505864006 \h </w:instrText>
             </w:r>
             <w:r>
               <w:rPr>
@@ -1351,7 +1340,7 @@
               <w:sz w:val="22"/>
             </w:rPr>
           </w:pPr>
-          <w:hyperlink w:anchor="_Toc505703089" w:history="1">
+          <w:hyperlink w:anchor="_Toc505864007" w:history="1">
             <w:r>
               <w:rPr>
                 <w:rStyle w:val="Hyperlink"/>
@@ -1393,7 +1382,7 @@
                 <w:noProof/>
                 <w:webHidden/>
               </w:rPr>
-              <w:instrText xml:space="preserve"> PAGEREF _Toc505703089 \h </w:instrText>
+              <w:instrText xml:space="preserve"> PAGEREF _Toc505864007 \h </w:instrText>
             </w:r>
             <w:r>
               <w:rPr>
@@ -1437,7 +1426,7 @@
               <w:sz w:val="22"/>
             </w:rPr>
           </w:pPr>
-          <w:hyperlink w:anchor="_Toc505703090" w:history="1">
+          <w:hyperlink w:anchor="_Toc505864008" w:history="1">
             <w:r>
               <w:rPr>
                 <w:rStyle w:val="Hyperlink"/>
@@ -1479,7 +1468,7 @@
                 <w:noProof/>
                 <w:webHidden/>
               </w:rPr>
-              <w:instrText xml:space="preserve"> PAGEREF _Toc505703090 \h </w:instrText>
+              <w:instrText xml:space="preserve"> PAGEREF _Toc505864008 \h </w:instrText>
             </w:r>
             <w:r>
               <w:rPr>
@@ -1522,7 +1511,7 @@
               <w:sz w:val="22"/>
             </w:rPr>
           </w:pPr>
-          <w:hyperlink w:anchor="_Toc505703091" w:history="1">
+          <w:hyperlink w:anchor="_Toc505864009" w:history="1">
             <w:r>
               <w:rPr>
                 <w:rStyle w:val="Hyperlink"/>
@@ -1549,7 +1538,7 @@
                 <w:noProof/>
                 <w:webHidden/>
               </w:rPr>
-              <w:instrText xml:space="preserve"> PAGEREF _Toc505703091 \h </w:instrText>
+              <w:instrText xml:space="preserve"> PAGEREF _Toc505864009 \h </w:instrText>
             </w:r>
             <w:r>
               <w:rPr>
@@ -1593,7 +1582,7 @@
               <w:sz w:val="22"/>
             </w:rPr>
           </w:pPr>
-          <w:hyperlink w:anchor="_Toc505703092" w:history="1">
+          <w:hyperlink w:anchor="_Toc505864010" w:history="1">
             <w:r>
               <w:rPr>
                 <w:rStyle w:val="Hyperlink"/>
@@ -1635,7 +1624,7 @@
                 <w:noProof/>
                 <w:webHidden/>
               </w:rPr>
-              <w:instrText xml:space="preserve"> PAGEREF _Toc505703092 \h </w:instrText>
+              <w:instrText xml:space="preserve"> PAGEREF _Toc505864010 \h </w:instrText>
             </w:r>
             <w:r>
               <w:rPr>
@@ -1679,7 +1668,7 @@
               <w:sz w:val="22"/>
             </w:rPr>
           </w:pPr>
-          <w:hyperlink w:anchor="_Toc505703093" w:history="1">
+          <w:hyperlink w:anchor="_Toc505864011" w:history="1">
             <w:r>
               <w:rPr>
                 <w:rStyle w:val="Hyperlink"/>
@@ -1721,7 +1710,7 @@
                 <w:noProof/>
                 <w:webHidden/>
               </w:rPr>
-              <w:instrText xml:space="preserve"> PAGEREF _Toc505703093 \h </w:instrText>
+              <w:instrText xml:space="preserve"> PAGEREF _Toc505864011 \h </w:instrText>
             </w:r>
             <w:r>
               <w:rPr>
@@ -1765,7 +1754,7 @@
               <w:sz w:val="22"/>
             </w:rPr>
           </w:pPr>
-          <w:hyperlink w:anchor="_Toc505703094" w:history="1">
+          <w:hyperlink w:anchor="_Toc505864012" w:history="1">
             <w:r>
               <w:rPr>
                 <w:rStyle w:val="Hyperlink"/>
@@ -1807,7 +1796,7 @@
                 <w:noProof/>
                 <w:webHidden/>
               </w:rPr>
-              <w:instrText xml:space="preserve"> PAGEREF _Toc505703094 \h </w:instrText>
+              <w:instrText xml:space="preserve"> PAGEREF _Toc505864012 \h </w:instrText>
             </w:r>
             <w:r>
               <w:rPr>
@@ -1827,7 +1816,7 @@
                 <w:noProof/>
                 <w:webHidden/>
               </w:rPr>
-              <w:t>18</w:t>
+              <w:t>19</w:t>
             </w:r>
             <w:r>
               <w:rPr>
@@ -1851,7 +1840,7 @@
               <w:sz w:val="22"/>
             </w:rPr>
           </w:pPr>
-          <w:hyperlink w:anchor="_Toc505703095" w:history="1">
+          <w:hyperlink w:anchor="_Toc505864013" w:history="1">
             <w:r>
               <w:rPr>
                 <w:rStyle w:val="Hyperlink"/>
@@ -1893,7 +1882,7 @@
                 <w:noProof/>
                 <w:webHidden/>
               </w:rPr>
-              <w:instrText xml:space="preserve"> PAGEREF _Toc505703095 \h </w:instrText>
+              <w:instrText xml:space="preserve"> PAGEREF _Toc505864013 \h </w:instrText>
             </w:r>
             <w:r>
               <w:rPr>
@@ -1913,7 +1902,7 @@
                 <w:noProof/>
                 <w:webHidden/>
               </w:rPr>
-              <w:t>18</w:t>
+              <w:t>21</w:t>
             </w:r>
             <w:r>
               <w:rPr>
@@ -1937,7 +1926,7 @@
               <w:sz w:val="22"/>
             </w:rPr>
           </w:pPr>
-          <w:hyperlink w:anchor="_Toc505703096" w:history="1">
+          <w:hyperlink w:anchor="_Toc505864014" w:history="1">
             <w:r>
               <w:rPr>
                 <w:rStyle w:val="Hyperlink"/>
@@ -1979,7 +1968,7 @@
                 <w:noProof/>
                 <w:webHidden/>
               </w:rPr>
-              <w:instrText xml:space="preserve"> PAGEREF _Toc505703096 \h </w:instrText>
+              <w:instrText xml:space="preserve"> PAGEREF _Toc505864014 \h </w:instrText>
             </w:r>
             <w:r>
               <w:rPr>
@@ -1999,7 +1988,7 @@
                 <w:noProof/>
                 <w:webHidden/>
               </w:rPr>
-              <w:t>18</w:t>
+              <w:t>23</w:t>
             </w:r>
             <w:r>
               <w:rPr>
@@ -2022,7 +2011,7 @@
               <w:sz w:val="22"/>
             </w:rPr>
           </w:pPr>
-          <w:hyperlink w:anchor="_Toc505703097" w:history="1">
+          <w:hyperlink w:anchor="_Toc505864015" w:history="1">
             <w:r>
               <w:rPr>
                 <w:rStyle w:val="Hyperlink"/>
@@ -2049,7 +2038,7 @@
                 <w:noProof/>
                 <w:webHidden/>
               </w:rPr>
-              <w:instrText xml:space="preserve"> PAGEREF _Toc505703097 \h </w:instrText>
+              <w:instrText xml:space="preserve"> PAGEREF _Toc505864015 \h </w:instrText>
             </w:r>
             <w:r>
               <w:rPr>
@@ -2069,7 +2058,7 @@
                 <w:noProof/>
                 <w:webHidden/>
               </w:rPr>
-              <w:t>19</w:t>
+              <w:t>26</w:t>
             </w:r>
             <w:r>
               <w:rPr>
@@ -2112,12 +2101,12 @@
       <w:pPr>
         <w:pStyle w:val="Heading1"/>
       </w:pPr>
-      <w:bookmarkStart w:id="1" w:name="_Toc505703083"/>
+      <w:bookmarkStart w:id="0" w:name="_Toc505864001"/>
       <w:r>
         <w:lastRenderedPageBreak/>
         <w:t>ĐẶT VẤN ĐỀ</w:t>
       </w:r>
-      <w:bookmarkEnd w:id="1"/>
+      <w:bookmarkEnd w:id="0"/>
     </w:p>
     <w:p>
       <w:pPr>
@@ -2205,10 +2194,7 @@
         <w:t xml:space="preserve">phân tích một số phương thức bảo mật trong giao dịch điện tử </w:t>
       </w:r>
       <w:r>
-        <w:t>(</w:t>
-      </w:r>
-      <w:r>
-        <w:t xml:space="preserve">electronic transaction), </w:t>
+        <w:t xml:space="preserve">(electronic transaction), </w:t>
       </w:r>
       <w:r>
         <w:t>và trình bày</w:t>
@@ -2293,7 +2279,7 @@
         <w:pStyle w:val="Heading1"/>
         <w:jc w:val="both"/>
       </w:pPr>
-      <w:bookmarkStart w:id="2" w:name="_Toc505703084"/>
+      <w:bookmarkStart w:id="1" w:name="_Toc505864002"/>
       <w:r>
         <w:rPr>
           <w:u w:val="single"/>
@@ -2307,7 +2293,7 @@
       <w:r>
         <w:t>TỔNG QUAN ĐỀ TÀI</w:t>
       </w:r>
-      <w:bookmarkEnd w:id="2"/>
+      <w:bookmarkEnd w:id="1"/>
     </w:p>
     <w:p>
       <w:pPr>
@@ -2319,11 +2305,11 @@
         <w:ind w:left="284" w:hanging="284"/>
         <w:jc w:val="both"/>
       </w:pPr>
-      <w:bookmarkStart w:id="3" w:name="_Toc505703085"/>
+      <w:bookmarkStart w:id="2" w:name="_Toc505864003"/>
       <w:r>
         <w:t>Thương mại điện tử và các loại hình giao dịch</w:t>
       </w:r>
-      <w:bookmarkEnd w:id="3"/>
+      <w:bookmarkEnd w:id="2"/>
     </w:p>
     <w:p>
       <w:pPr>
@@ -2349,13 +2335,7 @@
         <w:jc w:val="both"/>
       </w:pPr>
       <w:r>
-        <w:t>Các loại hình giao dịch thương mại điện tử trong hoạt động thương mại điện tử</w:t>
-      </w:r>
-      <w:r>
-        <w:t xml:space="preserve"> bao gồm</w:t>
-      </w:r>
-      <w:r>
-        <w:t>:</w:t>
+        <w:t>Các loại hình giao dịch thương mại điện tử trong hoạt động thương mại điện tử bao gồm:</w:t>
       </w:r>
     </w:p>
     <w:p>
@@ -2451,14 +2431,14 @@
         <w:ind w:left="284" w:hanging="284"/>
         <w:jc w:val="both"/>
       </w:pPr>
-      <w:bookmarkStart w:id="4" w:name="_Toc505703086"/>
+      <w:bookmarkStart w:id="3" w:name="_Toc505864004"/>
       <w:r>
         <w:t xml:space="preserve">Các </w:t>
       </w:r>
       <w:r>
         <w:t>hệ thống thanh toán trong TMĐT</w:t>
       </w:r>
-      <w:bookmarkEnd w:id="4"/>
+      <w:bookmarkEnd w:id="3"/>
     </w:p>
     <w:p>
       <w:pPr>
@@ -2885,7 +2865,7 @@
         <w:pStyle w:val="Heading1"/>
         <w:jc w:val="both"/>
       </w:pPr>
-      <w:bookmarkStart w:id="5" w:name="_Toc505703087"/>
+      <w:bookmarkStart w:id="4" w:name="_Toc505864005"/>
       <w:r>
         <w:rPr>
           <w:u w:val="single"/>
@@ -2905,7 +2885,7 @@
       <w:r>
         <w:t>CÁC GIẢI PHÁP BẢO MẬT GIAO DỊCH ĐIỆN TỬ</w:t>
       </w:r>
-      <w:bookmarkEnd w:id="5"/>
+      <w:bookmarkEnd w:id="4"/>
     </w:p>
     <w:p>
       <w:pPr>
@@ -2917,14 +2897,14 @@
         <w:ind w:left="284" w:hanging="284"/>
         <w:jc w:val="both"/>
       </w:pPr>
-      <w:bookmarkStart w:id="6" w:name="_Toc505703088"/>
+      <w:bookmarkStart w:id="5" w:name="_Toc505864006"/>
       <w:r>
         <w:t xml:space="preserve">Các </w:t>
       </w:r>
       <w:r>
         <w:t>yêu cầu bảo mật giao dịch điện tử</w:t>
       </w:r>
-      <w:bookmarkEnd w:id="6"/>
+      <w:bookmarkEnd w:id="5"/>
     </w:p>
     <w:p>
       <w:pPr>
@@ -3031,11 +3011,11 @@
         <w:ind w:left="284" w:hanging="284"/>
         <w:jc w:val="both"/>
       </w:pPr>
-      <w:bookmarkStart w:id="7" w:name="_Toc505703089"/>
+      <w:bookmarkStart w:id="6" w:name="_Toc505864007"/>
       <w:r>
         <w:t>Kỹ thuật mã hóa khóa đối xứng và bất đối xứng</w:t>
       </w:r>
-      <w:bookmarkEnd w:id="7"/>
+      <w:bookmarkEnd w:id="6"/>
     </w:p>
     <w:p>
       <w:pPr>
@@ -3418,7 +3398,16 @@
         <w:jc w:val="both"/>
       </w:pPr>
       <w:r>
-        <w:t xml:space="preserve">Chữ ký số (digital signature): là phương tiện được sử dụng để xác thực nhận dạng của người gửi tin nhắn hoặc người ký tài liệu và để đảm bảo một điều chắc chắn rằng nội dung gốc của tin nhắn hoặc tài liệu đã gửi sẽ không bị thay đổi. Chữ ký số </w:t>
+        <w:t>Chữ ký số (</w:t>
+      </w:r>
+      <w:r>
+        <w:rPr>
+          <w:i/>
+        </w:rPr>
+        <w:t>digital signature</w:t>
+      </w:r>
+      <w:r>
+        <w:t xml:space="preserve">): là phương tiện được sử dụng để xác thực nhận dạng của người gửi tin nhắn hoặc người ký tài liệu và để đảm bảo một điều chắc chắn rằng nội dung gốc của tin nhắn hoặc tài liệu đã gửi sẽ không bị thay đổi. Chữ ký số </w:t>
       </w:r>
       <w:r>
         <w:lastRenderedPageBreak/>
@@ -3431,7 +3420,16 @@
         <w:jc w:val="both"/>
       </w:pPr>
       <w:r>
-        <w:t xml:space="preserve">Chứng chỉ số (digital certificate): là một tệp tin điện tử dùng để xác minh danh tính một cá nhân, một máy chủ, một công ty… trên Internet. Nó giống như bằng lái </w:t>
+        <w:t>Chứng chỉ số (</w:t>
+      </w:r>
+      <w:r>
+        <w:rPr>
+          <w:i/>
+        </w:rPr>
+        <w:t>digital certificate</w:t>
+      </w:r>
+      <w:r>
+        <w:t xml:space="preserve">): là một tệp tin điện tử dùng để xác minh danh tính một cá nhân, một máy chủ, một công ty… trên Internet. Nó giống như bằng lái </w:t>
       </w:r>
       <w:proofErr w:type="gramStart"/>
       <w:r>
@@ -3439,16 +3437,30 @@
       </w:r>
       <w:proofErr w:type="gramEnd"/>
       <w:r>
-        <w:t>, hộ chiếu, chứng minh thư hay những giấy tờ xác minh cá nhân và phải được cơ quan có thẩm quyền cấp. Tổ chức đứng ra chứng nhận những thông tin của bạn là chính xác được gọi là Nhà cung cấp chứng thực số (CA – Certificate Authority). CA phải đảm bảo về độ tin cậy, chịu trách nhiệm về độ chính xác của chứng chỉ số mà mình cấp.</w:t>
-      </w:r>
-    </w:p>
-    <w:p>
-      <w:pPr>
-        <w:ind w:firstLine="720"/>
-        <w:jc w:val="both"/>
-      </w:pPr>
-      <w:r>
-        <w:t>Phong bì số (digital envelope): Thuật toán phong bì số kết hợp được ưu điểm của cá khóa đối xứng và khóa bất đối xứng. Nội dung được mã hóa và giải mã bằng khóa đối xứng và khóa đối xứng được mã hóa bằng khóa công khai được chuyển đến cho người nhận trong một khối gọi là phong bì số.</w:t>
+        <w:t>, hộ chiếu, chứng minh thư hay những giấy tờ xác minh cá nhân và phải được cơ quan có thẩm quyền cấp. Tổ chức đứn</w:t>
+      </w:r>
+      <w:bookmarkStart w:id="7" w:name="_GoBack"/>
+      <w:bookmarkEnd w:id="7"/>
+      <w:r>
+        <w:t>g ra chứng nhận những thông tin của bạn là chính xác được gọi là Nhà cung cấp chứng thực số (CA – Certificate Authority). CA phải đảm bảo về độ tin cậy, chịu trách nhiệm về độ chính xác của chứng chỉ số mà mình cấp.</w:t>
+      </w:r>
+    </w:p>
+    <w:p>
+      <w:pPr>
+        <w:ind w:firstLine="720"/>
+        <w:jc w:val="both"/>
+      </w:pPr>
+      <w:r>
+        <w:t>Phong bì số (</w:t>
+      </w:r>
+      <w:r>
+        <w:rPr>
+          <w:i/>
+        </w:rPr>
+        <w:t>digital envelope</w:t>
+      </w:r>
+      <w:r>
+        <w:t>): Thuật toán phong bì số kết hợp được ưu điểm của cá khóa đối xứng và khóa bất đối xứng. Nội dung được mã hóa và giải mã bằng khóa đối xứng và khóa đối xứng được mã hóa bằng khóa công khai được chuyển đến cho người nhận trong một khối gọi là phong bì số.</w:t>
       </w:r>
     </w:p>
     <w:p>
@@ -3596,16 +3608,7 @@
         <w:jc w:val="both"/>
       </w:pPr>
       <w:r>
-        <w:t xml:space="preserve">Phong bì số là khái niệm được sử dụng trong giao thức SET và sẽ được trình bày </w:t>
-      </w:r>
-      <w:r>
-        <w:t xml:space="preserve">kĩ hơn </w:t>
-      </w:r>
-      <w:r>
-        <w:t>về các thành phần cấu tạo nên phong bì số ở chương 3</w:t>
-      </w:r>
-      <w:r>
-        <w:t>.</w:t>
+        <w:t>Phong bì số là khái niệm được sử dụng trong giao thức SET và sẽ được trình bày kĩ hơn về các thành phần cấu tạo nên phong bì số ở chương 3.</w:t>
       </w:r>
     </w:p>
     <w:p>
@@ -3622,7 +3625,7 @@
           <w:numId w:val="3"/>
         </w:numPr>
       </w:pPr>
-      <w:bookmarkStart w:id="8" w:name="_Toc505703090"/>
+      <w:bookmarkStart w:id="8" w:name="_Toc505864008"/>
       <w:r>
         <w:t xml:space="preserve">Các giao thức </w:t>
       </w:r>
@@ -3913,13 +3916,7 @@
         <w:jc w:val="both"/>
       </w:pPr>
       <w:r>
-        <w:t>Giao dịch với cơ chế bảo mậ</w:t>
-      </w:r>
-      <w:r>
-        <w:t>t SSL: đ</w:t>
-      </w:r>
-      <w:r>
-        <w:t xml:space="preserve">ể bảo mật doanh nghiệp phải mua một khóa riêng từ cơ quan chứng thực có thẩm quyền (ví dụ Verisign) cho một Website thương mại và trả phí để bảo dưỡng hàng năm. Sau khi máy chủ nhận được một khóa mã bảo mật, việc tiếp nhận đơn hàng trở nên đơn giản hơn. Doanh nghiệp có thể ngay </w:t>
+        <w:t xml:space="preserve">Giao dịch với cơ chế bảo mật SSL: để bảo mật doanh nghiệp phải mua một khóa riêng từ cơ quan chứng thực có thẩm quyền (ví dụ Verisign) cho một Website thương mại và trả phí để bảo dưỡng hàng năm. Sau khi máy chủ nhận được một khóa mã bảo mật, việc tiếp nhận đơn hàng trở nên đơn giản hơn. Doanh nghiệp có thể ngay </w:t>
       </w:r>
       <w:r>
         <w:lastRenderedPageBreak/>
@@ -3931,10 +3928,7 @@
       </w:r>
       <w:proofErr w:type="gramEnd"/>
       <w:r>
-        <w:t xml:space="preserve"> toàn. Trong thực tế khi người sử dụng truy nhập vào các trang web được hỗ trợ bởi SSL, họ sẽ thấy một biểu tượng như một chiếc chìa khóa ở thanh công cụ bên dướ</w:t>
-      </w:r>
-      <w:r>
-        <w:t xml:space="preserve">i chương trình. </w:t>
+        <w:t xml:space="preserve"> toàn. Trong thực tế khi người sử dụng truy nhập vào các trang web được hỗ trợ bởi SSL, họ sẽ thấy một biểu tượng như một chiếc chìa khóa ở thanh công cụ bên dưới chương trình. </w:t>
       </w:r>
     </w:p>
     <w:p>
@@ -4412,7 +4406,7 @@
         <w:pStyle w:val="Heading1"/>
         <w:jc w:val="both"/>
       </w:pPr>
-      <w:bookmarkStart w:id="9" w:name="_Toc505703091"/>
+      <w:bookmarkStart w:id="9" w:name="_Toc505864009"/>
       <w:r>
         <w:rPr>
           <w:u w:val="single"/>
@@ -4443,7 +4437,7 @@
         </w:numPr>
         <w:jc w:val="both"/>
       </w:pPr>
-      <w:bookmarkStart w:id="10" w:name="_Toc505703092"/>
+      <w:bookmarkStart w:id="10" w:name="_Toc505864010"/>
       <w:r>
         <w:t xml:space="preserve">Hệ thống </w:t>
       </w:r>
@@ -4601,16 +4595,7 @@
         <w:jc w:val="both"/>
       </w:pPr>
       <w:r>
-        <w:t xml:space="preserve">Yêu cầu đầu tiên là </w:t>
-      </w:r>
-      <w:r>
-        <w:t xml:space="preserve">cả người mua và người bán đều phải đăng kí </w:t>
-      </w:r>
-      <w:r>
-        <w:t xml:space="preserve">một chứng chỉ số </w:t>
-      </w:r>
-      <w:r>
-        <w:t xml:space="preserve">với cơ quan chứng nhận. </w:t>
+        <w:t xml:space="preserve">Yêu cầu đầu tiên là cả người mua và người bán đều phải đăng kí một chứng chỉ số với cơ quan chứng nhận. </w:t>
       </w:r>
     </w:p>
     <w:p>
@@ -4776,7 +4761,7 @@
         </w:numPr>
         <w:jc w:val="both"/>
       </w:pPr>
-      <w:bookmarkStart w:id="11" w:name="_Toc505703093"/>
+      <w:bookmarkStart w:id="11" w:name="_Toc505864011"/>
       <w:r>
         <w:t>Đăng ký chứng chỉ cho các bên tham gia giao dịch điện tử</w:t>
       </w:r>
@@ -4788,7 +4773,140 @@
         <w:jc w:val="both"/>
       </w:pPr>
       <w:r>
-        <w:t>OpenID là một chuẩn mở và là một giao thức xác thực phân cấp.</w:t>
+        <w:t xml:space="preserve">Sự bảo đảm giao dịch của SET được xây dựng dựa trên các chứng chỉ được cấp cho các bên tham gia quá trình giao dịch điện tử. Để nhận được một chứng chỉ, người dùng phải có một định danh duy nhất (ID) và khóa công khai tương ứng được chứng nhận bởi một cơ quan có thẩm quyền (Certificate Authority - CA). </w:t>
+      </w:r>
+    </w:p>
+    <w:p>
+      <w:pPr>
+        <w:ind w:firstLine="720"/>
+        <w:jc w:val="both"/>
+      </w:pPr>
+      <w:r>
+        <w:t xml:space="preserve">Nếu CA xác thực người dùng là thật, CA sẽ kết hợp ID và khóa công khai lại thành một chữ kí số (sử dụng khóa riêng của họ, thường bằng cách tạo tóm lược thông điệp). Chữ kí số này có thể được xác thực lại bằng khóa công khai của CA. Như vậy, khi các bên còn lại muốn xác thực một khóa công khai của một người dùng cụ thể, họ sẽ yêu cầu một bản sao khóa công khai của CA và tiến hành xác thực. </w:t>
+      </w:r>
+    </w:p>
+    <w:p>
+      <w:pPr>
+        <w:ind w:firstLine="720"/>
+        <w:jc w:val="both"/>
+      </w:pPr>
+      <w:r>
+        <w:t>Có ba bên tham gia một giao dịch cần phải được đăng ký xác thực</w:t>
+      </w:r>
+    </w:p>
+    <w:p>
+      <w:pPr>
+        <w:pStyle w:val="ListParagraph"/>
+        <w:numPr>
+          <w:ilvl w:val="0"/>
+          <w:numId w:val="25"/>
+        </w:numPr>
+        <w:jc w:val="both"/>
+      </w:pPr>
+      <w:r>
+        <w:t xml:space="preserve"> Khách hàng (chủ nhân thẻ tín dụng)</w:t>
+      </w:r>
+    </w:p>
+    <w:p>
+      <w:pPr>
+        <w:pStyle w:val="ListParagraph"/>
+        <w:numPr>
+          <w:ilvl w:val="0"/>
+          <w:numId w:val="25"/>
+        </w:numPr>
+        <w:jc w:val="both"/>
+      </w:pPr>
+      <w:r>
+        <w:t>Cửa hàng / người bán</w:t>
+      </w:r>
+    </w:p>
+    <w:p>
+      <w:pPr>
+        <w:pStyle w:val="ListParagraph"/>
+        <w:numPr>
+          <w:ilvl w:val="0"/>
+          <w:numId w:val="25"/>
+        </w:numPr>
+        <w:jc w:val="both"/>
+      </w:pPr>
+      <w:r>
+        <w:t>Cổng thanh toán điện tử</w:t>
+      </w:r>
+    </w:p>
+    <w:p>
+      <w:pPr>
+        <w:ind w:firstLine="720"/>
+        <w:jc w:val="both"/>
+      </w:pPr>
+      <w:r>
+        <w:t xml:space="preserve">SET định nghĩa một hệ thống phân cấp cho việc tạo và phân phối chứng chỉ khóa công khai cho các bên tham gia giao dịch. Thành viên cao nhất của hệ thống là cơ quan cấp chứng chỉ gốc (root certificate authority) điều hành bởi SETCo. Cơ quan này cung cấp chứng chỉ khóa công khai cho các tổ chức thanh toán tài chính. Các tổ chức tài chính này lại trở thành cơ quan chứng nhận (brand certificate authority) cấp quyền cho các ngân hàng thành viên.  </w:t>
+      </w:r>
+    </w:p>
+    <w:p>
+      <w:pPr>
+        <w:ind w:firstLine="720"/>
+        <w:jc w:val="both"/>
+      </w:pPr>
+      <w:r>
+        <w:t>Mỗi cơ quan chứng nhận có chức năng cấp chứng chỉ cho từng loại đối tượng khác nhau. Cơ quan cung cấp quyền thẻ tín dụng cấp chứng chỉ khóa công khai cho khách hàng. Ngân hàng kinh doanh hoặc cơ quan cấp quyền cấp chứng chỉ khóa công khai cho người bán hàng. Các đơn vị cấp chứng chỉ riêng cho cổng thanh toán điện tử</w:t>
+      </w:r>
+      <w:r>
+        <w:t>.</w:t>
+      </w:r>
+    </w:p>
+    <w:p>
+      <w:pPr>
+        <w:ind w:firstLine="720"/>
+        <w:jc w:val="both"/>
+      </w:pPr>
+      <w:r>
+        <w:t>Minh họa mô hình phân cấp các cơ quan chứng nhận:</w:t>
+      </w:r>
+    </w:p>
+    <w:p>
+      <w:pPr>
+        <w:jc w:val="center"/>
+      </w:pPr>
+      <w:r>
+        <w:rPr>
+          <w:noProof/>
+        </w:rPr>
+        <w:lastRenderedPageBreak/>
+        <w:drawing>
+          <wp:inline distT="0" distB="0" distL="0" distR="0" wp14:anchorId="2358EDD1" wp14:editId="25A832B6">
+            <wp:extent cx="5581650" cy="5453403"/>
+            <wp:effectExtent l="0" t="0" r="0" b="0"/>
+            <wp:docPr id="8" name="Picture 8"/>
+            <wp:cNvGraphicFramePr>
+              <a:graphicFrameLocks xmlns:a="http://schemas.openxmlformats.org/drawingml/2006/main" noChangeAspect="1"/>
+            </wp:cNvGraphicFramePr>
+            <a:graphic xmlns:a="http://schemas.openxmlformats.org/drawingml/2006/main">
+              <a:graphicData uri="http://schemas.openxmlformats.org/drawingml/2006/picture">
+                <pic:pic xmlns:pic="http://schemas.openxmlformats.org/drawingml/2006/picture">
+                  <pic:nvPicPr>
+                    <pic:cNvPr id="1" name=""/>
+                    <pic:cNvPicPr/>
+                  </pic:nvPicPr>
+                  <pic:blipFill>
+                    <a:blip r:embed="rId14"/>
+                    <a:stretch>
+                      <a:fillRect/>
+                    </a:stretch>
+                  </pic:blipFill>
+                  <pic:spPr>
+                    <a:xfrm>
+                      <a:off x="0" y="0"/>
+                      <a:ext cx="5581650" cy="5453403"/>
+                    </a:xfrm>
+                    <a:prstGeom prst="rect">
+                      <a:avLst/>
+                    </a:prstGeom>
+                  </pic:spPr>
+                </pic:pic>
+              </a:graphicData>
+            </a:graphic>
+          </wp:inline>
+        </w:drawing>
       </w:r>
     </w:p>
     <w:p>
@@ -4805,7 +4923,7 @@
           <w:numId w:val="28"/>
         </w:numPr>
       </w:pPr>
-      <w:bookmarkStart w:id="12" w:name="_Toc505703094"/>
+      <w:bookmarkStart w:id="12" w:name="_Toc505864012"/>
       <w:r>
         <w:t>Các thuật toán băm và mã hóa</w:t>
       </w:r>
@@ -4813,9 +4931,308 @@
     </w:p>
     <w:p>
       <w:pPr>
-        <w:ind w:firstLine="720"/>
-        <w:jc w:val="both"/>
-      </w:pPr>
+        <w:pStyle w:val="ListParagraph"/>
+        <w:numPr>
+          <w:ilvl w:val="0"/>
+          <w:numId w:val="29"/>
+        </w:numPr>
+        <w:jc w:val="both"/>
+        <w:rPr>
+          <w:b/>
+          <w:i/>
+        </w:rPr>
+      </w:pPr>
+      <w:r>
+        <w:rPr>
+          <w:b/>
+          <w:i/>
+        </w:rPr>
+        <w:t>SHA</w:t>
+      </w:r>
+    </w:p>
+    <w:p>
+      <w:pPr>
+        <w:ind w:firstLine="720"/>
+        <w:jc w:val="both"/>
+      </w:pPr>
+      <w:r>
+        <w:t xml:space="preserve">SHA (Secure Hash Algorithm – giải thuật băm </w:t>
+      </w:r>
+      <w:proofErr w:type="gramStart"/>
+      <w:r>
+        <w:t>an</w:t>
+      </w:r>
+      <w:proofErr w:type="gramEnd"/>
+      <w:r>
+        <w:t xml:space="preserve"> toàn) là thuật toán dùng để chuyển một đoạn dữ liệu nhất định thành một đoạn dữ liệu có chiều dài không đổi với xác suất khác biệt cao. Những giải thuật này được gọi là “</w:t>
+      </w:r>
+      <w:proofErr w:type="gramStart"/>
+      <w:r>
+        <w:t>an</w:t>
+      </w:r>
+      <w:proofErr w:type="gramEnd"/>
+      <w:r>
+        <w:t xml:space="preserve"> toàn” vì theo chuẩn FIPS 180-2:</w:t>
+      </w:r>
+    </w:p>
+    <w:p>
+      <w:pPr>
+        <w:ind w:firstLine="720"/>
+        <w:jc w:val="both"/>
+      </w:pPr>
+      <w:r>
+        <w:t>Cho một giá trị băm nhất định được tạo nên bởi một trong những giải thuật SHA, việc tìm lại được đoạn dữ liệu gốc là không khả thi.</w:t>
+      </w:r>
+    </w:p>
+    <w:p>
+      <w:pPr>
+        <w:ind w:firstLine="720"/>
+        <w:jc w:val="both"/>
+      </w:pPr>
+      <w:r>
+        <w:t xml:space="preserve">Việc tìm được hai đoạn dữ liệu khác nhau có cùng kết quả băm tạo ra bởi một trong những thuật giải SHA là không khả thi. Bất cứ thay đổi nào trên đoạn dữ liệu gốc, dù nhỏ, cũng sẽ tạo nên một giá trị băm hoàn toàn khác với xác suất rất cao. </w:t>
+      </w:r>
+    </w:p>
+    <w:p>
+      <w:pPr>
+        <w:ind w:firstLine="720"/>
+        <w:jc w:val="both"/>
+      </w:pPr>
+      <w:r>
+        <w:t xml:space="preserve">Thuật toán SHA-1 trả lại kết quả dài 160 bit. </w:t>
+      </w:r>
+    </w:p>
+    <w:p>
+      <w:pPr>
+        <w:ind w:firstLine="720"/>
+        <w:jc w:val="both"/>
+      </w:pPr>
+      <w:r>
+        <w:lastRenderedPageBreak/>
+        <w:t>Ví dụ sử dụng thuật toán SHA-1 (dữ liệu gốc được ngầm hiểu sử dụng bảng mã ASCII)</w:t>
+      </w:r>
+    </w:p>
+    <w:p>
+      <w:pPr>
+        <w:ind w:firstLine="720"/>
+        <w:jc w:val="both"/>
+      </w:pPr>
+      <w:proofErr w:type="gramStart"/>
+      <w:r>
+        <w:t>SHA1(</w:t>
+      </w:r>
+      <w:proofErr w:type="gramEnd"/>
+      <w:r>
+        <w:t xml:space="preserve">"The quick brown fox jumps over the lazy dog") </w:t>
+      </w:r>
+    </w:p>
+    <w:p>
+      <w:pPr>
+        <w:ind w:firstLine="720"/>
+        <w:jc w:val="both"/>
+      </w:pPr>
+      <w:r>
+        <w:t xml:space="preserve">  = 2fd4e1c6 7a2d28fc ed849ee1 bb76e739 1b93eb12</w:t>
+      </w:r>
+    </w:p>
+    <w:p>
+      <w:pPr>
+        <w:ind w:firstLine="720"/>
+        <w:jc w:val="both"/>
+      </w:pPr>
+      <w:r>
+        <w:t>Ngay cả một thay đổi nhỏ trong đoạn dữ liệu gốc sẽ tạo nên một giá trị băm hoàn toàn khác. Ví dụ sửa “d” thành “c” ở chữ cuối cùng.</w:t>
+      </w:r>
+    </w:p>
+    <w:p>
+      <w:pPr>
+        <w:ind w:firstLine="720"/>
+        <w:jc w:val="both"/>
+      </w:pPr>
+      <w:proofErr w:type="gramStart"/>
+      <w:r>
+        <w:t>SHA1(</w:t>
+      </w:r>
+      <w:proofErr w:type="gramEnd"/>
+      <w:r>
+        <w:t xml:space="preserve">"The quick brown fox jumps over the lazy cog") </w:t>
+      </w:r>
+    </w:p>
+    <w:p>
+      <w:pPr>
+        <w:ind w:firstLine="720"/>
+        <w:jc w:val="both"/>
+      </w:pPr>
+      <w:r>
+        <w:t xml:space="preserve">  = de9f2c7f d25e1b3a fad3e85a 0bd17d9b 100db4b3</w:t>
+      </w:r>
+    </w:p>
+    <w:p>
+      <w:pPr>
+        <w:ind w:firstLine="720"/>
+        <w:jc w:val="both"/>
+      </w:pPr>
+      <w:r>
+        <w:t>Giá trị băm của một đoạn dữ liệu rỗng</w:t>
+      </w:r>
+    </w:p>
+    <w:p>
+      <w:pPr>
+        <w:ind w:firstLine="720"/>
+        <w:jc w:val="both"/>
+      </w:pPr>
+      <w:proofErr w:type="gramStart"/>
+      <w:r>
+        <w:t>SHA1(</w:t>
+      </w:r>
+      <w:proofErr w:type="gramEnd"/>
+      <w:r>
+        <w:t>"")</w:t>
+      </w:r>
+    </w:p>
+    <w:p>
+      <w:pPr>
+        <w:ind w:firstLine="720"/>
+        <w:jc w:val="both"/>
+      </w:pPr>
+      <w:r>
+        <w:t xml:space="preserve"> = da39a3ee 5e6b4b0d 3255bfef 95601890 afd80709</w:t>
+      </w:r>
+    </w:p>
+    <w:p>
+      <w:pPr>
+        <w:ind w:firstLine="720"/>
+        <w:jc w:val="both"/>
+      </w:pPr>
+    </w:p>
+    <w:p>
+      <w:pPr>
+        <w:pStyle w:val="ListParagraph"/>
+        <w:numPr>
+          <w:ilvl w:val="0"/>
+          <w:numId w:val="30"/>
+        </w:numPr>
+        <w:jc w:val="both"/>
+        <w:rPr>
+          <w:b/>
+          <w:i/>
+        </w:rPr>
+      </w:pPr>
+      <w:r>
+        <w:rPr>
+          <w:b/>
+          <w:i/>
+        </w:rPr>
+        <w:t>RSA</w:t>
+      </w:r>
+    </w:p>
+    <w:p>
+      <w:pPr>
+        <w:ind w:firstLine="720"/>
+        <w:jc w:val="both"/>
+      </w:pPr>
+      <w:r>
+        <w:t>RSA: Thuật toán được Ron Rivest, Adi Shamir và Len Adleman mô tả lần đầu tiên vào năm 1977 tại học viện công nghệ Massachusetts (MIT). Tên của thuật toán được lấy từ 3 chữ cái đầu của tên 3 tác giả.</w:t>
+      </w:r>
+    </w:p>
+    <w:p>
+      <w:pPr>
+        <w:ind w:firstLine="720"/>
+        <w:jc w:val="both"/>
+      </w:pPr>
+      <w:r>
+        <w:t xml:space="preserve">Ý tưởng then chốt để đảm bảo tính </w:t>
+      </w:r>
+      <w:proofErr w:type="gramStart"/>
+      <w:r>
+        <w:t>an</w:t>
+      </w:r>
+      <w:proofErr w:type="gramEnd"/>
+      <w:r>
+        <w:t xml:space="preserve"> toàn của RSA là dựa trên sự khó khăn trong việc phân tích nhân tử của 2 số nguyên tố lớn. (</w:t>
+      </w:r>
+      <w:proofErr w:type="gramStart"/>
+      <w:r>
+        <w:t>a</w:t>
+      </w:r>
+      <w:proofErr w:type="gramEnd"/>
+      <w:r>
+        <w:t xml:space="preserve"> x b = c, tìm ngược lại a, b từ c là phân tích nhân tử).</w:t>
+      </w:r>
+    </w:p>
+    <w:p>
+      <w:pPr>
+        <w:ind w:firstLine="720"/>
+        <w:jc w:val="both"/>
+      </w:pPr>
+      <w:r>
+        <w:t>Thuật toán RSA có hai khóa: khóa công khai (hay khóa công cộng) và khóa bí mật (hay khóa cá nhân). Mỗi khóa là những số cố định sử dụng trong quá trình mã hóa và giải mã. Khóa công khai được công bố rộng rãi cho mọi người và được dùng để mã hóa. Những thông tin được mã hóa bằng khóa công khai chỉ có thể được giải mã bằng khóa bí mật tương ứng. Nói cách khác, mọi người đều có thể mã hóa nhưng chỉ có người biết khóa cá nhân (bí mật) mới có thể giải mã được.</w:t>
+      </w:r>
+    </w:p>
+    <w:p>
+      <w:pPr>
+        <w:ind w:firstLine="720"/>
+        <w:jc w:val="both"/>
+      </w:pPr>
+    </w:p>
+    <w:p>
+      <w:pPr>
+        <w:pStyle w:val="ListParagraph"/>
+        <w:numPr>
+          <w:ilvl w:val="0"/>
+          <w:numId w:val="31"/>
+        </w:numPr>
+        <w:jc w:val="both"/>
+        <w:rPr>
+          <w:b/>
+          <w:i/>
+        </w:rPr>
+      </w:pPr>
+      <w:r>
+        <w:rPr>
+          <w:b/>
+          <w:i/>
+        </w:rPr>
+        <w:t>DES</w:t>
+      </w:r>
+    </w:p>
+    <w:p>
+      <w:pPr>
+        <w:ind w:firstLine="720"/>
+        <w:jc w:val="both"/>
+      </w:pPr>
+      <w:r>
+        <w:t xml:space="preserve">DES là thuật toán mã hóa khối: nó xử lý từng khối thông tin của bản rõ có độ dài xác định và biến đổi </w:t>
+      </w:r>
+      <w:proofErr w:type="gramStart"/>
+      <w:r>
+        <w:t>theo</w:t>
+      </w:r>
+      <w:proofErr w:type="gramEnd"/>
+      <w:r>
+        <w:t xml:space="preserve"> những quá trình phức tạp để trở thành khối thông tin của bản mã có độ dài không thay đổi. Trong trường hợp của DES, độ dài mỗi khối là 64 bit. DES cũng sử dụng khóa để cá biệt hóa quá trình chuyển đổi. Nhờ vậy, chỉ khi biết khóa mới có thể giải mã được văn bản mã. Khóa dùng trong DES có độ dài toàn </w:t>
+      </w:r>
+      <w:r>
+        <w:lastRenderedPageBreak/>
+        <w:t>bộ là 64 bit. Tuy nhiên chỉ có 56 bit thực sự được sử dụng; 8 bit còn lại chỉ dùng cho việc kiểm tra. Vì thế, độ dài thực tế của khóa chỉ là 56 bit.</w:t>
+      </w:r>
+    </w:p>
+    <w:p>
+      <w:pPr>
+        <w:ind w:firstLine="720"/>
+        <w:jc w:val="both"/>
+      </w:pPr>
+      <w:r>
+        <w:t xml:space="preserve">Hiện nay DES được xem là không đủ </w:t>
+      </w:r>
+      <w:proofErr w:type="gramStart"/>
+      <w:r>
+        <w:t>an</w:t>
+      </w:r>
+      <w:proofErr w:type="gramEnd"/>
+      <w:r>
+        <w:t xml:space="preserve"> toàn cho nhiều ứng dụng. Nguyên nhân chủ yếu là độ dài 56 bit của khóa là quá nhỏ. Gần đây DES đã được thay thế bằng AES (Advanced Encryption Standard, hay Tiêu chuẩn Mã hóa Tiên tiến).</w:t>
+      </w:r>
     </w:p>
     <w:p>
       <w:pPr>
@@ -4831,7 +5248,7 @@
           <w:numId w:val="3"/>
         </w:numPr>
       </w:pPr>
-      <w:bookmarkStart w:id="13" w:name="_Toc505703095"/>
+      <w:bookmarkStart w:id="13" w:name="_Toc505864013"/>
       <w:r>
         <w:t>Quá trình mã hóa và giải mã trong SET</w:t>
       </w:r>
@@ -4839,9 +5256,394 @@
     </w:p>
     <w:p>
       <w:pPr>
-        <w:ind w:firstLine="720"/>
-        <w:jc w:val="both"/>
-      </w:pPr>
+        <w:pStyle w:val="ListParagraph"/>
+        <w:numPr>
+          <w:ilvl w:val="1"/>
+          <w:numId w:val="33"/>
+        </w:numPr>
+        <w:jc w:val="both"/>
+        <w:rPr>
+          <w:b/>
+          <w:i/>
+        </w:rPr>
+      </w:pPr>
+      <w:r>
+        <w:rPr>
+          <w:b/>
+          <w:i/>
+        </w:rPr>
+        <w:t>Quá trình mã hóa trong SET (encryption)</w:t>
+      </w:r>
+    </w:p>
+    <w:p>
+      <w:pPr>
+        <w:ind w:firstLine="720"/>
+        <w:jc w:val="both"/>
+      </w:pPr>
+      <w:r>
+        <w:t>Các t</w:t>
+      </w:r>
+      <w:r>
+        <w:t>huật toán sử dụng:</w:t>
+      </w:r>
+    </w:p>
+    <w:p>
+      <w:pPr>
+        <w:pStyle w:val="ListParagraph"/>
+        <w:numPr>
+          <w:ilvl w:val="1"/>
+          <w:numId w:val="3"/>
+        </w:numPr>
+        <w:jc w:val="both"/>
+      </w:pPr>
+      <w:r>
+        <w:t>Thuật toán RSA 1024 bit cho quá trình mã hóa bất đối xứng</w:t>
+      </w:r>
+    </w:p>
+    <w:p>
+      <w:pPr>
+        <w:pStyle w:val="ListParagraph"/>
+        <w:numPr>
+          <w:ilvl w:val="1"/>
+          <w:numId w:val="3"/>
+        </w:numPr>
+        <w:jc w:val="both"/>
+      </w:pPr>
+      <w:r>
+        <w:t>Thuật toán DES 56 bit cho quá trình mã hóa đối xứng</w:t>
+      </w:r>
+    </w:p>
+    <w:p>
+      <w:pPr>
+        <w:pStyle w:val="ListParagraph"/>
+        <w:numPr>
+          <w:ilvl w:val="1"/>
+          <w:numId w:val="3"/>
+        </w:numPr>
+        <w:jc w:val="both"/>
+      </w:pPr>
+      <w:r>
+        <w:t>SHA-1 (Secure Hash Algorithm) để tính toán băm các bản tin</w:t>
+      </w:r>
+    </w:p>
+    <w:p>
+      <w:pPr>
+        <w:ind w:firstLine="720"/>
+        <w:jc w:val="both"/>
+      </w:pPr>
+      <w:r>
+        <w:t>Quá trình mã hóa ở bên gửi S:</w:t>
+      </w:r>
+    </w:p>
+    <w:p>
+      <w:pPr>
+        <w:ind w:firstLine="720"/>
+        <w:jc w:val="both"/>
+      </w:pPr>
+      <w:r>
+        <w:t xml:space="preserve">Bước 1. Bên gửi S tạo một thông điệp ban đầu. Thông qua thuật toán băm (hash) để biến thông điệp ban đầu thành một tóm lược thông điệp (message digest). SET sử dụng thuật toán SHA-1. </w:t>
+      </w:r>
+    </w:p>
+    <w:p>
+      <w:pPr>
+        <w:ind w:firstLine="720"/>
+        <w:jc w:val="both"/>
+      </w:pPr>
+      <w:r>
+        <w:t xml:space="preserve">Bước 2. S mã hóa tóm tắt thông điệp đó bằng khóa riêng RSA. Đầu ra của bước này là một chữ kí số. </w:t>
+      </w:r>
+    </w:p>
+    <w:p>
+      <w:pPr>
+        <w:ind w:firstLine="720"/>
+        <w:jc w:val="both"/>
+      </w:pPr>
+      <w:r>
+        <w:t>Bước 3. S tạo một khóa cho quá trình mã hóa đối xứng DES</w:t>
+      </w:r>
+    </w:p>
+    <w:p>
+      <w:pPr>
+        <w:ind w:firstLine="720"/>
+        <w:jc w:val="both"/>
+      </w:pPr>
+      <w:r>
+        <w:t xml:space="preserve">Bước 4. S lấy toàn bộ thông điệp ban đầu (bước 1), chữ ký số (bước 2), và chứng chỉ số của nó rồi mã hóa bằng khóa đối xứng </w:t>
+      </w:r>
+      <w:proofErr w:type="gramStart"/>
+      <w:r>
+        <w:t>theo</w:t>
+      </w:r>
+      <w:proofErr w:type="gramEnd"/>
+      <w:r>
+        <w:t xml:space="preserve"> thuật toán DES. Kết quả của bước này là thông điệp đã được mã hóa.</w:t>
+      </w:r>
+    </w:p>
+    <w:p>
+      <w:pPr>
+        <w:ind w:firstLine="720"/>
+        <w:jc w:val="both"/>
+      </w:pPr>
+      <w:r>
+        <w:t>Bước 5. S lựa chọn khóa một công khai của bên nhận R. Mã khóa khóa công khai (bước 3) và tạo ra một phong bì số.</w:t>
+      </w:r>
+    </w:p>
+    <w:p>
+      <w:pPr>
+        <w:ind w:firstLine="720"/>
+        <w:jc w:val="both"/>
+      </w:pPr>
+      <w:r>
+        <w:t xml:space="preserve">Thông điệp đã mã hóa ở bước 4 và phong bì số </w:t>
+      </w:r>
+      <w:proofErr w:type="gramStart"/>
+      <w:r>
+        <w:t>thu</w:t>
+      </w:r>
+      <w:proofErr w:type="gramEnd"/>
+      <w:r>
+        <w:t xml:space="preserve"> được</w:t>
+      </w:r>
+      <w:r>
+        <w:t xml:space="preserve"> </w:t>
+      </w:r>
+      <w:r>
+        <w:t>ở bước 5 được gửi tới bên nhận R.</w:t>
+      </w:r>
+    </w:p>
+    <w:p>
+      <w:pPr>
+        <w:jc w:val="center"/>
+      </w:pPr>
+      <w:r>
+        <w:rPr>
+          <w:rFonts w:cs="Times New Roman"/>
+          <w:noProof/>
+          <w:szCs w:val="24"/>
+        </w:rPr>
+        <w:lastRenderedPageBreak/>
+        <w:drawing>
+          <wp:inline distT="0" distB="0" distL="0" distR="0" wp14:anchorId="7A6A69EC" wp14:editId="5F6E6BEF">
+            <wp:extent cx="4460875" cy="5542280"/>
+            <wp:effectExtent l="0" t="0" r="0" b="1270"/>
+            <wp:docPr id="5" name="Picture 5"/>
+            <wp:cNvGraphicFramePr>
+              <a:graphicFrameLocks xmlns:a="http://schemas.openxmlformats.org/drawingml/2006/main" noChangeAspect="1"/>
+            </wp:cNvGraphicFramePr>
+            <a:graphic xmlns:a="http://schemas.openxmlformats.org/drawingml/2006/main">
+              <a:graphicData uri="http://schemas.openxmlformats.org/drawingml/2006/picture">
+                <pic:pic xmlns:pic="http://schemas.openxmlformats.org/drawingml/2006/picture">
+                  <pic:nvPicPr>
+                    <pic:cNvPr id="0" name="Picture 1"/>
+                    <pic:cNvPicPr>
+                      <a:picLocks noChangeAspect="1" noChangeArrowheads="1"/>
+                    </pic:cNvPicPr>
+                  </pic:nvPicPr>
+                  <pic:blipFill>
+                    <a:blip r:embed="rId15">
+                      <a:extLst>
+                        <a:ext uri="{28A0092B-C50C-407E-A947-70E740481C1C}">
+                          <a14:useLocalDpi xmlns:a14="http://schemas.microsoft.com/office/drawing/2010/main" val="0"/>
+                        </a:ext>
+                      </a:extLst>
+                    </a:blip>
+                    <a:srcRect/>
+                    <a:stretch>
+                      <a:fillRect/>
+                    </a:stretch>
+                  </pic:blipFill>
+                  <pic:spPr bwMode="auto">
+                    <a:xfrm>
+                      <a:off x="0" y="0"/>
+                      <a:ext cx="4460875" cy="5542280"/>
+                    </a:xfrm>
+                    <a:prstGeom prst="rect">
+                      <a:avLst/>
+                    </a:prstGeom>
+                    <a:noFill/>
+                    <a:ln>
+                      <a:noFill/>
+                    </a:ln>
+                  </pic:spPr>
+                </pic:pic>
+              </a:graphicData>
+            </a:graphic>
+          </wp:inline>
+        </w:drawing>
+      </w:r>
+    </w:p>
+    <w:p>
+      <w:pPr>
+        <w:ind w:firstLine="720"/>
+        <w:jc w:val="both"/>
+      </w:pPr>
+    </w:p>
+    <w:p>
+      <w:pPr>
+        <w:pStyle w:val="ListParagraph"/>
+        <w:numPr>
+          <w:ilvl w:val="1"/>
+          <w:numId w:val="33"/>
+        </w:numPr>
+        <w:jc w:val="both"/>
+        <w:rPr>
+          <w:b/>
+          <w:i/>
+        </w:rPr>
+      </w:pPr>
+      <w:r>
+        <w:rPr>
+          <w:b/>
+          <w:i/>
+        </w:rPr>
+        <w:t>Quá trình giải mã trong SET (decryption)</w:t>
+      </w:r>
+    </w:p>
+    <w:p>
+      <w:pPr>
+        <w:ind w:firstLine="720"/>
+        <w:jc w:val="both"/>
+      </w:pPr>
+      <w:r>
+        <w:t xml:space="preserve">Thuật toán sử dụng: </w:t>
+      </w:r>
+      <w:r>
+        <w:t>Tương tự</w:t>
+      </w:r>
+      <w:r>
+        <w:t xml:space="preserve"> như quá trình mã hóa</w:t>
+      </w:r>
+    </w:p>
+    <w:p>
+      <w:pPr>
+        <w:ind w:firstLine="720"/>
+        <w:jc w:val="both"/>
+      </w:pPr>
+      <w:r>
+        <w:t>Quá trình giải mã ở bên nhận R.</w:t>
+      </w:r>
+    </w:p>
+    <w:p>
+      <w:pPr>
+        <w:ind w:firstLine="720"/>
+        <w:jc w:val="both"/>
+      </w:pPr>
+      <w:r>
+        <w:t>Bước 1. Bên nhận R giải mã phong bì số bằng khóa riêng RSA và nhận được khóa đối xứng DES.</w:t>
+      </w:r>
+    </w:p>
+    <w:p>
+      <w:pPr>
+        <w:ind w:firstLine="720"/>
+        <w:jc w:val="both"/>
+      </w:pPr>
+      <w:r>
+        <w:t xml:space="preserve">Bước 2. Sử dụng khóa đối xứng DES ở bước 1, bên nhận giải mã thông điệp mã hóa nhận được từ bên gửi S thu được thông điệp text (plain text message), chữ kí số và chứng chỉ số của bên gửi S. </w:t>
+      </w:r>
+    </w:p>
+    <w:p>
+      <w:pPr>
+        <w:ind w:firstLine="720"/>
+        <w:jc w:val="both"/>
+      </w:pPr>
+      <w:r>
+        <w:t xml:space="preserve">Bước 3. Từ chứng chỉ số của S vừa </w:t>
+      </w:r>
+      <w:proofErr w:type="gramStart"/>
+      <w:r>
+        <w:t>thu</w:t>
+      </w:r>
+      <w:proofErr w:type="gramEnd"/>
+      <w:r>
+        <w:t xml:space="preserve"> được, R giải nén lấy khóa công khai RSA của S.</w:t>
+      </w:r>
+    </w:p>
+    <w:p>
+      <w:pPr>
+        <w:ind w:firstLine="720"/>
+        <w:jc w:val="both"/>
+      </w:pPr>
+      <w:r>
+        <w:lastRenderedPageBreak/>
+        <w:t>Bước 4. Sử dụng khóa công khai RSA của S, thông điệp mã hóa được giải mã thành tóm lược thông điệp số 1.</w:t>
+      </w:r>
+    </w:p>
+    <w:p>
+      <w:pPr>
+        <w:ind w:firstLine="720"/>
+        <w:jc w:val="both"/>
+      </w:pPr>
+      <w:r>
+        <w:t xml:space="preserve">Bước 5. Thông điệp text (nhận được ở bước 2) được R đưa qua thuật toán băm SHA-1 </w:t>
+      </w:r>
+      <w:proofErr w:type="gramStart"/>
+      <w:r>
+        <w:t>thu</w:t>
+      </w:r>
+      <w:proofErr w:type="gramEnd"/>
+      <w:r>
+        <w:t xml:space="preserve"> được tóm lược thông điệp số 2. Hai tóm lược thông điệp số 1 và số 2 được so sánh với nhau, nếu chúng giống nhau thì xác thực của bên gửi S được bảo đảm.</w:t>
+      </w:r>
+    </w:p>
+    <w:p>
+      <w:pPr>
+        <w:jc w:val="center"/>
+      </w:pPr>
+      <w:r>
+        <w:rPr>
+          <w:rFonts w:cs="Times New Roman"/>
+          <w:noProof/>
+          <w:szCs w:val="24"/>
+        </w:rPr>
+        <w:drawing>
+          <wp:inline distT="0" distB="0" distL="0" distR="0" wp14:anchorId="5A9EDA99" wp14:editId="1B34F946">
+            <wp:extent cx="4480560" cy="5577840"/>
+            <wp:effectExtent l="0" t="0" r="0" b="3810"/>
+            <wp:docPr id="6" name="Picture 6"/>
+            <wp:cNvGraphicFramePr>
+              <a:graphicFrameLocks xmlns:a="http://schemas.openxmlformats.org/drawingml/2006/main" noChangeAspect="1"/>
+            </wp:cNvGraphicFramePr>
+            <a:graphic xmlns:a="http://schemas.openxmlformats.org/drawingml/2006/main">
+              <a:graphicData uri="http://schemas.openxmlformats.org/drawingml/2006/picture">
+                <pic:pic xmlns:pic="http://schemas.openxmlformats.org/drawingml/2006/picture">
+                  <pic:nvPicPr>
+                    <pic:cNvPr id="0" name="Picture 2"/>
+                    <pic:cNvPicPr>
+                      <a:picLocks noChangeAspect="1" noChangeArrowheads="1"/>
+                    </pic:cNvPicPr>
+                  </pic:nvPicPr>
+                  <pic:blipFill>
+                    <a:blip r:embed="rId16">
+                      <a:extLst>
+                        <a:ext uri="{28A0092B-C50C-407E-A947-70E740481C1C}">
+                          <a14:useLocalDpi xmlns:a14="http://schemas.microsoft.com/office/drawing/2010/main" val="0"/>
+                        </a:ext>
+                      </a:extLst>
+                    </a:blip>
+                    <a:srcRect/>
+                    <a:stretch>
+                      <a:fillRect/>
+                    </a:stretch>
+                  </pic:blipFill>
+                  <pic:spPr bwMode="auto">
+                    <a:xfrm>
+                      <a:off x="0" y="0"/>
+                      <a:ext cx="4480560" cy="5577840"/>
+                    </a:xfrm>
+                    <a:prstGeom prst="rect">
+                      <a:avLst/>
+                    </a:prstGeom>
+                    <a:noFill/>
+                    <a:ln>
+                      <a:noFill/>
+                    </a:ln>
+                  </pic:spPr>
+                </pic:pic>
+              </a:graphicData>
+            </a:graphic>
+          </wp:inline>
+        </w:drawing>
+      </w:r>
     </w:p>
     <w:p>
       <w:pPr>
@@ -4857,7 +5659,7 @@
           <w:numId w:val="3"/>
         </w:numPr>
       </w:pPr>
-      <w:bookmarkStart w:id="14" w:name="_Toc505703096"/>
+      <w:bookmarkStart w:id="14" w:name="_Toc505864014"/>
       <w:r>
         <w:t>Chữ ký kép (Dual signature)</w:t>
       </w:r>
@@ -4868,6 +5670,324 @@
         <w:ind w:firstLine="720"/>
         <w:jc w:val="both"/>
       </w:pPr>
+      <w:r>
+        <w:t>Do người mua giao tiếp với người bán và cổng thanh toán bằng một thông điệp duy nhất bao gồm hai phần là yêu cầu đặt hàng và thông tin thẻ, cần đảm bảo rằng:</w:t>
+      </w:r>
+    </w:p>
+    <w:p>
+      <w:pPr>
+        <w:ind w:firstLine="720"/>
+        <w:jc w:val="both"/>
+      </w:pPr>
+      <w:r>
+        <w:t>Bên bán không thể nhìn thấy được thông tin các lệnh giao dịch chuyển tiền</w:t>
+      </w:r>
+    </w:p>
+    <w:p>
+      <w:pPr>
+        <w:ind w:firstLine="720"/>
+        <w:jc w:val="both"/>
+      </w:pPr>
+      <w:r>
+        <w:t>Bên cung cấp dịch vụ thanh toán không thể biết được thông tin cụ thể các đơn hàng</w:t>
+      </w:r>
+    </w:p>
+    <w:p>
+      <w:pPr>
+        <w:ind w:firstLine="720"/>
+        <w:jc w:val="both"/>
+      </w:pPr>
+      <w:r>
+        <w:lastRenderedPageBreak/>
+        <w:t xml:space="preserve">Đồng thời khách hàng cũng cần được biết là khoản thanh toán là cho chính đơn hàng mình đã mua. Các yêu cầu trên có thể đạt được bằng khái niệm “chữ ký kép” trong SET. </w:t>
+      </w:r>
+    </w:p>
+    <w:p>
+      <w:pPr>
+        <w:ind w:firstLine="720"/>
+        <w:jc w:val="both"/>
+      </w:pPr>
+      <w:r>
+        <w:t>Chữ kí kép được tạo ra như thế nào?</w:t>
+      </w:r>
+    </w:p>
+    <w:p>
+      <w:pPr>
+        <w:ind w:firstLine="720"/>
+        <w:jc w:val="both"/>
+      </w:pPr>
+      <w:r>
+        <w:t>Bước 1. Khách hàng lấy dữ liệu thanh toán (Payment Information – PI) và đưa vào hàm xử lý băm SHA-1 nhận được tóm lược thông điệp thanh toán (Payment Information Message Digest – PIMD)</w:t>
+      </w:r>
+    </w:p>
+    <w:p>
+      <w:pPr>
+        <w:ind w:firstLine="720"/>
+        <w:jc w:val="both"/>
+      </w:pPr>
+      <w:r>
+        <w:t>Bước 2. Khách hàng lấy dữ liệu đơn hàng (Order Information – OI) và đưa vào hàm xử lý băm SHA-1 nhận được tóm lược thông điệp đơn hàng (Order Information Message Digest – OIMD).</w:t>
+      </w:r>
+    </w:p>
+    <w:p>
+      <w:pPr>
+        <w:ind w:firstLine="720"/>
+        <w:jc w:val="both"/>
+      </w:pPr>
+      <w:r>
+        <w:t>Bước 3. Nối PIMD với OIMD lại thành một chuỗi</w:t>
+      </w:r>
+    </w:p>
+    <w:p>
+      <w:pPr>
+        <w:ind w:firstLine="720"/>
+        <w:jc w:val="both"/>
+      </w:pPr>
+      <w:r>
+        <w:t>Bước 4. Đưa chuỗi kết hợp đó vào xử lý băm SHA-1 nhận được tóm lược thông điệp thanh toán đơn hàng (Payment Order Message Digest – POMD)</w:t>
+      </w:r>
+    </w:p>
+    <w:p>
+      <w:pPr>
+        <w:ind w:firstLine="720"/>
+        <w:jc w:val="both"/>
+      </w:pPr>
+      <w:r>
+        <w:t xml:space="preserve">Bước 5. Mã hóa POMD bằng khóa RSA công khai của khách hàng nhận được chữ kí kép. </w:t>
+      </w:r>
+    </w:p>
+    <w:p>
+      <w:pPr>
+        <w:ind w:firstLine="720"/>
+        <w:jc w:val="both"/>
+      </w:pPr>
+      <w:r>
+        <w:t>Quá trình được minh họa như sau:</w:t>
+      </w:r>
+    </w:p>
+    <w:p>
+      <w:pPr>
+        <w:jc w:val="center"/>
+      </w:pPr>
+      <w:r>
+        <w:rPr>
+          <w:rFonts w:cs="Times New Roman"/>
+          <w:noProof/>
+          <w:szCs w:val="24"/>
+        </w:rPr>
+        <w:drawing>
+          <wp:inline distT="0" distB="0" distL="0" distR="0" wp14:anchorId="77B03C4E" wp14:editId="3F06689C">
+            <wp:extent cx="5581650" cy="2707569"/>
+            <wp:effectExtent l="0" t="0" r="0" b="0"/>
+            <wp:docPr id="7" name="Picture 7"/>
+            <wp:cNvGraphicFramePr>
+              <a:graphicFrameLocks xmlns:a="http://schemas.openxmlformats.org/drawingml/2006/main" noChangeAspect="1"/>
+            </wp:cNvGraphicFramePr>
+            <a:graphic xmlns:a="http://schemas.openxmlformats.org/drawingml/2006/main">
+              <a:graphicData uri="http://schemas.openxmlformats.org/drawingml/2006/picture">
+                <pic:pic xmlns:pic="http://schemas.openxmlformats.org/drawingml/2006/picture">
+                  <pic:nvPicPr>
+                    <pic:cNvPr id="0" name="Picture 1"/>
+                    <pic:cNvPicPr>
+                      <a:picLocks noChangeAspect="1" noChangeArrowheads="1"/>
+                    </pic:cNvPicPr>
+                  </pic:nvPicPr>
+                  <pic:blipFill>
+                    <a:blip r:embed="rId17">
+                      <a:extLst>
+                        <a:ext uri="{28A0092B-C50C-407E-A947-70E740481C1C}">
+                          <a14:useLocalDpi xmlns:a14="http://schemas.microsoft.com/office/drawing/2010/main" val="0"/>
+                        </a:ext>
+                      </a:extLst>
+                    </a:blip>
+                    <a:srcRect/>
+                    <a:stretch>
+                      <a:fillRect/>
+                    </a:stretch>
+                  </pic:blipFill>
+                  <pic:spPr bwMode="auto">
+                    <a:xfrm>
+                      <a:off x="0" y="0"/>
+                      <a:ext cx="5581650" cy="2707569"/>
+                    </a:xfrm>
+                    <a:prstGeom prst="rect">
+                      <a:avLst/>
+                    </a:prstGeom>
+                    <a:noFill/>
+                    <a:ln>
+                      <a:noFill/>
+                    </a:ln>
+                  </pic:spPr>
+                </pic:pic>
+              </a:graphicData>
+            </a:graphic>
+          </wp:inline>
+        </w:drawing>
+      </w:r>
+    </w:p>
+    <w:p>
+      <w:pPr>
+        <w:ind w:firstLine="720"/>
+        <w:jc w:val="both"/>
+      </w:pPr>
+      <w:r>
+        <w:t xml:space="preserve">Chữ ký kép </w:t>
+      </w:r>
+      <w:r>
+        <w:t xml:space="preserve">được sử dụng như thế nào trong </w:t>
+      </w:r>
+      <w:r>
+        <w:t>ngân hàng?</w:t>
+      </w:r>
+    </w:p>
+    <w:p>
+      <w:pPr>
+        <w:pStyle w:val="ListParagraph"/>
+        <w:numPr>
+          <w:ilvl w:val="0"/>
+          <w:numId w:val="34"/>
+        </w:numPr>
+        <w:jc w:val="both"/>
+      </w:pPr>
+      <w:r>
+        <w:t>Quá trình mã hóa</w:t>
+      </w:r>
+    </w:p>
+    <w:p>
+      <w:pPr>
+        <w:ind w:firstLine="720"/>
+        <w:jc w:val="both"/>
+      </w:pPr>
+      <w:r>
+        <w:t>Các bước thực hiện của khách hàng C sau khi tạo ra chữ ký kép</w:t>
+      </w:r>
+    </w:p>
+    <w:p>
+      <w:pPr>
+        <w:ind w:firstLine="720"/>
+        <w:jc w:val="both"/>
+      </w:pPr>
+      <w:r>
+        <w:t>Bước 1. Khách hàng C tạo ra một khóa cho mã hóa đồng bộ DES</w:t>
+      </w:r>
+    </w:p>
+    <w:p>
+      <w:pPr>
+        <w:ind w:firstLine="720"/>
+        <w:jc w:val="both"/>
+      </w:pPr>
+      <w:r>
+        <w:t>Bước 2. C sử dụng phương pháp mã hóa DES để mã hóa thông điệp PI, chữ kí kép, chứng chỉ của C, và OIMD. Kết quả nhận được thông điệp mã hóa.</w:t>
+      </w:r>
+    </w:p>
+    <w:p>
+      <w:pPr>
+        <w:ind w:firstLine="720"/>
+        <w:jc w:val="both"/>
+      </w:pPr>
+      <w:r>
+        <w:lastRenderedPageBreak/>
+        <w:t xml:space="preserve">Bước 3. C lấy một khóa công khai RSA của ngân hàng B. Mã hóa khóa đồng bộ DES ở bước 1 nhận được phong bì số. </w:t>
+      </w:r>
+    </w:p>
+    <w:p>
+      <w:pPr>
+        <w:ind w:firstLine="720"/>
+        <w:jc w:val="both"/>
+      </w:pPr>
+      <w:r>
+        <w:t>Thông điệp mã hóa và phong bì số được gửi tới ngân hàng B</w:t>
+      </w:r>
+    </w:p>
+    <w:p>
+      <w:pPr>
+        <w:ind w:firstLine="720"/>
+        <w:jc w:val="both"/>
+      </w:pPr>
+    </w:p>
+    <w:p>
+      <w:pPr>
+        <w:pStyle w:val="ListParagraph"/>
+        <w:numPr>
+          <w:ilvl w:val="0"/>
+          <w:numId w:val="34"/>
+        </w:numPr>
+        <w:jc w:val="both"/>
+      </w:pPr>
+      <w:r>
+        <w:t>Quá trình giải mã</w:t>
+      </w:r>
+    </w:p>
+    <w:p>
+      <w:pPr>
+        <w:ind w:firstLine="720"/>
+        <w:jc w:val="both"/>
+      </w:pPr>
+      <w:r>
+        <w:t>Các bước xử lý của ngân hàng B sau khi nhận được thông điệp mã hóa và phong bì số:</w:t>
+      </w:r>
+    </w:p>
+    <w:p>
+      <w:pPr>
+        <w:ind w:firstLine="720"/>
+        <w:jc w:val="both"/>
+      </w:pPr>
+      <w:r>
+        <w:t xml:space="preserve">Bước 1. Ngân hàng B sử dụng khóa riêng RSA của B để giải mã phong bì số nhận được khóa đối xứng DES. </w:t>
+      </w:r>
+    </w:p>
+    <w:p>
+      <w:pPr>
+        <w:ind w:firstLine="720"/>
+        <w:jc w:val="both"/>
+      </w:pPr>
+      <w:r>
+        <w:t>Bước 2. B sử dụng khóa đối xứng DES để giải mã phần đầu tiên của thông điệp mã hóa nhận được PI, chữ kí kép, chứng chỉ của khách hàng và OIMD.</w:t>
+      </w:r>
+    </w:p>
+    <w:p>
+      <w:pPr>
+        <w:ind w:firstLine="720"/>
+        <w:jc w:val="both"/>
+      </w:pPr>
+      <w:r>
+        <w:t>Bước 3. B đưa PI vào xử lý băm SHA-1 để lấy PIMD.</w:t>
+      </w:r>
+    </w:p>
+    <w:p>
+      <w:pPr>
+        <w:ind w:firstLine="720"/>
+        <w:jc w:val="both"/>
+      </w:pPr>
+      <w:r>
+        <w:t>Bước 4. B nối PIMD và OIMD lại thành mỗi chuỗi và xử lý hàm băm SHA-1. Kết quả nhận được POMD.</w:t>
+      </w:r>
+    </w:p>
+    <w:p>
+      <w:pPr>
+        <w:ind w:firstLine="720"/>
+        <w:jc w:val="both"/>
+      </w:pPr>
+      <w:r>
+        <w:t xml:space="preserve">Bước 5. B giải mã phần còn lại của thông điệp mã hóa là chữ kí kép bằng khóa công khai của khách hàng (nhận được từ chứng chỉ số của khách hàng). Kết quả </w:t>
+      </w:r>
+      <w:proofErr w:type="gramStart"/>
+      <w:r>
+        <w:t>thu</w:t>
+      </w:r>
+      <w:proofErr w:type="gramEnd"/>
+      <w:r>
+        <w:t xml:space="preserve"> được một bản sau của POMD.</w:t>
+      </w:r>
+    </w:p>
+    <w:p>
+      <w:pPr>
+        <w:ind w:firstLine="720"/>
+        <w:jc w:val="both"/>
+      </w:pPr>
+      <w:r>
+        <w:t>Bước 6. So sánh POMD nhận được ở bước 4 và bước 5. Nếu chúng giống nhau chứng tỏ thông điệp được gửi tới từ đúng khách hàng.</w:t>
+      </w:r>
     </w:p>
     <w:p>
       <w:pPr>
@@ -4894,7 +6014,7 @@
         <w:pStyle w:val="Heading1"/>
         <w:jc w:val="both"/>
       </w:pPr>
-      <w:bookmarkStart w:id="15" w:name="_Toc505703097"/>
+      <w:bookmarkStart w:id="15" w:name="_Toc505864015"/>
       <w:r>
         <w:rPr>
           <w:u w:val="single"/>
@@ -4909,10 +6029,7 @@
         <w:t>4</w:t>
       </w:r>
       <w:r>
-        <w:t xml:space="preserve">: </w:t>
-      </w:r>
-      <w:r>
-        <w:t>KẾT LUẬN</w:t>
+        <w:t>: KẾT LUẬN</w:t>
       </w:r>
       <w:bookmarkEnd w:id="15"/>
     </w:p>
@@ -4973,7 +6090,7 @@
       </w:pPr>
     </w:p>
     <w:sectPr>
-      <w:footerReference w:type="default" r:id="rId14"/>
+      <w:footerReference w:type="default" r:id="rId18"/>
       <w:pgSz w:w="11909" w:h="16834" w:code="9"/>
       <w:pgMar w:top="1134" w:right="1134" w:bottom="1134" w:left="1985" w:header="720" w:footer="567" w:gutter="0"/>
       <w:pgBorders w:display="firstPage">
@@ -5085,7 +6202,7 @@
             <w:sz w:val="24"/>
             <w:szCs w:val="24"/>
           </w:rPr>
-          <w:t>19</w:t>
+          <w:t>21</w:t>
         </w:r>
         <w:r>
           <w:rPr>
@@ -5369,6 +6486,95 @@
     </w:lvl>
   </w:abstractNum>
   <w:abstractNum w:abstractNumId="2">
+    <w:nsid w:val="1534261A"/>
+    <w:multiLevelType w:val="hybridMultilevel"/>
+    <w:tmpl w:val="974CE11A"/>
+    <w:lvl w:ilvl="0" w:tplc="54C697E4">
+      <w:start w:val="1"/>
+      <w:numFmt w:val="decimal"/>
+      <w:lvlText w:val="3.%1."/>
+      <w:lvlJc w:val="left"/>
+      <w:pPr>
+        <w:ind w:left="360" w:hanging="360"/>
+      </w:pPr>
+      <w:rPr>
+        <w:rFonts w:hint="default"/>
+      </w:rPr>
+    </w:lvl>
+    <w:lvl w:ilvl="1" w:tplc="04090019" w:tentative="1">
+      <w:start w:val="1"/>
+      <w:numFmt w:val="lowerLetter"/>
+      <w:lvlText w:val="%2."/>
+      <w:lvlJc w:val="left"/>
+      <w:pPr>
+        <w:ind w:left="1080" w:hanging="360"/>
+      </w:pPr>
+    </w:lvl>
+    <w:lvl w:ilvl="2" w:tplc="0409001B" w:tentative="1">
+      <w:start w:val="1"/>
+      <w:numFmt w:val="lowerRoman"/>
+      <w:lvlText w:val="%3."/>
+      <w:lvlJc w:val="right"/>
+      <w:pPr>
+        <w:ind w:left="1800" w:hanging="180"/>
+      </w:pPr>
+    </w:lvl>
+    <w:lvl w:ilvl="3" w:tplc="0409000F" w:tentative="1">
+      <w:start w:val="1"/>
+      <w:numFmt w:val="decimal"/>
+      <w:lvlText w:val="%4."/>
+      <w:lvlJc w:val="left"/>
+      <w:pPr>
+        <w:ind w:left="2520" w:hanging="360"/>
+      </w:pPr>
+    </w:lvl>
+    <w:lvl w:ilvl="4" w:tplc="04090019" w:tentative="1">
+      <w:start w:val="1"/>
+      <w:numFmt w:val="lowerLetter"/>
+      <w:lvlText w:val="%5."/>
+      <w:lvlJc w:val="left"/>
+      <w:pPr>
+        <w:ind w:left="3240" w:hanging="360"/>
+      </w:pPr>
+    </w:lvl>
+    <w:lvl w:ilvl="5" w:tplc="0409001B" w:tentative="1">
+      <w:start w:val="1"/>
+      <w:numFmt w:val="lowerRoman"/>
+      <w:lvlText w:val="%6."/>
+      <w:lvlJc w:val="right"/>
+      <w:pPr>
+        <w:ind w:left="3960" w:hanging="180"/>
+      </w:pPr>
+    </w:lvl>
+    <w:lvl w:ilvl="6" w:tplc="0409000F" w:tentative="1">
+      <w:start w:val="1"/>
+      <w:numFmt w:val="decimal"/>
+      <w:lvlText w:val="%7."/>
+      <w:lvlJc w:val="left"/>
+      <w:pPr>
+        <w:ind w:left="4680" w:hanging="360"/>
+      </w:pPr>
+    </w:lvl>
+    <w:lvl w:ilvl="7" w:tplc="04090019" w:tentative="1">
+      <w:start w:val="1"/>
+      <w:numFmt w:val="lowerLetter"/>
+      <w:lvlText w:val="%8."/>
+      <w:lvlJc w:val="left"/>
+      <w:pPr>
+        <w:ind w:left="5400" w:hanging="360"/>
+      </w:pPr>
+    </w:lvl>
+    <w:lvl w:ilvl="8" w:tplc="0409001B" w:tentative="1">
+      <w:start w:val="1"/>
+      <w:numFmt w:val="lowerRoman"/>
+      <w:lvlText w:val="%9."/>
+      <w:lvlJc w:val="right"/>
+      <w:pPr>
+        <w:ind w:left="6120" w:hanging="180"/>
+      </w:pPr>
+    </w:lvl>
+  </w:abstractNum>
+  <w:abstractNum w:abstractNumId="3">
     <w:nsid w:val="1C7B4460"/>
     <w:multiLevelType w:val="multilevel"/>
     <w:tmpl w:val="C85614F2"/>
@@ -5508,7 +6714,7 @@
       </w:rPr>
     </w:lvl>
   </w:abstractNum>
-  <w:abstractNum w:abstractNumId="3">
+  <w:abstractNum w:abstractNumId="4">
     <w:nsid w:val="1CDC4B07"/>
     <w:multiLevelType w:val="multilevel"/>
     <w:tmpl w:val="A2900E60"/>
@@ -5656,7 +6862,96 @@
       </w:rPr>
     </w:lvl>
   </w:abstractNum>
-  <w:abstractNum w:abstractNumId="4">
+  <w:abstractNum w:abstractNumId="5">
+    <w:nsid w:val="210C0EC3"/>
+    <w:multiLevelType w:val="hybridMultilevel"/>
+    <w:tmpl w:val="1D280820"/>
+    <w:lvl w:ilvl="0" w:tplc="BADCFFCE">
+      <w:start w:val="2"/>
+      <w:numFmt w:val="decimal"/>
+      <w:lvlText w:val="3.%1."/>
+      <w:lvlJc w:val="left"/>
+      <w:pPr>
+        <w:ind w:left="360" w:hanging="360"/>
+      </w:pPr>
+      <w:rPr>
+        <w:rFonts w:hint="default"/>
+      </w:rPr>
+    </w:lvl>
+    <w:lvl w:ilvl="1" w:tplc="04090019" w:tentative="1">
+      <w:start w:val="1"/>
+      <w:numFmt w:val="lowerLetter"/>
+      <w:lvlText w:val="%2."/>
+      <w:lvlJc w:val="left"/>
+      <w:pPr>
+        <w:ind w:left="1440" w:hanging="360"/>
+      </w:pPr>
+    </w:lvl>
+    <w:lvl w:ilvl="2" w:tplc="0409001B" w:tentative="1">
+      <w:start w:val="1"/>
+      <w:numFmt w:val="lowerRoman"/>
+      <w:lvlText w:val="%3."/>
+      <w:lvlJc w:val="right"/>
+      <w:pPr>
+        <w:ind w:left="2160" w:hanging="180"/>
+      </w:pPr>
+    </w:lvl>
+    <w:lvl w:ilvl="3" w:tplc="0409000F" w:tentative="1">
+      <w:start w:val="1"/>
+      <w:numFmt w:val="decimal"/>
+      <w:lvlText w:val="%4."/>
+      <w:lvlJc w:val="left"/>
+      <w:pPr>
+        <w:ind w:left="2880" w:hanging="360"/>
+      </w:pPr>
+    </w:lvl>
+    <w:lvl w:ilvl="4" w:tplc="04090019" w:tentative="1">
+      <w:start w:val="1"/>
+      <w:numFmt w:val="lowerLetter"/>
+      <w:lvlText w:val="%5."/>
+      <w:lvlJc w:val="left"/>
+      <w:pPr>
+        <w:ind w:left="3600" w:hanging="360"/>
+      </w:pPr>
+    </w:lvl>
+    <w:lvl w:ilvl="5" w:tplc="0409001B" w:tentative="1">
+      <w:start w:val="1"/>
+      <w:numFmt w:val="lowerRoman"/>
+      <w:lvlText w:val="%6."/>
+      <w:lvlJc w:val="right"/>
+      <w:pPr>
+        <w:ind w:left="4320" w:hanging="180"/>
+      </w:pPr>
+    </w:lvl>
+    <w:lvl w:ilvl="6" w:tplc="0409000F" w:tentative="1">
+      <w:start w:val="1"/>
+      <w:numFmt w:val="decimal"/>
+      <w:lvlText w:val="%7."/>
+      <w:lvlJc w:val="left"/>
+      <w:pPr>
+        <w:ind w:left="5040" w:hanging="360"/>
+      </w:pPr>
+    </w:lvl>
+    <w:lvl w:ilvl="7" w:tplc="04090019" w:tentative="1">
+      <w:start w:val="1"/>
+      <w:numFmt w:val="lowerLetter"/>
+      <w:lvlText w:val="%8."/>
+      <w:lvlJc w:val="left"/>
+      <w:pPr>
+        <w:ind w:left="5760" w:hanging="360"/>
+      </w:pPr>
+    </w:lvl>
+    <w:lvl w:ilvl="8" w:tplc="0409001B" w:tentative="1">
+      <w:start w:val="1"/>
+      <w:numFmt w:val="lowerRoman"/>
+      <w:lvlText w:val="%9."/>
+      <w:lvlJc w:val="right"/>
+      <w:pPr>
+        <w:ind w:left="6480" w:hanging="180"/>
+      </w:pPr>
+    </w:lvl>
+  </w:abstractNum>
+  <w:abstractNum w:abstractNumId="6">
     <w:nsid w:val="23244DBA"/>
     <w:multiLevelType w:val="hybridMultilevel"/>
     <w:tmpl w:val="23EED04E"/>
@@ -5769,7 +7064,7 @@
       </w:rPr>
     </w:lvl>
   </w:abstractNum>
-  <w:abstractNum w:abstractNumId="5">
+  <w:abstractNum w:abstractNumId="7">
     <w:nsid w:val="234D6C9A"/>
     <w:multiLevelType w:val="hybridMultilevel"/>
     <w:tmpl w:val="63CCFC7A"/>
@@ -5858,11 +7153,11 @@
       </w:pPr>
     </w:lvl>
   </w:abstractNum>
-  <w:abstractNum w:abstractNumId="6">
-    <w:nsid w:val="298D361F"/>
+  <w:abstractNum w:abstractNumId="8">
+    <w:nsid w:val="27A05C9E"/>
     <w:multiLevelType w:val="hybridMultilevel"/>
-    <w:tmpl w:val="B224C36A"/>
-    <w:lvl w:ilvl="0" w:tplc="54C697E4">
+    <w:tmpl w:val="C7549F24"/>
+    <w:lvl w:ilvl="0" w:tplc="3B2C7970">
       <w:start w:val="1"/>
       <w:numFmt w:val="decimal"/>
       <w:lvlText w:val="3.%1."/>
@@ -5880,7 +7175,7 @@
       <w:lvlText w:val="%2."/>
       <w:lvlJc w:val="left"/>
       <w:pPr>
-        <w:ind w:left="1080" w:hanging="360"/>
+        <w:ind w:left="1440" w:hanging="360"/>
       </w:pPr>
     </w:lvl>
     <w:lvl w:ilvl="2" w:tplc="0409001B" w:tentative="1">
@@ -5889,7 +7184,7 @@
       <w:lvlText w:val="%3."/>
       <w:lvlJc w:val="right"/>
       <w:pPr>
-        <w:ind w:left="1800" w:hanging="180"/>
+        <w:ind w:left="2160" w:hanging="180"/>
       </w:pPr>
     </w:lvl>
     <w:lvl w:ilvl="3" w:tplc="0409000F" w:tentative="1">
@@ -5898,7 +7193,7 @@
       <w:lvlText w:val="%4."/>
       <w:lvlJc w:val="left"/>
       <w:pPr>
-        <w:ind w:left="2520" w:hanging="360"/>
+        <w:ind w:left="2880" w:hanging="360"/>
       </w:pPr>
     </w:lvl>
     <w:lvl w:ilvl="4" w:tplc="04090019" w:tentative="1">
@@ -5907,7 +7202,7 @@
       <w:lvlText w:val="%5."/>
       <w:lvlJc w:val="left"/>
       <w:pPr>
-        <w:ind w:left="3240" w:hanging="360"/>
+        <w:ind w:left="3600" w:hanging="360"/>
       </w:pPr>
     </w:lvl>
     <w:lvl w:ilvl="5" w:tplc="0409001B" w:tentative="1">
@@ -5916,7 +7211,7 @@
       <w:lvlText w:val="%6."/>
       <w:lvlJc w:val="right"/>
       <w:pPr>
-        <w:ind w:left="3960" w:hanging="180"/>
+        <w:ind w:left="4320" w:hanging="180"/>
       </w:pPr>
     </w:lvl>
     <w:lvl w:ilvl="6" w:tplc="0409000F" w:tentative="1">
@@ -5925,7 +7220,7 @@
       <w:lvlText w:val="%7."/>
       <w:lvlJc w:val="left"/>
       <w:pPr>
-        <w:ind w:left="4680" w:hanging="360"/>
+        <w:ind w:left="5040" w:hanging="360"/>
       </w:pPr>
     </w:lvl>
     <w:lvl w:ilvl="7" w:tplc="04090019" w:tentative="1">
@@ -5934,7 +7229,7 @@
       <w:lvlText w:val="%8."/>
       <w:lvlJc w:val="left"/>
       <w:pPr>
-        <w:ind w:left="5400" w:hanging="360"/>
+        <w:ind w:left="5760" w:hanging="360"/>
       </w:pPr>
     </w:lvl>
     <w:lvl w:ilvl="8" w:tplc="0409001B" w:tentative="1">
@@ -5943,11 +7238,100 @@
       <w:lvlText w:val="%9."/>
       <w:lvlJc w:val="right"/>
       <w:pPr>
+        <w:ind w:left="6480" w:hanging="180"/>
+      </w:pPr>
+    </w:lvl>
+  </w:abstractNum>
+  <w:abstractNum w:abstractNumId="9">
+    <w:nsid w:val="298D361F"/>
+    <w:multiLevelType w:val="hybridMultilevel"/>
+    <w:tmpl w:val="974CE11A"/>
+    <w:lvl w:ilvl="0" w:tplc="54C697E4">
+      <w:start w:val="1"/>
+      <w:numFmt w:val="decimal"/>
+      <w:lvlText w:val="3.%1."/>
+      <w:lvlJc w:val="left"/>
+      <w:pPr>
+        <w:ind w:left="360" w:hanging="360"/>
+      </w:pPr>
+      <w:rPr>
+        <w:rFonts w:hint="default"/>
+      </w:rPr>
+    </w:lvl>
+    <w:lvl w:ilvl="1" w:tplc="04090019" w:tentative="1">
+      <w:start w:val="1"/>
+      <w:numFmt w:val="lowerLetter"/>
+      <w:lvlText w:val="%2."/>
+      <w:lvlJc w:val="left"/>
+      <w:pPr>
+        <w:ind w:left="1080" w:hanging="360"/>
+      </w:pPr>
+    </w:lvl>
+    <w:lvl w:ilvl="2" w:tplc="0409001B" w:tentative="1">
+      <w:start w:val="1"/>
+      <w:numFmt w:val="lowerRoman"/>
+      <w:lvlText w:val="%3."/>
+      <w:lvlJc w:val="right"/>
+      <w:pPr>
+        <w:ind w:left="1800" w:hanging="180"/>
+      </w:pPr>
+    </w:lvl>
+    <w:lvl w:ilvl="3" w:tplc="0409000F" w:tentative="1">
+      <w:start w:val="1"/>
+      <w:numFmt w:val="decimal"/>
+      <w:lvlText w:val="%4."/>
+      <w:lvlJc w:val="left"/>
+      <w:pPr>
+        <w:ind w:left="2520" w:hanging="360"/>
+      </w:pPr>
+    </w:lvl>
+    <w:lvl w:ilvl="4" w:tplc="04090019" w:tentative="1">
+      <w:start w:val="1"/>
+      <w:numFmt w:val="lowerLetter"/>
+      <w:lvlText w:val="%5."/>
+      <w:lvlJc w:val="left"/>
+      <w:pPr>
+        <w:ind w:left="3240" w:hanging="360"/>
+      </w:pPr>
+    </w:lvl>
+    <w:lvl w:ilvl="5" w:tplc="0409001B" w:tentative="1">
+      <w:start w:val="1"/>
+      <w:numFmt w:val="lowerRoman"/>
+      <w:lvlText w:val="%6."/>
+      <w:lvlJc w:val="right"/>
+      <w:pPr>
+        <w:ind w:left="3960" w:hanging="180"/>
+      </w:pPr>
+    </w:lvl>
+    <w:lvl w:ilvl="6" w:tplc="0409000F" w:tentative="1">
+      <w:start w:val="1"/>
+      <w:numFmt w:val="decimal"/>
+      <w:lvlText w:val="%7."/>
+      <w:lvlJc w:val="left"/>
+      <w:pPr>
+        <w:ind w:left="4680" w:hanging="360"/>
+      </w:pPr>
+    </w:lvl>
+    <w:lvl w:ilvl="7" w:tplc="04090019" w:tentative="1">
+      <w:start w:val="1"/>
+      <w:numFmt w:val="lowerLetter"/>
+      <w:lvlText w:val="%8."/>
+      <w:lvlJc w:val="left"/>
+      <w:pPr>
+        <w:ind w:left="5400" w:hanging="360"/>
+      </w:pPr>
+    </w:lvl>
+    <w:lvl w:ilvl="8" w:tplc="0409001B" w:tentative="1">
+      <w:start w:val="1"/>
+      <w:numFmt w:val="lowerRoman"/>
+      <w:lvlText w:val="%9."/>
+      <w:lvlJc w:val="right"/>
+      <w:pPr>
         <w:ind w:left="6120" w:hanging="180"/>
       </w:pPr>
     </w:lvl>
   </w:abstractNum>
-  <w:abstractNum w:abstractNumId="7">
+  <w:abstractNum w:abstractNumId="10">
     <w:nsid w:val="2B53596B"/>
     <w:multiLevelType w:val="hybridMultilevel"/>
     <w:tmpl w:val="E9563CC2"/>
@@ -6036,7 +7420,7 @@
       </w:pPr>
     </w:lvl>
   </w:abstractNum>
-  <w:abstractNum w:abstractNumId="8">
+  <w:abstractNum w:abstractNumId="11">
     <w:nsid w:val="2C0158E7"/>
     <w:multiLevelType w:val="multilevel"/>
     <w:tmpl w:val="A0B2626E"/>
@@ -6185,7 +7569,96 @@
       </w:rPr>
     </w:lvl>
   </w:abstractNum>
-  <w:abstractNum w:abstractNumId="9">
+  <w:abstractNum w:abstractNumId="12">
+    <w:nsid w:val="31E13D77"/>
+    <w:multiLevelType w:val="hybridMultilevel"/>
+    <w:tmpl w:val="590C7320"/>
+    <w:lvl w:ilvl="0" w:tplc="A61051BE">
+      <w:start w:val="3"/>
+      <w:numFmt w:val="decimal"/>
+      <w:lvlText w:val="3.%1."/>
+      <w:lvlJc w:val="left"/>
+      <w:pPr>
+        <w:ind w:left="360" w:hanging="360"/>
+      </w:pPr>
+      <w:rPr>
+        <w:rFonts w:hint="default"/>
+      </w:rPr>
+    </w:lvl>
+    <w:lvl w:ilvl="1" w:tplc="04090019" w:tentative="1">
+      <w:start w:val="1"/>
+      <w:numFmt w:val="lowerLetter"/>
+      <w:lvlText w:val="%2."/>
+      <w:lvlJc w:val="left"/>
+      <w:pPr>
+        <w:ind w:left="1440" w:hanging="360"/>
+      </w:pPr>
+    </w:lvl>
+    <w:lvl w:ilvl="2" w:tplc="0409001B" w:tentative="1">
+      <w:start w:val="1"/>
+      <w:numFmt w:val="lowerRoman"/>
+      <w:lvlText w:val="%3."/>
+      <w:lvlJc w:val="right"/>
+      <w:pPr>
+        <w:ind w:left="2160" w:hanging="180"/>
+      </w:pPr>
+    </w:lvl>
+    <w:lvl w:ilvl="3" w:tplc="0409000F" w:tentative="1">
+      <w:start w:val="1"/>
+      <w:numFmt w:val="decimal"/>
+      <w:lvlText w:val="%4."/>
+      <w:lvlJc w:val="left"/>
+      <w:pPr>
+        <w:ind w:left="2880" w:hanging="360"/>
+      </w:pPr>
+    </w:lvl>
+    <w:lvl w:ilvl="4" w:tplc="04090019" w:tentative="1">
+      <w:start w:val="1"/>
+      <w:numFmt w:val="lowerLetter"/>
+      <w:lvlText w:val="%5."/>
+      <w:lvlJc w:val="left"/>
+      <w:pPr>
+        <w:ind w:left="3600" w:hanging="360"/>
+      </w:pPr>
+    </w:lvl>
+    <w:lvl w:ilvl="5" w:tplc="0409001B" w:tentative="1">
+      <w:start w:val="1"/>
+      <w:numFmt w:val="lowerRoman"/>
+      <w:lvlText w:val="%6."/>
+      <w:lvlJc w:val="right"/>
+      <w:pPr>
+        <w:ind w:left="4320" w:hanging="180"/>
+      </w:pPr>
+    </w:lvl>
+    <w:lvl w:ilvl="6" w:tplc="0409000F" w:tentative="1">
+      <w:start w:val="1"/>
+      <w:numFmt w:val="decimal"/>
+      <w:lvlText w:val="%7."/>
+      <w:lvlJc w:val="left"/>
+      <w:pPr>
+        <w:ind w:left="5040" w:hanging="360"/>
+      </w:pPr>
+    </w:lvl>
+    <w:lvl w:ilvl="7" w:tplc="04090019" w:tentative="1">
+      <w:start w:val="1"/>
+      <w:numFmt w:val="lowerLetter"/>
+      <w:lvlText w:val="%8."/>
+      <w:lvlJc w:val="left"/>
+      <w:pPr>
+        <w:ind w:left="5760" w:hanging="360"/>
+      </w:pPr>
+    </w:lvl>
+    <w:lvl w:ilvl="8" w:tplc="0409001B" w:tentative="1">
+      <w:start w:val="1"/>
+      <w:numFmt w:val="lowerRoman"/>
+      <w:lvlText w:val="%9."/>
+      <w:lvlJc w:val="right"/>
+      <w:pPr>
+        <w:ind w:left="6480" w:hanging="180"/>
+      </w:pPr>
+    </w:lvl>
+  </w:abstractNum>
+  <w:abstractNum w:abstractNumId="13">
     <w:nsid w:val="34B71A83"/>
     <w:multiLevelType w:val="hybridMultilevel"/>
     <w:tmpl w:val="C0005F36"/>
@@ -6297,7 +7770,7 @@
       </w:rPr>
     </w:lvl>
   </w:abstractNum>
-  <w:abstractNum w:abstractNumId="10">
+  <w:abstractNum w:abstractNumId="14">
     <w:nsid w:val="3AC378C7"/>
     <w:multiLevelType w:val="multilevel"/>
     <w:tmpl w:val="89B8D644"/>
@@ -6446,7 +7919,7 @@
       </w:rPr>
     </w:lvl>
   </w:abstractNum>
-  <w:abstractNum w:abstractNumId="11">
+  <w:abstractNum w:abstractNumId="15">
     <w:nsid w:val="3B992193"/>
     <w:multiLevelType w:val="hybridMultilevel"/>
     <w:tmpl w:val="416427B0"/>
@@ -6535,7 +8008,7 @@
       </w:pPr>
     </w:lvl>
   </w:abstractNum>
-  <w:abstractNum w:abstractNumId="12">
+  <w:abstractNum w:abstractNumId="16">
     <w:nsid w:val="3EBF7738"/>
     <w:multiLevelType w:val="multilevel"/>
     <w:tmpl w:val="C2C808A8"/>
@@ -6675,7 +8148,7 @@
       </w:rPr>
     </w:lvl>
   </w:abstractNum>
-  <w:abstractNum w:abstractNumId="13">
+  <w:abstractNum w:abstractNumId="17">
     <w:nsid w:val="456031F7"/>
     <w:multiLevelType w:val="hybridMultilevel"/>
     <w:tmpl w:val="5ED6A8C0"/>
@@ -6787,7 +8260,7 @@
       </w:rPr>
     </w:lvl>
   </w:abstractNum>
-  <w:abstractNum w:abstractNumId="14">
+  <w:abstractNum w:abstractNumId="18">
     <w:nsid w:val="468A6D63"/>
     <w:multiLevelType w:val="hybridMultilevel"/>
     <w:tmpl w:val="5E069B72"/>
@@ -6900,7 +8373,7 @@
       </w:rPr>
     </w:lvl>
   </w:abstractNum>
-  <w:abstractNum w:abstractNumId="15">
+  <w:abstractNum w:abstractNumId="19">
     <w:nsid w:val="4A16700E"/>
     <w:multiLevelType w:val="multilevel"/>
     <w:tmpl w:val="1C484F60"/>
@@ -7049,7 +8522,7 @@
       </w:rPr>
     </w:lvl>
   </w:abstractNum>
-  <w:abstractNum w:abstractNumId="16">
+  <w:abstractNum w:abstractNumId="20">
     <w:nsid w:val="4A642B0B"/>
     <w:multiLevelType w:val="multilevel"/>
     <w:tmpl w:val="CA641A38"/>
@@ -7167,7 +8640,7 @@
       </w:rPr>
     </w:lvl>
   </w:abstractNum>
-  <w:abstractNum w:abstractNumId="17">
+  <w:abstractNum w:abstractNumId="21">
     <w:nsid w:val="4D4B7B6B"/>
     <w:multiLevelType w:val="hybridMultilevel"/>
     <w:tmpl w:val="1D0EF378"/>
@@ -7256,7 +8729,7 @@
       </w:pPr>
     </w:lvl>
   </w:abstractNum>
-  <w:abstractNum w:abstractNumId="18">
+  <w:abstractNum w:abstractNumId="22">
     <w:nsid w:val="52B07420"/>
     <w:multiLevelType w:val="hybridMultilevel"/>
     <w:tmpl w:val="5BD205AA"/>
@@ -7369,7 +8842,7 @@
       </w:rPr>
     </w:lvl>
   </w:abstractNum>
-  <w:abstractNum w:abstractNumId="19">
+  <w:abstractNum w:abstractNumId="23">
     <w:nsid w:val="52E97B50"/>
     <w:multiLevelType w:val="hybridMultilevel"/>
     <w:tmpl w:val="EE10A13A"/>
@@ -7458,7 +8931,7 @@
       </w:pPr>
     </w:lvl>
   </w:abstractNum>
-  <w:abstractNum w:abstractNumId="20">
+  <w:abstractNum w:abstractNumId="24">
     <w:nsid w:val="5C6F4E9A"/>
     <w:multiLevelType w:val="hybridMultilevel"/>
     <w:tmpl w:val="3C46D72C"/>
@@ -7546,7 +9019,7 @@
       </w:pPr>
     </w:lvl>
   </w:abstractNum>
-  <w:abstractNum w:abstractNumId="21">
+  <w:abstractNum w:abstractNumId="25">
     <w:nsid w:val="5CE4627A"/>
     <w:multiLevelType w:val="multilevel"/>
     <w:tmpl w:val="7B004E30"/>
@@ -7695,7 +9168,120 @@
       </w:rPr>
     </w:lvl>
   </w:abstractNum>
-  <w:abstractNum w:abstractNumId="22">
+  <w:abstractNum w:abstractNumId="26">
+    <w:nsid w:val="66ED544E"/>
+    <w:multiLevelType w:val="hybridMultilevel"/>
+    <w:tmpl w:val="7176407C"/>
+    <w:lvl w:ilvl="0" w:tplc="4154C872">
+      <w:start w:val="4"/>
+      <w:numFmt w:val="bullet"/>
+      <w:lvlText w:val=""/>
+      <w:lvlJc w:val="left"/>
+      <w:pPr>
+        <w:ind w:left="1080" w:hanging="360"/>
+      </w:pPr>
+      <w:rPr>
+        <w:rFonts w:ascii="Symbol" w:eastAsiaTheme="minorHAnsi" w:hAnsi="Symbol" w:cstheme="minorBidi" w:hint="default"/>
+      </w:rPr>
+    </w:lvl>
+    <w:lvl w:ilvl="1" w:tplc="04090003" w:tentative="1">
+      <w:start w:val="1"/>
+      <w:numFmt w:val="bullet"/>
+      <w:lvlText w:val="o"/>
+      <w:lvlJc w:val="left"/>
+      <w:pPr>
+        <w:ind w:left="1800" w:hanging="360"/>
+      </w:pPr>
+      <w:rPr>
+        <w:rFonts w:ascii="Courier New" w:hAnsi="Courier New" w:cs="Courier New" w:hint="default"/>
+      </w:rPr>
+    </w:lvl>
+    <w:lvl w:ilvl="2" w:tplc="04090005" w:tentative="1">
+      <w:start w:val="1"/>
+      <w:numFmt w:val="bullet"/>
+      <w:lvlText w:val=""/>
+      <w:lvlJc w:val="left"/>
+      <w:pPr>
+        <w:ind w:left="2520" w:hanging="360"/>
+      </w:pPr>
+      <w:rPr>
+        <w:rFonts w:ascii="Wingdings" w:hAnsi="Wingdings" w:hint="default"/>
+      </w:rPr>
+    </w:lvl>
+    <w:lvl w:ilvl="3" w:tplc="04090001" w:tentative="1">
+      <w:start w:val="1"/>
+      <w:numFmt w:val="bullet"/>
+      <w:lvlText w:val=""/>
+      <w:lvlJc w:val="left"/>
+      <w:pPr>
+        <w:ind w:left="3240" w:hanging="360"/>
+      </w:pPr>
+      <w:rPr>
+        <w:rFonts w:ascii="Symbol" w:hAnsi="Symbol" w:hint="default"/>
+      </w:rPr>
+    </w:lvl>
+    <w:lvl w:ilvl="4" w:tplc="04090003" w:tentative="1">
+      <w:start w:val="1"/>
+      <w:numFmt w:val="bullet"/>
+      <w:lvlText w:val="o"/>
+      <w:lvlJc w:val="left"/>
+      <w:pPr>
+        <w:ind w:left="3960" w:hanging="360"/>
+      </w:pPr>
+      <w:rPr>
+        <w:rFonts w:ascii="Courier New" w:hAnsi="Courier New" w:cs="Courier New" w:hint="default"/>
+      </w:rPr>
+    </w:lvl>
+    <w:lvl w:ilvl="5" w:tplc="04090005" w:tentative="1">
+      <w:start w:val="1"/>
+      <w:numFmt w:val="bullet"/>
+      <w:lvlText w:val=""/>
+      <w:lvlJc w:val="left"/>
+      <w:pPr>
+        <w:ind w:left="4680" w:hanging="360"/>
+      </w:pPr>
+      <w:rPr>
+        <w:rFonts w:ascii="Wingdings" w:hAnsi="Wingdings" w:hint="default"/>
+      </w:rPr>
+    </w:lvl>
+    <w:lvl w:ilvl="6" w:tplc="04090001" w:tentative="1">
+      <w:start w:val="1"/>
+      <w:numFmt w:val="bullet"/>
+      <w:lvlText w:val=""/>
+      <w:lvlJc w:val="left"/>
+      <w:pPr>
+        <w:ind w:left="5400" w:hanging="360"/>
+      </w:pPr>
+      <w:rPr>
+        <w:rFonts w:ascii="Symbol" w:hAnsi="Symbol" w:hint="default"/>
+      </w:rPr>
+    </w:lvl>
+    <w:lvl w:ilvl="7" w:tplc="04090003" w:tentative="1">
+      <w:start w:val="1"/>
+      <w:numFmt w:val="bullet"/>
+      <w:lvlText w:val="o"/>
+      <w:lvlJc w:val="left"/>
+      <w:pPr>
+        <w:ind w:left="6120" w:hanging="360"/>
+      </w:pPr>
+      <w:rPr>
+        <w:rFonts w:ascii="Courier New" w:hAnsi="Courier New" w:cs="Courier New" w:hint="default"/>
+      </w:rPr>
+    </w:lvl>
+    <w:lvl w:ilvl="8" w:tplc="04090005" w:tentative="1">
+      <w:start w:val="1"/>
+      <w:numFmt w:val="bullet"/>
+      <w:lvlText w:val=""/>
+      <w:lvlJc w:val="left"/>
+      <w:pPr>
+        <w:ind w:left="6840" w:hanging="360"/>
+      </w:pPr>
+      <w:rPr>
+        <w:rFonts w:ascii="Wingdings" w:hAnsi="Wingdings" w:hint="default"/>
+      </w:rPr>
+    </w:lvl>
+  </w:abstractNum>
+  <w:abstractNum w:abstractNumId="27">
     <w:nsid w:val="6B351F7F"/>
     <w:multiLevelType w:val="hybridMultilevel"/>
     <w:tmpl w:val="349A64B8"/>
@@ -7811,7 +9397,7 @@
       </w:pPr>
     </w:lvl>
   </w:abstractNum>
-  <w:abstractNum w:abstractNumId="23">
+  <w:abstractNum w:abstractNumId="28">
     <w:nsid w:val="6C2B7DED"/>
     <w:multiLevelType w:val="multilevel"/>
     <w:tmpl w:val="EF843580"/>
@@ -7929,7 +9515,120 @@
       </w:rPr>
     </w:lvl>
   </w:abstractNum>
-  <w:abstractNum w:abstractNumId="24">
+  <w:abstractNum w:abstractNumId="29">
+    <w:nsid w:val="6E8E190E"/>
+    <w:multiLevelType w:val="multilevel"/>
+    <w:tmpl w:val="B89CA748"/>
+    <w:lvl w:ilvl="0">
+      <w:start w:val="4"/>
+      <w:numFmt w:val="decimal"/>
+      <w:lvlText w:val="%1."/>
+      <w:lvlJc w:val="left"/>
+      <w:pPr>
+        <w:ind w:left="390" w:hanging="390"/>
+      </w:pPr>
+      <w:rPr>
+        <w:rFonts w:hint="default"/>
+      </w:rPr>
+    </w:lvl>
+    <w:lvl w:ilvl="1">
+      <w:start w:val="1"/>
+      <w:numFmt w:val="decimal"/>
+      <w:lvlText w:val="%1.%2."/>
+      <w:lvlJc w:val="left"/>
+      <w:pPr>
+        <w:ind w:left="720" w:hanging="720"/>
+      </w:pPr>
+      <w:rPr>
+        <w:rFonts w:hint="default"/>
+      </w:rPr>
+    </w:lvl>
+    <w:lvl w:ilvl="2">
+      <w:start w:val="1"/>
+      <w:numFmt w:val="decimal"/>
+      <w:lvlText w:val="%1.%2.%3."/>
+      <w:lvlJc w:val="left"/>
+      <w:pPr>
+        <w:ind w:left="720" w:hanging="720"/>
+      </w:pPr>
+      <w:rPr>
+        <w:rFonts w:hint="default"/>
+      </w:rPr>
+    </w:lvl>
+    <w:lvl w:ilvl="3">
+      <w:start w:val="1"/>
+      <w:numFmt w:val="decimal"/>
+      <w:lvlText w:val="%1.%2.%3.%4."/>
+      <w:lvlJc w:val="left"/>
+      <w:pPr>
+        <w:ind w:left="1080" w:hanging="1080"/>
+      </w:pPr>
+      <w:rPr>
+        <w:rFonts w:hint="default"/>
+      </w:rPr>
+    </w:lvl>
+    <w:lvl w:ilvl="4">
+      <w:start w:val="1"/>
+      <w:numFmt w:val="decimal"/>
+      <w:lvlText w:val="%1.%2.%3.%4.%5."/>
+      <w:lvlJc w:val="left"/>
+      <w:pPr>
+        <w:ind w:left="1080" w:hanging="1080"/>
+      </w:pPr>
+      <w:rPr>
+        <w:rFonts w:hint="default"/>
+      </w:rPr>
+    </w:lvl>
+    <w:lvl w:ilvl="5">
+      <w:start w:val="1"/>
+      <w:numFmt w:val="decimal"/>
+      <w:lvlText w:val="%1.%2.%3.%4.%5.%6."/>
+      <w:lvlJc w:val="left"/>
+      <w:pPr>
+        <w:ind w:left="1440" w:hanging="1440"/>
+      </w:pPr>
+      <w:rPr>
+        <w:rFonts w:hint="default"/>
+      </w:rPr>
+    </w:lvl>
+    <w:lvl w:ilvl="6">
+      <w:start w:val="1"/>
+      <w:numFmt w:val="decimal"/>
+      <w:lvlText w:val="%1.%2.%3.%4.%5.%6.%7."/>
+      <w:lvlJc w:val="left"/>
+      <w:pPr>
+        <w:ind w:left="1440" w:hanging="1440"/>
+      </w:pPr>
+      <w:rPr>
+        <w:rFonts w:hint="default"/>
+      </w:rPr>
+    </w:lvl>
+    <w:lvl w:ilvl="7">
+      <w:start w:val="1"/>
+      <w:numFmt w:val="decimal"/>
+      <w:lvlText w:val="%1.%2.%3.%4.%5.%6.%7.%8."/>
+      <w:lvlJc w:val="left"/>
+      <w:pPr>
+        <w:ind w:left="1800" w:hanging="1800"/>
+      </w:pPr>
+      <w:rPr>
+        <w:rFonts w:hint="default"/>
+      </w:rPr>
+    </w:lvl>
+    <w:lvl w:ilvl="8">
+      <w:start w:val="1"/>
+      <w:numFmt w:val="decimal"/>
+      <w:lvlText w:val="%1.%2.%3.%4.%5.%6.%7.%8.%9."/>
+      <w:lvlJc w:val="left"/>
+      <w:pPr>
+        <w:ind w:left="1800" w:hanging="1800"/>
+      </w:pPr>
+      <w:rPr>
+        <w:rFonts w:hint="default"/>
+      </w:rPr>
+    </w:lvl>
+  </w:abstractNum>
+  <w:abstractNum w:abstractNumId="30">
     <w:nsid w:val="7354210F"/>
     <w:multiLevelType w:val="hybridMultilevel"/>
     <w:tmpl w:val="F1E6A92E"/>
@@ -8042,7 +9741,7 @@
       </w:rPr>
     </w:lvl>
   </w:abstractNum>
-  <w:abstractNum w:abstractNumId="25">
+  <w:abstractNum w:abstractNumId="31">
     <w:nsid w:val="780A5822"/>
     <w:multiLevelType w:val="hybridMultilevel"/>
     <w:tmpl w:val="A0D20488"/>
@@ -8131,7 +9830,7 @@
       </w:pPr>
     </w:lvl>
   </w:abstractNum>
-  <w:abstractNum w:abstractNumId="26">
+  <w:abstractNum w:abstractNumId="32">
     <w:nsid w:val="78202F22"/>
     <w:multiLevelType w:val="hybridMultilevel"/>
     <w:tmpl w:val="CF58F0DA"/>
@@ -8220,7 +9919,7 @@
       </w:pPr>
     </w:lvl>
   </w:abstractNum>
-  <w:abstractNum w:abstractNumId="27">
+  <w:abstractNum w:abstractNumId="33">
     <w:nsid w:val="79A44B1B"/>
     <w:multiLevelType w:val="hybridMultilevel"/>
     <w:tmpl w:val="456A5D0E"/>
@@ -8332,58 +10031,58 @@
     </w:lvl>
   </w:abstractNum>
   <w:num w:numId="1">
+    <w:abstractNumId w:val="17"/>
+  </w:num>
+  <w:num w:numId="2">
+    <w:abstractNumId w:val="21"/>
+  </w:num>
+  <w:num w:numId="3">
+    <w:abstractNumId w:val="24"/>
+  </w:num>
+  <w:num w:numId="4">
+    <w:abstractNumId w:val="10"/>
+  </w:num>
+  <w:num w:numId="5">
+    <w:abstractNumId w:val="27"/>
+  </w:num>
+  <w:num w:numId="6">
+    <w:abstractNumId w:val="31"/>
+  </w:num>
+  <w:num w:numId="7">
+    <w:abstractNumId w:val="6"/>
+  </w:num>
+  <w:num w:numId="8">
+    <w:abstractNumId w:val="3"/>
+  </w:num>
+  <w:num w:numId="9">
+    <w:abstractNumId w:val="32"/>
+  </w:num>
+  <w:num w:numId="10">
     <w:abstractNumId w:val="13"/>
   </w:num>
-  <w:num w:numId="2">
-    <w:abstractNumId w:val="17"/>
+  <w:num w:numId="11">
+    <w:abstractNumId w:val="28"/>
   </w:num>
-  <w:num w:numId="3">
-    <w:abstractNumId w:val="20"/>
+  <w:num w:numId="12">
+    <w:abstractNumId w:val="11"/>
   </w:num>
-  <w:num w:numId="4">
-    <w:abstractNumId w:val="7"/>
+  <w:num w:numId="13">
+    <w:abstractNumId w:val="14"/>
   </w:num>
-  <w:num w:numId="5">
+  <w:num w:numId="14">
+    <w:abstractNumId w:val="19"/>
+  </w:num>
+  <w:num w:numId="15">
+    <w:abstractNumId w:val="15"/>
+  </w:num>
+  <w:num w:numId="16">
     <w:abstractNumId w:val="22"/>
   </w:num>
-  <w:num w:numId="6">
-    <w:abstractNumId w:val="25"/>
-  </w:num>
-  <w:num w:numId="7">
-    <w:abstractNumId w:val="4"/>
-  </w:num>
-  <w:num w:numId="8">
-    <w:abstractNumId w:val="2"/>
-  </w:num>
-  <w:num w:numId="9">
-    <w:abstractNumId w:val="26"/>
-  </w:num>
-  <w:num w:numId="10">
-    <w:abstractNumId w:val="9"/>
-  </w:num>
-  <w:num w:numId="11">
-    <w:abstractNumId w:val="23"/>
-  </w:num>
-  <w:num w:numId="12">
-    <w:abstractNumId w:val="8"/>
-  </w:num>
-  <w:num w:numId="13">
-    <w:abstractNumId w:val="10"/>
-  </w:num>
-  <w:num w:numId="14">
-    <w:abstractNumId w:val="15"/>
-  </w:num>
-  <w:num w:numId="15">
-    <w:abstractNumId w:val="11"/>
-  </w:num>
-  <w:num w:numId="16">
+  <w:num w:numId="17">
     <w:abstractNumId w:val="18"/>
   </w:num>
-  <w:num w:numId="17">
-    <w:abstractNumId w:val="14"/>
-  </w:num>
   <w:num w:numId="18">
-    <w:abstractNumId w:val="21"/>
+    <w:abstractNumId w:val="25"/>
   </w:num>
   <w:num w:numId="19">
     <w:abstractNumId w:val="0"/>
@@ -8392,28 +10091,46 @@
     <w:abstractNumId w:val="1"/>
   </w:num>
   <w:num w:numId="21">
-    <w:abstractNumId w:val="24"/>
+    <w:abstractNumId w:val="30"/>
   </w:num>
   <w:num w:numId="22">
-    <w:abstractNumId w:val="3"/>
+    <w:abstractNumId w:val="4"/>
   </w:num>
   <w:num w:numId="23">
+    <w:abstractNumId w:val="16"/>
+  </w:num>
+  <w:num w:numId="24">
+    <w:abstractNumId w:val="20"/>
+  </w:num>
+  <w:num w:numId="25">
+    <w:abstractNumId w:val="33"/>
+  </w:num>
+  <w:num w:numId="26">
+    <w:abstractNumId w:val="9"/>
+  </w:num>
+  <w:num w:numId="27">
+    <w:abstractNumId w:val="7"/>
+  </w:num>
+  <w:num w:numId="28">
+    <w:abstractNumId w:val="23"/>
+  </w:num>
+  <w:num w:numId="29">
+    <w:abstractNumId w:val="8"/>
+  </w:num>
+  <w:num w:numId="30">
+    <w:abstractNumId w:val="5"/>
+  </w:num>
+  <w:num w:numId="31">
     <w:abstractNumId w:val="12"/>
   </w:num>
-  <w:num w:numId="24">
-    <w:abstractNumId w:val="16"/>
+  <w:num w:numId="32">
+    <w:abstractNumId w:val="2"/>
   </w:num>
-  <w:num w:numId="25">
-    <w:abstractNumId w:val="27"/>
+  <w:num w:numId="33">
+    <w:abstractNumId w:val="29"/>
   </w:num>
-  <w:num w:numId="26">
-    <w:abstractNumId w:val="6"/>
-  </w:num>
-  <w:num w:numId="27">
-    <w:abstractNumId w:val="5"/>
-  </w:num>
-  <w:num w:numId="28">
-    <w:abstractNumId w:val="19"/>
+  <w:num w:numId="34">
+    <w:abstractNumId w:val="26"/>
   </w:num>
 </w:numbering>
 </file>
@@ -9438,7 +11155,7 @@
 </file>
 
 <file path=customXml/itemProps1.xml><?xml version="1.0" encoding="utf-8"?>
-<ds:datastoreItem xmlns:ds="http://schemas.openxmlformats.org/officeDocument/2006/customXml" ds:itemID="{2259D07A-DD5D-4F47-A16D-99B4A8A9E090}">
+<ds:datastoreItem xmlns:ds="http://schemas.openxmlformats.org/officeDocument/2006/customXml" ds:itemID="{8FCCBF7C-EDD5-4E68-BA09-5F678BF8EA87}">
   <ds:schemaRefs>
     <ds:schemaRef ds:uri="http://schemas.openxmlformats.org/officeDocument/2006/bibliography"/>
   </ds:schemaRefs>

</xml_diff>